<commit_message>
#20161219 -> Dokumentasi v1.1 latest
</commit_message>
<xml_diff>
--- a/__DOCUMENTATION/Documentation.docx
+++ b/__DOCUMENTATION/Documentation.docx
@@ -1,6 +1,6 @@
 
 <file path=word/document.xml><?xml version="1.0" encoding="utf-8"?>
-<w:document xmlns:wpc="http://schemas.microsoft.com/office/word/2010/wordprocessingCanvas" xmlns:cx="http://schemas.microsoft.com/office/drawing/2014/chartex" xmlns:cx1="http://schemas.microsoft.com/office/drawing/2015/9/8/chartex" xmlns:mc="http://schemas.openxmlformats.org/markup-compatibility/2006" xmlns:o="urn:schemas-microsoft-com:office:office" xmlns:r="http://schemas.openxmlformats.org/officeDocument/2006/relationships" xmlns:m="http://schemas.openxmlformats.org/officeDocument/2006/math" xmlns:v="urn:schemas-microsoft-com:vml" xmlns:wp14="http://schemas.microsoft.com/office/word/2010/wordprocessingDrawing" xmlns:wp="http://schemas.openxmlformats.org/drawingml/2006/wordprocessingDrawing" xmlns:w10="urn:schemas-microsoft-com:office:word" xmlns:w="http://schemas.openxmlformats.org/wordprocessingml/2006/main" xmlns:w14="http://schemas.microsoft.com/office/word/2010/wordml" xmlns:w15="http://schemas.microsoft.com/office/word/2012/wordml" xmlns:w16se="http://schemas.microsoft.com/office/word/2015/wordml/symex" xmlns:wpg="http://schemas.microsoft.com/office/word/2010/wordprocessingGroup" xmlns:wpi="http://schemas.microsoft.com/office/word/2010/wordprocessingInk" xmlns:wne="http://schemas.microsoft.com/office/word/2006/wordml" xmlns:wps="http://schemas.microsoft.com/office/word/2010/wordprocessingShape" mc:Ignorable="w14 w15 w16se wp14">
+<w:document xmlns:wpc="http://schemas.microsoft.com/office/word/2010/wordprocessingCanvas" xmlns:mc="http://schemas.openxmlformats.org/markup-compatibility/2006" xmlns:o="urn:schemas-microsoft-com:office:office" xmlns:r="http://schemas.openxmlformats.org/officeDocument/2006/relationships" xmlns:m="http://schemas.openxmlformats.org/officeDocument/2006/math" xmlns:v="urn:schemas-microsoft-com:vml" xmlns:wp14="http://schemas.microsoft.com/office/word/2010/wordprocessingDrawing" xmlns:wp="http://schemas.openxmlformats.org/drawingml/2006/wordprocessingDrawing" xmlns:w10="urn:schemas-microsoft-com:office:word" xmlns:w="http://schemas.openxmlformats.org/wordprocessingml/2006/main" xmlns:w14="http://schemas.microsoft.com/office/word/2010/wordml" xmlns:w15="http://schemas.microsoft.com/office/word/2012/wordml" xmlns:wpg="http://schemas.microsoft.com/office/word/2010/wordprocessingGroup" xmlns:wpi="http://schemas.microsoft.com/office/word/2010/wordprocessingInk" xmlns:wne="http://schemas.microsoft.com/office/word/2006/wordml" xmlns:wps="http://schemas.microsoft.com/office/word/2010/wordprocessingShape" mc:Ignorable="w14 w15 wp14">
   <w:body>
     <w:p>
       <w:pPr>
@@ -26,17 +26,67 @@
           <w:lang w:val="en-US"/>
         </w:rPr>
       </w:pPr>
-      <w:r>
-        <w:rPr>
-          <w:lang w:val="en-US"/>
-        </w:rPr>
-        <w:t>Projek ini dibuat mengguna</w:t>
-      </w:r>
-      <w:r>
-        <w:rPr>
-          <w:lang w:val="en-US"/>
-        </w:rPr>
-        <w:t xml:space="preserve">kan </w:t>
+      <w:proofErr w:type="spellStart"/>
+      <w:r>
+        <w:rPr>
+          <w:lang w:val="en-US"/>
+        </w:rPr>
+        <w:t>Projek</w:t>
+      </w:r>
+      <w:proofErr w:type="spellEnd"/>
+      <w:r>
+        <w:rPr>
+          <w:lang w:val="en-US"/>
+        </w:rPr>
+        <w:t xml:space="preserve"> </w:t>
+      </w:r>
+      <w:proofErr w:type="spellStart"/>
+      <w:r>
+        <w:rPr>
+          <w:lang w:val="en-US"/>
+        </w:rPr>
+        <w:t>ini</w:t>
+      </w:r>
+      <w:proofErr w:type="spellEnd"/>
+      <w:r>
+        <w:rPr>
+          <w:lang w:val="en-US"/>
+        </w:rPr>
+        <w:t xml:space="preserve"> </w:t>
+      </w:r>
+      <w:proofErr w:type="spellStart"/>
+      <w:r>
+        <w:rPr>
+          <w:lang w:val="en-US"/>
+        </w:rPr>
+        <w:t>dibuat</w:t>
+      </w:r>
+      <w:proofErr w:type="spellEnd"/>
+      <w:r>
+        <w:rPr>
+          <w:lang w:val="en-US"/>
+        </w:rPr>
+        <w:t xml:space="preserve"> </w:t>
+      </w:r>
+      <w:proofErr w:type="spellStart"/>
+      <w:r>
+        <w:rPr>
+          <w:lang w:val="en-US"/>
+        </w:rPr>
+        <w:t>mengguna</w:t>
+      </w:r>
+      <w:r>
+        <w:rPr>
+          <w:lang w:val="en-US"/>
+        </w:rPr>
+        <w:t>kan</w:t>
+      </w:r>
+      <w:proofErr w:type="spellEnd"/>
+      <w:r>
+        <w:rPr>
+          <w:lang w:val="en-US"/>
+        </w:rPr>
+        <w:t xml:space="preserve"> </w:t>
       </w:r>
       <w:r>
         <w:rPr>
@@ -48,7 +98,35 @@
         <w:rPr>
           <w:lang w:val="en-US"/>
         </w:rPr>
-        <w:t xml:space="preserve"> sebagai berikut.</w:t>
+        <w:t xml:space="preserve"> </w:t>
+      </w:r>
+      <w:proofErr w:type="spellStart"/>
+      <w:r>
+        <w:rPr>
+          <w:lang w:val="en-US"/>
+        </w:rPr>
+        <w:t>sebagai</w:t>
+      </w:r>
+      <w:proofErr w:type="spellEnd"/>
+      <w:r>
+        <w:rPr>
+          <w:lang w:val="en-US"/>
+        </w:rPr>
+        <w:t xml:space="preserve"> </w:t>
+      </w:r>
+      <w:proofErr w:type="spellStart"/>
+      <w:r>
+        <w:rPr>
+          <w:lang w:val="en-US"/>
+        </w:rPr>
+        <w:t>berikut</w:t>
+      </w:r>
+      <w:proofErr w:type="spellEnd"/>
+      <w:r>
+        <w:rPr>
+          <w:lang w:val="en-US"/>
+        </w:rPr>
+        <w:t>.</w:t>
       </w:r>
     </w:p>
     <w:p>
@@ -180,8 +258,16 @@
         <w:rPr>
           <w:lang w:val="en-US"/>
         </w:rPr>
-        <w:t>MySQL Editor: MySQL Workbench, phpMyAdmin</w:t>
-      </w:r>
+        <w:t xml:space="preserve">MySQL Editor: MySQL Workbench, </w:t>
+      </w:r>
+      <w:proofErr w:type="spellStart"/>
+      <w:r>
+        <w:rPr>
+          <w:lang w:val="en-US"/>
+        </w:rPr>
+        <w:t>phpMyAdmin</w:t>
+      </w:r>
+      <w:proofErr w:type="spellEnd"/>
     </w:p>
     <w:p>
       <w:r>
@@ -236,11 +322,61 @@
           <w:lang w:val="en-US"/>
         </w:rPr>
       </w:pPr>
-      <w:r>
-        <w:rPr>
-          <w:lang w:val="en-US"/>
-        </w:rPr>
-        <w:t>Struktur folder untuk projek ini:</w:t>
+      <w:proofErr w:type="spellStart"/>
+      <w:r>
+        <w:rPr>
+          <w:lang w:val="en-US"/>
+        </w:rPr>
+        <w:t>Struktur</w:t>
+      </w:r>
+      <w:proofErr w:type="spellEnd"/>
+      <w:r>
+        <w:rPr>
+          <w:lang w:val="en-US"/>
+        </w:rPr>
+        <w:t xml:space="preserve"> folder </w:t>
+      </w:r>
+      <w:proofErr w:type="spellStart"/>
+      <w:r>
+        <w:rPr>
+          <w:lang w:val="en-US"/>
+        </w:rPr>
+        <w:t>untuk</w:t>
+      </w:r>
+      <w:proofErr w:type="spellEnd"/>
+      <w:r>
+        <w:rPr>
+          <w:lang w:val="en-US"/>
+        </w:rPr>
+        <w:t xml:space="preserve"> </w:t>
+      </w:r>
+      <w:proofErr w:type="spellStart"/>
+      <w:r>
+        <w:rPr>
+          <w:lang w:val="en-US"/>
+        </w:rPr>
+        <w:t>projek</w:t>
+      </w:r>
+      <w:proofErr w:type="spellEnd"/>
+      <w:r>
+        <w:rPr>
+          <w:lang w:val="en-US"/>
+        </w:rPr>
+        <w:t xml:space="preserve"> </w:t>
+      </w:r>
+      <w:proofErr w:type="spellStart"/>
+      <w:r>
+        <w:rPr>
+          <w:lang w:val="en-US"/>
+        </w:rPr>
+        <w:t>ini</w:t>
+      </w:r>
+      <w:proofErr w:type="spellEnd"/>
+      <w:r>
+        <w:rPr>
+          <w:lang w:val="en-US"/>
+        </w:rPr>
+        <w:t>:</w:t>
       </w:r>
     </w:p>
     <w:p>
@@ -323,7 +459,21 @@
         <w:rPr>
           <w:lang w:val="en-US"/>
         </w:rPr>
-        <w:t xml:space="preserve"> Struktur Folder</w:t>
+        <w:t xml:space="preserve"> </w:t>
+      </w:r>
+      <w:proofErr w:type="spellStart"/>
+      <w:r>
+        <w:rPr>
+          <w:lang w:val="en-US"/>
+        </w:rPr>
+        <w:t>Struktur</w:t>
+      </w:r>
+      <w:proofErr w:type="spellEnd"/>
+      <w:r>
+        <w:rPr>
+          <w:lang w:val="en-US"/>
+        </w:rPr>
+        <w:t xml:space="preserve"> Folder</w:t>
       </w:r>
     </w:p>
     <w:p>
@@ -337,24 +487,83 @@
           <w:lang w:val="en-US"/>
         </w:rPr>
       </w:pPr>
+      <w:proofErr w:type="gramStart"/>
       <w:r>
         <w:rPr>
           <w:b/>
           <w:lang w:val="en-US"/>
         </w:rPr>
-        <w:t xml:space="preserve">assets -&gt; </w:t>
-      </w:r>
-      <w:r>
-        <w:rPr>
-          <w:lang w:val="en-US"/>
-        </w:rPr>
-        <w:t>berisi file</w:t>
-      </w:r>
-      <w:r>
-        <w:rPr>
-          <w:lang w:val="en-US"/>
-        </w:rPr>
-        <w:t>-file gambar dan css.</w:t>
+        <w:t>assets</w:t>
+      </w:r>
+      <w:proofErr w:type="gramEnd"/>
+      <w:r>
+        <w:rPr>
+          <w:b/>
+          <w:lang w:val="en-US"/>
+        </w:rPr>
+        <w:t xml:space="preserve"> -&gt; </w:t>
+      </w:r>
+      <w:proofErr w:type="spellStart"/>
+      <w:r>
+        <w:rPr>
+          <w:lang w:val="en-US"/>
+        </w:rPr>
+        <w:t>berisi</w:t>
+      </w:r>
+      <w:proofErr w:type="spellEnd"/>
+      <w:r>
+        <w:rPr>
+          <w:lang w:val="en-US"/>
+        </w:rPr>
+        <w:t xml:space="preserve"> file</w:t>
+      </w:r>
+      <w:r>
+        <w:rPr>
+          <w:lang w:val="en-US"/>
+        </w:rPr>
+        <w:t xml:space="preserve">-file </w:t>
+      </w:r>
+      <w:proofErr w:type="spellStart"/>
+      <w:r>
+        <w:rPr>
+          <w:lang w:val="en-US"/>
+        </w:rPr>
+        <w:t>gambar</w:t>
+      </w:r>
+      <w:proofErr w:type="spellEnd"/>
+      <w:r>
+        <w:rPr>
+          <w:lang w:val="en-US"/>
+        </w:rPr>
+        <w:t xml:space="preserve"> </w:t>
+      </w:r>
+      <w:proofErr w:type="spellStart"/>
+      <w:r>
+        <w:rPr>
+          <w:lang w:val="en-US"/>
+        </w:rPr>
+        <w:t>dan</w:t>
+      </w:r>
+      <w:proofErr w:type="spellEnd"/>
+      <w:r>
+        <w:rPr>
+          <w:lang w:val="en-US"/>
+        </w:rPr>
+        <w:t xml:space="preserve"> </w:t>
+      </w:r>
+      <w:proofErr w:type="spellStart"/>
+      <w:r>
+        <w:rPr>
+          <w:lang w:val="en-US"/>
+        </w:rPr>
+        <w:t>css</w:t>
+      </w:r>
+      <w:proofErr w:type="spellEnd"/>
+      <w:r>
+        <w:rPr>
+          <w:lang w:val="en-US"/>
+        </w:rPr>
+        <w:t>.</w:t>
       </w:r>
     </w:p>
     <w:p>
@@ -368,18 +577,135 @@
           <w:lang w:val="en-US"/>
         </w:rPr>
       </w:pPr>
+      <w:proofErr w:type="spellStart"/>
+      <w:proofErr w:type="gramStart"/>
       <w:r>
         <w:rPr>
           <w:b/>
           <w:lang w:val="en-US"/>
         </w:rPr>
-        <w:t xml:space="preserve">config -&gt; </w:t>
-      </w:r>
-      <w:r>
-        <w:rPr>
-          <w:lang w:val="en-US"/>
-        </w:rPr>
-        <w:t>berisi file config jsp untuk keperluan aplikasi, seperti settingan paging.</w:t>
+        <w:t>config</w:t>
+      </w:r>
+      <w:proofErr w:type="spellEnd"/>
+      <w:proofErr w:type="gramEnd"/>
+      <w:r>
+        <w:rPr>
+          <w:b/>
+          <w:lang w:val="en-US"/>
+        </w:rPr>
+        <w:t xml:space="preserve"> -&gt; </w:t>
+      </w:r>
+      <w:proofErr w:type="spellStart"/>
+      <w:r>
+        <w:rPr>
+          <w:lang w:val="en-US"/>
+        </w:rPr>
+        <w:t>berisi</w:t>
+      </w:r>
+      <w:proofErr w:type="spellEnd"/>
+      <w:r>
+        <w:rPr>
+          <w:lang w:val="en-US"/>
+        </w:rPr>
+        <w:t xml:space="preserve"> file </w:t>
+      </w:r>
+      <w:proofErr w:type="spellStart"/>
+      <w:r>
+        <w:rPr>
+          <w:lang w:val="en-US"/>
+        </w:rPr>
+        <w:t>config</w:t>
+      </w:r>
+      <w:proofErr w:type="spellEnd"/>
+      <w:r>
+        <w:rPr>
+          <w:lang w:val="en-US"/>
+        </w:rPr>
+        <w:t xml:space="preserve"> </w:t>
+      </w:r>
+      <w:proofErr w:type="spellStart"/>
+      <w:r>
+        <w:rPr>
+          <w:lang w:val="en-US"/>
+        </w:rPr>
+        <w:t>jsp</w:t>
+      </w:r>
+      <w:proofErr w:type="spellEnd"/>
+      <w:r>
+        <w:rPr>
+          <w:lang w:val="en-US"/>
+        </w:rPr>
+        <w:t xml:space="preserve"> </w:t>
+      </w:r>
+      <w:proofErr w:type="spellStart"/>
+      <w:r>
+        <w:rPr>
+          <w:lang w:val="en-US"/>
+        </w:rPr>
+        <w:t>untuk</w:t>
+      </w:r>
+      <w:proofErr w:type="spellEnd"/>
+      <w:r>
+        <w:rPr>
+          <w:lang w:val="en-US"/>
+        </w:rPr>
+        <w:t xml:space="preserve"> </w:t>
+      </w:r>
+      <w:proofErr w:type="spellStart"/>
+      <w:r>
+        <w:rPr>
+          <w:lang w:val="en-US"/>
+        </w:rPr>
+        <w:t>keperluan</w:t>
+      </w:r>
+      <w:proofErr w:type="spellEnd"/>
+      <w:r>
+        <w:rPr>
+          <w:lang w:val="en-US"/>
+        </w:rPr>
+        <w:t xml:space="preserve"> </w:t>
+      </w:r>
+      <w:proofErr w:type="spellStart"/>
+      <w:r>
+        <w:rPr>
+          <w:lang w:val="en-US"/>
+        </w:rPr>
+        <w:t>aplikasi</w:t>
+      </w:r>
+      <w:proofErr w:type="spellEnd"/>
+      <w:r>
+        <w:rPr>
+          <w:lang w:val="en-US"/>
+        </w:rPr>
+        <w:t xml:space="preserve">, </w:t>
+      </w:r>
+      <w:proofErr w:type="spellStart"/>
+      <w:r>
+        <w:rPr>
+          <w:lang w:val="en-US"/>
+        </w:rPr>
+        <w:t>seperti</w:t>
+      </w:r>
+      <w:proofErr w:type="spellEnd"/>
+      <w:r>
+        <w:rPr>
+          <w:lang w:val="en-US"/>
+        </w:rPr>
+        <w:t xml:space="preserve"> </w:t>
+      </w:r>
+      <w:proofErr w:type="spellStart"/>
+      <w:r>
+        <w:rPr>
+          <w:lang w:val="en-US"/>
+        </w:rPr>
+        <w:t>settingan</w:t>
+      </w:r>
+      <w:proofErr w:type="spellEnd"/>
+      <w:r>
+        <w:rPr>
+          <w:lang w:val="en-US"/>
+        </w:rPr>
+        <w:t xml:space="preserve"> paging.</w:t>
       </w:r>
     </w:p>
     <w:p>
@@ -400,11 +726,117 @@
         </w:rPr>
         <w:t xml:space="preserve">META-INF -&gt; </w:t>
       </w:r>
-      <w:r>
-        <w:rPr>
-          <w:lang w:val="en-US"/>
-        </w:rPr>
-        <w:t>berisi file manifest aplikasi (tidak diperlukan dan merupakan hasil generate dari eclipse)</w:t>
+      <w:proofErr w:type="spellStart"/>
+      <w:r>
+        <w:rPr>
+          <w:lang w:val="en-US"/>
+        </w:rPr>
+        <w:t>berisi</w:t>
+      </w:r>
+      <w:proofErr w:type="spellEnd"/>
+      <w:r>
+        <w:rPr>
+          <w:lang w:val="en-US"/>
+        </w:rPr>
+        <w:t xml:space="preserve"> file manifest </w:t>
+      </w:r>
+      <w:proofErr w:type="spellStart"/>
+      <w:r>
+        <w:rPr>
+          <w:lang w:val="en-US"/>
+        </w:rPr>
+        <w:t>aplikasi</w:t>
+      </w:r>
+      <w:proofErr w:type="spellEnd"/>
+      <w:r>
+        <w:rPr>
+          <w:lang w:val="en-US"/>
+        </w:rPr>
+        <w:t xml:space="preserve"> (</w:t>
+      </w:r>
+      <w:proofErr w:type="spellStart"/>
+      <w:r>
+        <w:rPr>
+          <w:lang w:val="en-US"/>
+        </w:rPr>
+        <w:t>tidak</w:t>
+      </w:r>
+      <w:proofErr w:type="spellEnd"/>
+      <w:r>
+        <w:rPr>
+          <w:lang w:val="en-US"/>
+        </w:rPr>
+        <w:t xml:space="preserve"> </w:t>
+      </w:r>
+      <w:proofErr w:type="spellStart"/>
+      <w:r>
+        <w:rPr>
+          <w:lang w:val="en-US"/>
+        </w:rPr>
+        <w:t>diperlukan</w:t>
+      </w:r>
+      <w:proofErr w:type="spellEnd"/>
+      <w:r>
+        <w:rPr>
+          <w:lang w:val="en-US"/>
+        </w:rPr>
+        <w:t xml:space="preserve"> </w:t>
+      </w:r>
+      <w:proofErr w:type="spellStart"/>
+      <w:r>
+        <w:rPr>
+          <w:lang w:val="en-US"/>
+        </w:rPr>
+        <w:t>dan</w:t>
+      </w:r>
+      <w:proofErr w:type="spellEnd"/>
+      <w:r>
+        <w:rPr>
+          <w:lang w:val="en-US"/>
+        </w:rPr>
+        <w:t xml:space="preserve"> </w:t>
+      </w:r>
+      <w:proofErr w:type="spellStart"/>
+      <w:r>
+        <w:rPr>
+          <w:lang w:val="en-US"/>
+        </w:rPr>
+        <w:t>merupakan</w:t>
+      </w:r>
+      <w:proofErr w:type="spellEnd"/>
+      <w:r>
+        <w:rPr>
+          <w:lang w:val="en-US"/>
+        </w:rPr>
+        <w:t xml:space="preserve"> </w:t>
+      </w:r>
+      <w:proofErr w:type="spellStart"/>
+      <w:r>
+        <w:rPr>
+          <w:lang w:val="en-US"/>
+        </w:rPr>
+        <w:t>hasil</w:t>
+      </w:r>
+      <w:proofErr w:type="spellEnd"/>
+      <w:r>
+        <w:rPr>
+          <w:lang w:val="en-US"/>
+        </w:rPr>
+        <w:t xml:space="preserve"> generate </w:t>
+      </w:r>
+      <w:proofErr w:type="spellStart"/>
+      <w:r>
+        <w:rPr>
+          <w:lang w:val="en-US"/>
+        </w:rPr>
+        <w:t>dari</w:t>
+      </w:r>
+      <w:proofErr w:type="spellEnd"/>
+      <w:r>
+        <w:rPr>
+          <w:lang w:val="en-US"/>
+        </w:rPr>
+        <w:t xml:space="preserve"> eclipse)</w:t>
       </w:r>
     </w:p>
     <w:p>
@@ -418,18 +850,203 @@
           <w:lang w:val="en-US"/>
         </w:rPr>
       </w:pPr>
+      <w:proofErr w:type="gramStart"/>
       <w:r>
         <w:rPr>
           <w:b/>
           <w:lang w:val="en-US"/>
         </w:rPr>
-        <w:t xml:space="preserve">pages -&gt; </w:t>
-      </w:r>
-      <w:r>
-        <w:rPr>
-          <w:lang w:val="en-US"/>
-        </w:rPr>
-        <w:t>berisi file jsp aplikasi dan file jsp service yang berfungsi untuk melakukan insert, update, ataupun delete pada beberapa halaman aplikasi.</w:t>
+        <w:t>pages</w:t>
+      </w:r>
+      <w:proofErr w:type="gramEnd"/>
+      <w:r>
+        <w:rPr>
+          <w:b/>
+          <w:lang w:val="en-US"/>
+        </w:rPr>
+        <w:t xml:space="preserve"> -&gt; </w:t>
+      </w:r>
+      <w:proofErr w:type="spellStart"/>
+      <w:r>
+        <w:rPr>
+          <w:lang w:val="en-US"/>
+        </w:rPr>
+        <w:t>berisi</w:t>
+      </w:r>
+      <w:proofErr w:type="spellEnd"/>
+      <w:r>
+        <w:rPr>
+          <w:lang w:val="en-US"/>
+        </w:rPr>
+        <w:t xml:space="preserve"> file </w:t>
+      </w:r>
+      <w:proofErr w:type="spellStart"/>
+      <w:r>
+        <w:rPr>
+          <w:lang w:val="en-US"/>
+        </w:rPr>
+        <w:t>jsp</w:t>
+      </w:r>
+      <w:proofErr w:type="spellEnd"/>
+      <w:r>
+        <w:rPr>
+          <w:lang w:val="en-US"/>
+        </w:rPr>
+        <w:t xml:space="preserve"> </w:t>
+      </w:r>
+      <w:proofErr w:type="spellStart"/>
+      <w:r>
+        <w:rPr>
+          <w:lang w:val="en-US"/>
+        </w:rPr>
+        <w:t>aplikasi</w:t>
+      </w:r>
+      <w:proofErr w:type="spellEnd"/>
+      <w:r>
+        <w:rPr>
+          <w:lang w:val="en-US"/>
+        </w:rPr>
+        <w:t xml:space="preserve"> </w:t>
+      </w:r>
+      <w:proofErr w:type="spellStart"/>
+      <w:r>
+        <w:rPr>
+          <w:lang w:val="en-US"/>
+        </w:rPr>
+        <w:t>dan</w:t>
+      </w:r>
+      <w:proofErr w:type="spellEnd"/>
+      <w:r>
+        <w:rPr>
+          <w:lang w:val="en-US"/>
+        </w:rPr>
+        <w:t xml:space="preserve"> file </w:t>
+      </w:r>
+      <w:proofErr w:type="spellStart"/>
+      <w:r>
+        <w:rPr>
+          <w:lang w:val="en-US"/>
+        </w:rPr>
+        <w:t>jsp</w:t>
+      </w:r>
+      <w:proofErr w:type="spellEnd"/>
+      <w:r>
+        <w:rPr>
+          <w:lang w:val="en-US"/>
+        </w:rPr>
+        <w:t xml:space="preserve"> service yang </w:t>
+      </w:r>
+      <w:proofErr w:type="spellStart"/>
+      <w:r>
+        <w:rPr>
+          <w:lang w:val="en-US"/>
+        </w:rPr>
+        <w:t>berfungsi</w:t>
+      </w:r>
+      <w:proofErr w:type="spellEnd"/>
+      <w:r>
+        <w:rPr>
+          <w:lang w:val="en-US"/>
+        </w:rPr>
+        <w:t xml:space="preserve"> </w:t>
+      </w:r>
+      <w:proofErr w:type="spellStart"/>
+      <w:r>
+        <w:rPr>
+          <w:lang w:val="en-US"/>
+        </w:rPr>
+        <w:t>untuk</w:t>
+      </w:r>
+      <w:proofErr w:type="spellEnd"/>
+      <w:r>
+        <w:rPr>
+          <w:lang w:val="en-US"/>
+        </w:rPr>
+        <w:t xml:space="preserve"> </w:t>
+      </w:r>
+      <w:proofErr w:type="spellStart"/>
+      <w:r>
+        <w:rPr>
+          <w:lang w:val="en-US"/>
+        </w:rPr>
+        <w:t>melakukan</w:t>
+      </w:r>
+      <w:proofErr w:type="spellEnd"/>
+      <w:r>
+        <w:rPr>
+          <w:lang w:val="en-US"/>
+        </w:rPr>
+        <w:t xml:space="preserve"> insert, update, </w:t>
+      </w:r>
+      <w:proofErr w:type="spellStart"/>
+      <w:r>
+        <w:rPr>
+          <w:lang w:val="en-US"/>
+        </w:rPr>
+        <w:t>ataupun</w:t>
+      </w:r>
+      <w:proofErr w:type="spellEnd"/>
+      <w:r>
+        <w:rPr>
+          <w:lang w:val="en-US"/>
+        </w:rPr>
+        <w:t xml:space="preserve"> delete </w:t>
+      </w:r>
+      <w:proofErr w:type="spellStart"/>
+      <w:r>
+        <w:rPr>
+          <w:lang w:val="en-US"/>
+        </w:rPr>
+        <w:t>pada</w:t>
+      </w:r>
+      <w:proofErr w:type="spellEnd"/>
+      <w:r>
+        <w:rPr>
+          <w:lang w:val="en-US"/>
+        </w:rPr>
+        <w:t xml:space="preserve"> </w:t>
+      </w:r>
+      <w:proofErr w:type="spellStart"/>
+      <w:r>
+        <w:rPr>
+          <w:lang w:val="en-US"/>
+        </w:rPr>
+        <w:t>beberapa</w:t>
+      </w:r>
+      <w:proofErr w:type="spellEnd"/>
+      <w:r>
+        <w:rPr>
+          <w:lang w:val="en-US"/>
+        </w:rPr>
+        <w:t xml:space="preserve"> </w:t>
+      </w:r>
+      <w:proofErr w:type="spellStart"/>
+      <w:r>
+        <w:rPr>
+          <w:lang w:val="en-US"/>
+        </w:rPr>
+        <w:t>halaman</w:t>
+      </w:r>
+      <w:proofErr w:type="spellEnd"/>
+      <w:r>
+        <w:rPr>
+          <w:lang w:val="en-US"/>
+        </w:rPr>
+        <w:t xml:space="preserve"> </w:t>
+      </w:r>
+      <w:proofErr w:type="spellStart"/>
+      <w:r>
+        <w:rPr>
+          <w:lang w:val="en-US"/>
+        </w:rPr>
+        <w:t>aplikasi</w:t>
+      </w:r>
+      <w:proofErr w:type="spellEnd"/>
+      <w:r>
+        <w:rPr>
+          <w:lang w:val="en-US"/>
+        </w:rPr>
+        <w:t>.</w:t>
       </w:r>
     </w:p>
     <w:p>
@@ -443,18 +1060,177 @@
           <w:lang w:val="en-US"/>
         </w:rPr>
       </w:pPr>
+      <w:proofErr w:type="spellStart"/>
+      <w:proofErr w:type="gramStart"/>
       <w:r>
         <w:rPr>
           <w:b/>
           <w:lang w:val="en-US"/>
         </w:rPr>
-        <w:t xml:space="preserve">sql -&gt; </w:t>
-      </w:r>
-      <w:r>
-        <w:rPr>
-          <w:lang w:val="en-US"/>
-        </w:rPr>
-        <w:t>berisi file query yang akan diimport ke dalam database agar aplikasi tersebut bisa berjalan dengan baik.</w:t>
+        <w:t>sql</w:t>
+      </w:r>
+      <w:proofErr w:type="spellEnd"/>
+      <w:proofErr w:type="gramEnd"/>
+      <w:r>
+        <w:rPr>
+          <w:b/>
+          <w:lang w:val="en-US"/>
+        </w:rPr>
+        <w:t xml:space="preserve"> -&gt; </w:t>
+      </w:r>
+      <w:proofErr w:type="spellStart"/>
+      <w:r>
+        <w:rPr>
+          <w:lang w:val="en-US"/>
+        </w:rPr>
+        <w:t>berisi</w:t>
+      </w:r>
+      <w:proofErr w:type="spellEnd"/>
+      <w:r>
+        <w:rPr>
+          <w:lang w:val="en-US"/>
+        </w:rPr>
+        <w:t xml:space="preserve"> file query yang </w:t>
+      </w:r>
+      <w:proofErr w:type="spellStart"/>
+      <w:r>
+        <w:rPr>
+          <w:lang w:val="en-US"/>
+        </w:rPr>
+        <w:t>akan</w:t>
+      </w:r>
+      <w:proofErr w:type="spellEnd"/>
+      <w:r>
+        <w:rPr>
+          <w:lang w:val="en-US"/>
+        </w:rPr>
+        <w:t xml:space="preserve"> </w:t>
+      </w:r>
+      <w:proofErr w:type="spellStart"/>
+      <w:r>
+        <w:rPr>
+          <w:lang w:val="en-US"/>
+        </w:rPr>
+        <w:t>diimport</w:t>
+      </w:r>
+      <w:proofErr w:type="spellEnd"/>
+      <w:r>
+        <w:rPr>
+          <w:lang w:val="en-US"/>
+        </w:rPr>
+        <w:t xml:space="preserve"> </w:t>
+      </w:r>
+      <w:proofErr w:type="spellStart"/>
+      <w:r>
+        <w:rPr>
+          <w:lang w:val="en-US"/>
+        </w:rPr>
+        <w:t>ke</w:t>
+      </w:r>
+      <w:proofErr w:type="spellEnd"/>
+      <w:r>
+        <w:rPr>
+          <w:lang w:val="en-US"/>
+        </w:rPr>
+        <w:t xml:space="preserve"> </w:t>
+      </w:r>
+      <w:proofErr w:type="spellStart"/>
+      <w:r>
+        <w:rPr>
+          <w:lang w:val="en-US"/>
+        </w:rPr>
+        <w:t>dalam</w:t>
+      </w:r>
+      <w:proofErr w:type="spellEnd"/>
+      <w:r>
+        <w:rPr>
+          <w:lang w:val="en-US"/>
+        </w:rPr>
+        <w:t xml:space="preserve"> database agar </w:t>
+      </w:r>
+      <w:proofErr w:type="spellStart"/>
+      <w:r>
+        <w:rPr>
+          <w:lang w:val="en-US"/>
+        </w:rPr>
+        <w:t>aplikasi</w:t>
+      </w:r>
+      <w:proofErr w:type="spellEnd"/>
+      <w:r>
+        <w:rPr>
+          <w:lang w:val="en-US"/>
+        </w:rPr>
+        <w:t xml:space="preserve"> </w:t>
+      </w:r>
+      <w:proofErr w:type="spellStart"/>
+      <w:r>
+        <w:rPr>
+          <w:lang w:val="en-US"/>
+        </w:rPr>
+        <w:t>tersebut</w:t>
+      </w:r>
+      <w:proofErr w:type="spellEnd"/>
+      <w:r>
+        <w:rPr>
+          <w:lang w:val="en-US"/>
+        </w:rPr>
+        <w:t xml:space="preserve"> </w:t>
+      </w:r>
+      <w:proofErr w:type="spellStart"/>
+      <w:r>
+        <w:rPr>
+          <w:lang w:val="en-US"/>
+        </w:rPr>
+        <w:t>bisa</w:t>
+      </w:r>
+      <w:proofErr w:type="spellEnd"/>
+      <w:r>
+        <w:rPr>
+          <w:lang w:val="en-US"/>
+        </w:rPr>
+        <w:t xml:space="preserve"> </w:t>
+      </w:r>
+      <w:proofErr w:type="spellStart"/>
+      <w:r>
+        <w:rPr>
+          <w:lang w:val="en-US"/>
+        </w:rPr>
+        <w:t>berjalan</w:t>
+      </w:r>
+      <w:proofErr w:type="spellEnd"/>
+      <w:r>
+        <w:rPr>
+          <w:lang w:val="en-US"/>
+        </w:rPr>
+        <w:t xml:space="preserve"> </w:t>
+      </w:r>
+      <w:proofErr w:type="spellStart"/>
+      <w:r>
+        <w:rPr>
+          <w:lang w:val="en-US"/>
+        </w:rPr>
+        <w:t>dengan</w:t>
+      </w:r>
+      <w:proofErr w:type="spellEnd"/>
+      <w:r>
+        <w:rPr>
+          <w:lang w:val="en-US"/>
+        </w:rPr>
+        <w:t xml:space="preserve"> </w:t>
+      </w:r>
+      <w:proofErr w:type="spellStart"/>
+      <w:r>
+        <w:rPr>
+          <w:lang w:val="en-US"/>
+        </w:rPr>
+        <w:t>baik</w:t>
+      </w:r>
+      <w:proofErr w:type="spellEnd"/>
+      <w:r>
+        <w:rPr>
+          <w:lang w:val="en-US"/>
+        </w:rPr>
+        <w:t>.</w:t>
       </w:r>
     </w:p>
     <w:p>
@@ -468,18 +1244,329 @@
           <w:lang w:val="en-US"/>
         </w:rPr>
       </w:pPr>
+      <w:proofErr w:type="gramStart"/>
       <w:r>
         <w:rPr>
           <w:b/>
           <w:lang w:val="en-US"/>
         </w:rPr>
-        <w:t xml:space="preserve">utility -&gt; </w:t>
-      </w:r>
-      <w:r>
-        <w:rPr>
-          <w:lang w:val="en-US"/>
-        </w:rPr>
-        <w:t>berisi file jsp yang berfungsi sebagai bantuan kepada halaman jsp yang lain, seperti file untuk menginisialisasi koneksi dan file jsp untuk melakukan validasi pada beberapa form dalam aplikasi ini.</w:t>
+        <w:t>utility</w:t>
+      </w:r>
+      <w:proofErr w:type="gramEnd"/>
+      <w:r>
+        <w:rPr>
+          <w:b/>
+          <w:lang w:val="en-US"/>
+        </w:rPr>
+        <w:t xml:space="preserve"> -&gt; </w:t>
+      </w:r>
+      <w:proofErr w:type="spellStart"/>
+      <w:r>
+        <w:rPr>
+          <w:lang w:val="en-US"/>
+        </w:rPr>
+        <w:t>berisi</w:t>
+      </w:r>
+      <w:proofErr w:type="spellEnd"/>
+      <w:r>
+        <w:rPr>
+          <w:lang w:val="en-US"/>
+        </w:rPr>
+        <w:t xml:space="preserve"> file </w:t>
+      </w:r>
+      <w:proofErr w:type="spellStart"/>
+      <w:r>
+        <w:rPr>
+          <w:lang w:val="en-US"/>
+        </w:rPr>
+        <w:t>jsp</w:t>
+      </w:r>
+      <w:proofErr w:type="spellEnd"/>
+      <w:r>
+        <w:rPr>
+          <w:lang w:val="en-US"/>
+        </w:rPr>
+        <w:t xml:space="preserve"> yang </w:t>
+      </w:r>
+      <w:proofErr w:type="spellStart"/>
+      <w:r>
+        <w:rPr>
+          <w:lang w:val="en-US"/>
+        </w:rPr>
+        <w:t>berfungsi</w:t>
+      </w:r>
+      <w:proofErr w:type="spellEnd"/>
+      <w:r>
+        <w:rPr>
+          <w:lang w:val="en-US"/>
+        </w:rPr>
+        <w:t xml:space="preserve"> </w:t>
+      </w:r>
+      <w:proofErr w:type="spellStart"/>
+      <w:r>
+        <w:rPr>
+          <w:lang w:val="en-US"/>
+        </w:rPr>
+        <w:t>sebagai</w:t>
+      </w:r>
+      <w:proofErr w:type="spellEnd"/>
+      <w:r>
+        <w:rPr>
+          <w:lang w:val="en-US"/>
+        </w:rPr>
+        <w:t xml:space="preserve"> </w:t>
+      </w:r>
+      <w:proofErr w:type="spellStart"/>
+      <w:r>
+        <w:rPr>
+          <w:lang w:val="en-US"/>
+        </w:rPr>
+        <w:t>bantuan</w:t>
+      </w:r>
+      <w:proofErr w:type="spellEnd"/>
+      <w:r>
+        <w:rPr>
+          <w:lang w:val="en-US"/>
+        </w:rPr>
+        <w:t xml:space="preserve"> </w:t>
+      </w:r>
+      <w:proofErr w:type="spellStart"/>
+      <w:r>
+        <w:rPr>
+          <w:lang w:val="en-US"/>
+        </w:rPr>
+        <w:t>kepada</w:t>
+      </w:r>
+      <w:proofErr w:type="spellEnd"/>
+      <w:r>
+        <w:rPr>
+          <w:lang w:val="en-US"/>
+        </w:rPr>
+        <w:t xml:space="preserve"> </w:t>
+      </w:r>
+      <w:proofErr w:type="spellStart"/>
+      <w:r>
+        <w:rPr>
+          <w:lang w:val="en-US"/>
+        </w:rPr>
+        <w:t>halaman</w:t>
+      </w:r>
+      <w:proofErr w:type="spellEnd"/>
+      <w:r>
+        <w:rPr>
+          <w:lang w:val="en-US"/>
+        </w:rPr>
+        <w:t xml:space="preserve"> </w:t>
+      </w:r>
+      <w:proofErr w:type="spellStart"/>
+      <w:r>
+        <w:rPr>
+          <w:lang w:val="en-US"/>
+        </w:rPr>
+        <w:t>jsp</w:t>
+      </w:r>
+      <w:proofErr w:type="spellEnd"/>
+      <w:r>
+        <w:rPr>
+          <w:lang w:val="en-US"/>
+        </w:rPr>
+        <w:t xml:space="preserve"> yang lain, </w:t>
+      </w:r>
+      <w:proofErr w:type="spellStart"/>
+      <w:r>
+        <w:rPr>
+          <w:lang w:val="en-US"/>
+        </w:rPr>
+        <w:t>seperti</w:t>
+      </w:r>
+      <w:proofErr w:type="spellEnd"/>
+      <w:r>
+        <w:rPr>
+          <w:lang w:val="en-US"/>
+        </w:rPr>
+        <w:t xml:space="preserve"> file </w:t>
+      </w:r>
+      <w:proofErr w:type="spellStart"/>
+      <w:r>
+        <w:rPr>
+          <w:lang w:val="en-US"/>
+        </w:rPr>
+        <w:t>untuk</w:t>
+      </w:r>
+      <w:proofErr w:type="spellEnd"/>
+      <w:r>
+        <w:rPr>
+          <w:lang w:val="en-US"/>
+        </w:rPr>
+        <w:t xml:space="preserve"> </w:t>
+      </w:r>
+      <w:proofErr w:type="spellStart"/>
+      <w:r>
+        <w:rPr>
+          <w:lang w:val="en-US"/>
+        </w:rPr>
+        <w:t>menginisialisasi</w:t>
+      </w:r>
+      <w:proofErr w:type="spellEnd"/>
+      <w:r>
+        <w:rPr>
+          <w:lang w:val="en-US"/>
+        </w:rPr>
+        <w:t xml:space="preserve"> </w:t>
+      </w:r>
+      <w:proofErr w:type="spellStart"/>
+      <w:r>
+        <w:rPr>
+          <w:lang w:val="en-US"/>
+        </w:rPr>
+        <w:t>koneksi</w:t>
+      </w:r>
+      <w:proofErr w:type="spellEnd"/>
+      <w:r>
+        <w:rPr>
+          <w:lang w:val="en-US"/>
+        </w:rPr>
+        <w:t xml:space="preserve"> </w:t>
+      </w:r>
+      <w:proofErr w:type="spellStart"/>
+      <w:r>
+        <w:rPr>
+          <w:lang w:val="en-US"/>
+        </w:rPr>
+        <w:t>dan</w:t>
+      </w:r>
+      <w:proofErr w:type="spellEnd"/>
+      <w:r>
+        <w:rPr>
+          <w:lang w:val="en-US"/>
+        </w:rPr>
+        <w:t xml:space="preserve"> file </w:t>
+      </w:r>
+      <w:proofErr w:type="spellStart"/>
+      <w:r>
+        <w:rPr>
+          <w:lang w:val="en-US"/>
+        </w:rPr>
+        <w:t>jsp</w:t>
+      </w:r>
+      <w:proofErr w:type="spellEnd"/>
+      <w:r>
+        <w:rPr>
+          <w:lang w:val="en-US"/>
+        </w:rPr>
+        <w:t xml:space="preserve"> </w:t>
+      </w:r>
+      <w:proofErr w:type="spellStart"/>
+      <w:r>
+        <w:rPr>
+          <w:lang w:val="en-US"/>
+        </w:rPr>
+        <w:t>untuk</w:t>
+      </w:r>
+      <w:proofErr w:type="spellEnd"/>
+      <w:r>
+        <w:rPr>
+          <w:lang w:val="en-US"/>
+        </w:rPr>
+        <w:t xml:space="preserve"> </w:t>
+      </w:r>
+      <w:proofErr w:type="spellStart"/>
+      <w:r>
+        <w:rPr>
+          <w:lang w:val="en-US"/>
+        </w:rPr>
+        <w:t>melakukan</w:t>
+      </w:r>
+      <w:proofErr w:type="spellEnd"/>
+      <w:r>
+        <w:rPr>
+          <w:lang w:val="en-US"/>
+        </w:rPr>
+        <w:t xml:space="preserve"> </w:t>
+      </w:r>
+      <w:proofErr w:type="spellStart"/>
+      <w:r>
+        <w:rPr>
+          <w:lang w:val="en-US"/>
+        </w:rPr>
+        <w:t>validasi</w:t>
+      </w:r>
+      <w:proofErr w:type="spellEnd"/>
+      <w:r>
+        <w:rPr>
+          <w:lang w:val="en-US"/>
+        </w:rPr>
+        <w:t xml:space="preserve"> </w:t>
+      </w:r>
+      <w:proofErr w:type="spellStart"/>
+      <w:r>
+        <w:rPr>
+          <w:lang w:val="en-US"/>
+        </w:rPr>
+        <w:t>pada</w:t>
+      </w:r>
+      <w:proofErr w:type="spellEnd"/>
+      <w:r>
+        <w:rPr>
+          <w:lang w:val="en-US"/>
+        </w:rPr>
+        <w:t xml:space="preserve"> </w:t>
+      </w:r>
+      <w:proofErr w:type="spellStart"/>
+      <w:r>
+        <w:rPr>
+          <w:lang w:val="en-US"/>
+        </w:rPr>
+        <w:t>beberapa</w:t>
+      </w:r>
+      <w:proofErr w:type="spellEnd"/>
+      <w:r>
+        <w:rPr>
+          <w:lang w:val="en-US"/>
+        </w:rPr>
+        <w:t xml:space="preserve"> form </w:t>
+      </w:r>
+      <w:proofErr w:type="spellStart"/>
+      <w:r>
+        <w:rPr>
+          <w:lang w:val="en-US"/>
+        </w:rPr>
+        <w:t>dalam</w:t>
+      </w:r>
+      <w:proofErr w:type="spellEnd"/>
+      <w:r>
+        <w:rPr>
+          <w:lang w:val="en-US"/>
+        </w:rPr>
+        <w:t xml:space="preserve"> </w:t>
+      </w:r>
+      <w:proofErr w:type="spellStart"/>
+      <w:r>
+        <w:rPr>
+          <w:lang w:val="en-US"/>
+        </w:rPr>
+        <w:t>aplikasi</w:t>
+      </w:r>
+      <w:proofErr w:type="spellEnd"/>
+      <w:r>
+        <w:rPr>
+          <w:lang w:val="en-US"/>
+        </w:rPr>
+        <w:t xml:space="preserve"> </w:t>
+      </w:r>
+      <w:proofErr w:type="spellStart"/>
+      <w:r>
+        <w:rPr>
+          <w:lang w:val="en-US"/>
+        </w:rPr>
+        <w:t>ini</w:t>
+      </w:r>
+      <w:proofErr w:type="spellEnd"/>
+      <w:r>
+        <w:rPr>
+          <w:lang w:val="en-US"/>
+        </w:rPr>
+        <w:t>.</w:t>
       </w:r>
     </w:p>
     <w:p>
@@ -500,11 +1587,19 @@
         </w:rPr>
         <w:t xml:space="preserve">WEB-INF -&gt; </w:t>
       </w:r>
-      <w:r>
-        <w:rPr>
-          <w:lang w:val="en-US"/>
-        </w:rPr>
-        <w:t xml:space="preserve">terdapat folder </w:t>
+      <w:proofErr w:type="spellStart"/>
+      <w:r>
+        <w:rPr>
+          <w:lang w:val="en-US"/>
+        </w:rPr>
+        <w:t>terdapat</w:t>
+      </w:r>
+      <w:proofErr w:type="spellEnd"/>
+      <w:r>
+        <w:rPr>
+          <w:lang w:val="en-US"/>
+        </w:rPr>
+        <w:t xml:space="preserve"> folder </w:t>
       </w:r>
       <w:r>
         <w:t>“</w:t>
@@ -523,7 +1618,147 @@
         <w:rPr>
           <w:lang w:val="en-US"/>
         </w:rPr>
-        <w:t xml:space="preserve"> yang dimana merupakan tempat untuk memasukkan library MySQL-Connector agar bisa digunakan dalam aplikasi ini.</w:t>
+        <w:t xml:space="preserve"> yang </w:t>
+      </w:r>
+      <w:proofErr w:type="spellStart"/>
+      <w:r>
+        <w:rPr>
+          <w:lang w:val="en-US"/>
+        </w:rPr>
+        <w:t>dimana</w:t>
+      </w:r>
+      <w:proofErr w:type="spellEnd"/>
+      <w:r>
+        <w:rPr>
+          <w:lang w:val="en-US"/>
+        </w:rPr>
+        <w:t xml:space="preserve"> </w:t>
+      </w:r>
+      <w:proofErr w:type="spellStart"/>
+      <w:r>
+        <w:rPr>
+          <w:lang w:val="en-US"/>
+        </w:rPr>
+        <w:t>merupakan</w:t>
+      </w:r>
+      <w:proofErr w:type="spellEnd"/>
+      <w:r>
+        <w:rPr>
+          <w:lang w:val="en-US"/>
+        </w:rPr>
+        <w:t xml:space="preserve"> </w:t>
+      </w:r>
+      <w:proofErr w:type="spellStart"/>
+      <w:r>
+        <w:rPr>
+          <w:lang w:val="en-US"/>
+        </w:rPr>
+        <w:t>tempat</w:t>
+      </w:r>
+      <w:proofErr w:type="spellEnd"/>
+      <w:r>
+        <w:rPr>
+          <w:lang w:val="en-US"/>
+        </w:rPr>
+        <w:t xml:space="preserve"> </w:t>
+      </w:r>
+      <w:proofErr w:type="spellStart"/>
+      <w:r>
+        <w:rPr>
+          <w:lang w:val="en-US"/>
+        </w:rPr>
+        <w:t>untuk</w:t>
+      </w:r>
+      <w:proofErr w:type="spellEnd"/>
+      <w:r>
+        <w:rPr>
+          <w:lang w:val="en-US"/>
+        </w:rPr>
+        <w:t xml:space="preserve"> </w:t>
+      </w:r>
+      <w:proofErr w:type="spellStart"/>
+      <w:r>
+        <w:rPr>
+          <w:lang w:val="en-US"/>
+        </w:rPr>
+        <w:t>memasukkan</w:t>
+      </w:r>
+      <w:proofErr w:type="spellEnd"/>
+      <w:r>
+        <w:rPr>
+          <w:lang w:val="en-US"/>
+        </w:rPr>
+        <w:t xml:space="preserve"> library MySQL-Connector agar </w:t>
+      </w:r>
+      <w:proofErr w:type="spellStart"/>
+      <w:r>
+        <w:rPr>
+          <w:lang w:val="en-US"/>
+        </w:rPr>
+        <w:t>bisa</w:t>
+      </w:r>
+      <w:proofErr w:type="spellEnd"/>
+      <w:r>
+        <w:rPr>
+          <w:lang w:val="en-US"/>
+        </w:rPr>
+        <w:t xml:space="preserve"> </w:t>
+      </w:r>
+      <w:proofErr w:type="spellStart"/>
+      <w:r>
+        <w:rPr>
+          <w:lang w:val="en-US"/>
+        </w:rPr>
+        <w:t>digunakan</w:t>
+      </w:r>
+      <w:proofErr w:type="spellEnd"/>
+      <w:r>
+        <w:rPr>
+          <w:lang w:val="en-US"/>
+        </w:rPr>
+        <w:t xml:space="preserve"> </w:t>
+      </w:r>
+      <w:proofErr w:type="spellStart"/>
+      <w:r>
+        <w:rPr>
+          <w:lang w:val="en-US"/>
+        </w:rPr>
+        <w:t>dalam</w:t>
+      </w:r>
+      <w:proofErr w:type="spellEnd"/>
+      <w:r>
+        <w:rPr>
+          <w:lang w:val="en-US"/>
+        </w:rPr>
+        <w:t xml:space="preserve"> </w:t>
+      </w:r>
+      <w:proofErr w:type="spellStart"/>
+      <w:r>
+        <w:rPr>
+          <w:lang w:val="en-US"/>
+        </w:rPr>
+        <w:t>aplikasi</w:t>
+      </w:r>
+      <w:proofErr w:type="spellEnd"/>
+      <w:r>
+        <w:rPr>
+          <w:lang w:val="en-US"/>
+        </w:rPr>
+        <w:t xml:space="preserve"> </w:t>
+      </w:r>
+      <w:proofErr w:type="spellStart"/>
+      <w:r>
+        <w:rPr>
+          <w:lang w:val="en-US"/>
+        </w:rPr>
+        <w:t>ini</w:t>
+      </w:r>
+      <w:proofErr w:type="spellEnd"/>
+      <w:r>
+        <w:rPr>
+          <w:lang w:val="en-US"/>
+        </w:rPr>
+        <w:t>.</w:t>
       </w:r>
     </w:p>
     <w:p>
@@ -532,7 +1767,77 @@
           <w:lang w:val="en-US"/>
         </w:rPr>
         <w:lastRenderedPageBreak/>
-        <w:t>Layout pada aplikasi ini menggunakan css framework Bootstrap</w:t>
+        <w:t xml:space="preserve">Layout </w:t>
+      </w:r>
+      <w:proofErr w:type="spellStart"/>
+      <w:r>
+        <w:rPr>
+          <w:lang w:val="en-US"/>
+        </w:rPr>
+        <w:t>pada</w:t>
+      </w:r>
+      <w:proofErr w:type="spellEnd"/>
+      <w:r>
+        <w:rPr>
+          <w:lang w:val="en-US"/>
+        </w:rPr>
+        <w:t xml:space="preserve"> </w:t>
+      </w:r>
+      <w:proofErr w:type="spellStart"/>
+      <w:r>
+        <w:rPr>
+          <w:lang w:val="en-US"/>
+        </w:rPr>
+        <w:t>aplikasi</w:t>
+      </w:r>
+      <w:proofErr w:type="spellEnd"/>
+      <w:r>
+        <w:rPr>
+          <w:lang w:val="en-US"/>
+        </w:rPr>
+        <w:t xml:space="preserve"> </w:t>
+      </w:r>
+      <w:proofErr w:type="spellStart"/>
+      <w:r>
+        <w:rPr>
+          <w:lang w:val="en-US"/>
+        </w:rPr>
+        <w:t>ini</w:t>
+      </w:r>
+      <w:proofErr w:type="spellEnd"/>
+      <w:r>
+        <w:rPr>
+          <w:lang w:val="en-US"/>
+        </w:rPr>
+        <w:t xml:space="preserve"> </w:t>
+      </w:r>
+      <w:proofErr w:type="spellStart"/>
+      <w:r>
+        <w:rPr>
+          <w:lang w:val="en-US"/>
+        </w:rPr>
+        <w:t>menggunakan</w:t>
+      </w:r>
+      <w:proofErr w:type="spellEnd"/>
+      <w:r>
+        <w:rPr>
+          <w:lang w:val="en-US"/>
+        </w:rPr>
+        <w:t xml:space="preserve"> </w:t>
+      </w:r>
+      <w:proofErr w:type="spellStart"/>
+      <w:r>
+        <w:rPr>
+          <w:lang w:val="en-US"/>
+        </w:rPr>
+        <w:t>css</w:t>
+      </w:r>
+      <w:proofErr w:type="spellEnd"/>
+      <w:r>
+        <w:rPr>
+          <w:lang w:val="en-US"/>
+        </w:rPr>
+        <w:t xml:space="preserve"> framework Bootstrap</w:t>
       </w:r>
       <w:r>
         <w:rPr>
@@ -544,8 +1849,16 @@
         <w:rPr>
           <w:lang w:val="en-US"/>
         </w:rPr>
-        <w:t xml:space="preserve"> (hanya</w:t>
-      </w:r>
+        <w:t xml:space="preserve"> (</w:t>
+      </w:r>
+      <w:proofErr w:type="spellStart"/>
+      <w:r>
+        <w:rPr>
+          <w:lang w:val="en-US"/>
+        </w:rPr>
+        <w:t>hanya</w:t>
+      </w:r>
+      <w:proofErr w:type="spellEnd"/>
       <w:r>
         <w:t xml:space="preserve"> menggunakan file</w:t>
       </w:r>
@@ -553,8 +1866,16 @@
         <w:rPr>
           <w:lang w:val="en-US"/>
         </w:rPr>
-        <w:t xml:space="preserve"> css</w:t>
-      </w:r>
+        <w:t xml:space="preserve"> </w:t>
+      </w:r>
+      <w:proofErr w:type="spellStart"/>
+      <w:r>
+        <w:rPr>
+          <w:lang w:val="en-US"/>
+        </w:rPr>
+        <w:t>css</w:t>
+      </w:r>
+      <w:proofErr w:type="spellEnd"/>
       <w:r>
         <w:t>-nya</w:t>
       </w:r>
@@ -562,7 +1883,21 @@
         <w:rPr>
           <w:lang w:val="en-US"/>
         </w:rPr>
-        <w:t xml:space="preserve"> saja).</w:t>
+        <w:t xml:space="preserve"> </w:t>
+      </w:r>
+      <w:proofErr w:type="spellStart"/>
+      <w:r>
+        <w:rPr>
+          <w:lang w:val="en-US"/>
+        </w:rPr>
+        <w:t>saja</w:t>
+      </w:r>
+      <w:proofErr w:type="spellEnd"/>
+      <w:r>
+        <w:rPr>
+          <w:lang w:val="en-US"/>
+        </w:rPr>
+        <w:t>).</w:t>
       </w:r>
       <w:r>
         <w:t xml:space="preserve"> Selain itu juga terdapat file “</w:t>
@@ -584,8 +1919,6 @@
       <w:r>
         <w:t xml:space="preserve"> Semua validasi pada form aplikasi ini dilakukan secara server-side dengan menggunakan jsp.</w:t>
       </w:r>
-      <w:bookmarkStart w:id="0" w:name="_GoBack"/>
-      <w:bookmarkEnd w:id="0"/>
     </w:p>
     <w:p>
       <w:r>
@@ -664,80 +1997,758 @@
       <w:r>
         <w:t xml:space="preserve">Bagan </w:t>
       </w:r>
+      <w:r>
+        <w:fldChar w:fldCharType="begin"/>
+      </w:r>
+      <w:r>
+        <w:instrText xml:space="preserve"> SEQ Bagan \* ARABI</w:instrText>
+      </w:r>
+      <w:r>
+        <w:instrText xml:space="preserve">C </w:instrText>
+      </w:r>
+      <w:r>
+        <w:fldChar w:fldCharType="separate"/>
+      </w:r>
+      <w:r>
+        <w:rPr>
+          <w:noProof/>
+        </w:rPr>
+        <w:t>2</w:t>
+      </w:r>
+      <w:r>
+        <w:rPr>
+          <w:noProof/>
+        </w:rPr>
+        <w:fldChar w:fldCharType="end"/>
+      </w:r>
+      <w:r>
+        <w:t xml:space="preserve"> Folder untuk uploaded images</w:t>
+      </w:r>
+    </w:p>
+    <w:p>
+      <w:r>
+        <w:rPr>
+          <w:b/>
+        </w:rPr>
+        <w:t>Penjelasan Mengenai Image Upload</w:t>
+      </w:r>
+    </w:p>
+    <w:p>
+      <w:r>
+        <w:t>Cara kerja image upload pada projek yang saya kerjakan adalah sebagai berikut.</w:t>
+      </w:r>
+    </w:p>
+    <w:p>
+      <w:r>
+        <w:t>Terdapat satu folder yang bernama “</w:t>
+      </w:r>
+      <w:r>
+        <w:rPr>
+          <w:i/>
+        </w:rPr>
+        <w:t>uploaded_images</w:t>
+      </w:r>
+      <w:r>
+        <w:t>” yang berfungsi untuk menampung file-file gambar hasil upload user. Berhubung saya dan teman sekelas tidak diajarkan mengenai penggunaan plugin apache-common-fileupload untuk melakukan image upload yang “nyata”, maka dari awal saya sudah menempatkan seluruh gambar yang akan di-upload oleh user ke dalam folder “</w:t>
+      </w:r>
+      <w:r>
+        <w:rPr>
+          <w:i/>
+        </w:rPr>
+        <w:t>uploaded_images</w:t>
+      </w:r>
+      <w:r>
+        <w:t xml:space="preserve">” tersebut, sehingga ketika user melakukan browse gambar dan upload, seolah-olah gambar yang dipilih oleh user “benar-benar” di-upload oleh sistem, tetapi sebenarnya tidak. </w:t>
+      </w:r>
+      <w:r>
+        <w:t>Di balik skenario itu, saya hanya menyimpan lokasi/path gambar yang di-browse oleh user ke dalam database, sehingga file jsp hanya akan menge-load gambar berdasarkan path yang telah saya simpan.</w:t>
+      </w:r>
+    </w:p>
+    <w:p>
+      <w:r>
+        <w:rPr>
+          <w:b/>
+        </w:rPr>
+        <w:lastRenderedPageBreak/>
+        <w:t>Attention!!</w:t>
+      </w:r>
+      <w:r>
+        <w:t xml:space="preserve"> Karena tidak menggunakan plugin file upload yang “benar-benar” melakukan upload, maka pastikan nama gambar yang akan di-upload user sesuai dengan nama file yang telah disediakan di dalam folder “</w:t>
+      </w:r>
+      <w:r>
+        <w:rPr>
+          <w:i/>
+        </w:rPr>
+        <w:t>uploaded_images</w:t>
+      </w:r>
+      <w:r>
+        <w:t>” tersebut.</w:t>
+      </w:r>
+    </w:p>
+    <w:p>
+      <w:pPr>
+        <w:rPr>
+          <w:b/>
+          <w:sz w:val="28"/>
+          <w:lang w:val="en-US"/>
+        </w:rPr>
+      </w:pPr>
+      <w:r>
+        <w:rPr>
+          <w:b/>
+          <w:sz w:val="28"/>
+          <w:lang w:val="en-US"/>
+        </w:rPr>
+        <w:t>Screenshot</w:t>
+      </w:r>
+    </w:p>
+    <w:p>
+      <w:pPr>
+        <w:keepNext/>
+      </w:pPr>
+      <w:r>
+        <w:rPr>
+          <w:noProof/>
+        </w:rPr>
+        <w:drawing>
+          <wp:inline distT="0" distB="0" distL="0" distR="0" wp14:anchorId="3978746A" wp14:editId="1EEC3DA3">
+            <wp:extent cx="5731510" cy="2579370"/>
+            <wp:effectExtent l="0" t="0" r="2540" b="0"/>
+            <wp:docPr id="3" name="Picture 3"/>
+            <wp:cNvGraphicFramePr>
+              <a:graphicFrameLocks xmlns:a="http://schemas.openxmlformats.org/drawingml/2006/main" noChangeAspect="1"/>
+            </wp:cNvGraphicFramePr>
+            <a:graphic xmlns:a="http://schemas.openxmlformats.org/drawingml/2006/main">
+              <a:graphicData uri="http://schemas.openxmlformats.org/drawingml/2006/picture">
+                <pic:pic xmlns:pic="http://schemas.openxmlformats.org/drawingml/2006/picture">
+                  <pic:nvPicPr>
+                    <pic:cNvPr id="1" name=""/>
+                    <pic:cNvPicPr/>
+                  </pic:nvPicPr>
+                  <pic:blipFill>
+                    <a:blip r:embed="rId10"/>
+                    <a:stretch>
+                      <a:fillRect/>
+                    </a:stretch>
+                  </pic:blipFill>
+                  <pic:spPr>
+                    <a:xfrm>
+                      <a:off x="0" y="0"/>
+                      <a:ext cx="5731510" cy="2579370"/>
+                    </a:xfrm>
+                    <a:prstGeom prst="rect">
+                      <a:avLst/>
+                    </a:prstGeom>
+                  </pic:spPr>
+                </pic:pic>
+              </a:graphicData>
+            </a:graphic>
+          </wp:inline>
+        </w:drawing>
+      </w:r>
+    </w:p>
+    <w:p>
+      <w:pPr>
+        <w:pStyle w:val="Caption"/>
+        <w:rPr>
+          <w:b/>
+          <w:sz w:val="28"/>
+          <w:lang w:val="en-US"/>
+        </w:rPr>
+      </w:pPr>
+      <w:r>
+        <w:t xml:space="preserve">Bagan </w:t>
+      </w:r>
       <w:fldSimple w:instr=" SEQ Bagan \* ARABIC ">
         <w:r>
           <w:rPr>
             <w:noProof/>
           </w:rPr>
-          <w:t>2</w:t>
+          <w:t>3</w:t>
         </w:r>
       </w:fldSimple>
       <w:r>
-        <w:t xml:space="preserve"> Folder untuk uploaded images</w:t>
-      </w:r>
-    </w:p>
-    <w:p>
-      <w:r>
-        <w:rPr>
-          <w:b/>
-        </w:rPr>
-        <w:t>Penjelasan Mengenai Image Upload</w:t>
-      </w:r>
-    </w:p>
-    <w:p>
-      <w:r>
-        <w:t>Cara kerja image upload pada projek yang saya kerjakan adalah sebagai berikut.</w:t>
-      </w:r>
-    </w:p>
-    <w:p>
-      <w:r>
-        <w:t>Terdapat satu folder yang bernama “</w:t>
-      </w:r>
-      <w:r>
-        <w:rPr>
-          <w:i/>
-        </w:rPr>
-        <w:t>uploaded_images</w:t>
-      </w:r>
-      <w:r>
-        <w:t>” yang berfungsi untuk menampung file-file gambar hasil upload user. Berhubung saya dan teman sekelas tidak diajarkan mengenai penggunaan plugin apache-common-fileupload untuk melakukan image upload yang “nyata”, maka dari awal saya sudah menempatkan seluruh gambar yang akan di-upload oleh user ke dalam folder “</w:t>
-      </w:r>
-      <w:r>
-        <w:rPr>
-          <w:i/>
-        </w:rPr>
-        <w:t>uploaded_images</w:t>
-      </w:r>
-      <w:r>
-        <w:t xml:space="preserve">” tersebut, sehingga ketika user melakukan browse gambar dan upload, seolah-olah gambar yang dipilih oleh user “benar-benar” di-upload oleh sistem, tetapi sebenarnya tidak. </w:t>
-      </w:r>
-      <w:r>
-        <w:t>Di balik skenario itu, saya hanya menyimpan lokasi/path gambar yang di-browse oleh user ke dalam database, sehingga file jsp hanya akan menge-load gambar berdasarkan path yang telah saya simpan.</w:t>
-      </w:r>
-    </w:p>
-    <w:p>
-      <w:r>
-        <w:rPr>
-          <w:b/>
+        <w:rPr>
+          <w:lang w:val="en-US"/>
+        </w:rPr>
+        <w:t xml:space="preserve"> Home Page</w:t>
+      </w:r>
+    </w:p>
+    <w:p>
+      <w:pPr>
+        <w:keepNext/>
+      </w:pPr>
+      <w:r>
+        <w:rPr>
+          <w:noProof/>
+        </w:rPr>
+        <w:drawing>
+          <wp:inline distT="0" distB="0" distL="0" distR="0" wp14:anchorId="58D6BE9A" wp14:editId="09D555FA">
+            <wp:extent cx="5731510" cy="2794000"/>
+            <wp:effectExtent l="0" t="0" r="2540" b="6350"/>
+            <wp:docPr id="4" name="Picture 4"/>
+            <wp:cNvGraphicFramePr>
+              <a:graphicFrameLocks xmlns:a="http://schemas.openxmlformats.org/drawingml/2006/main" noChangeAspect="1"/>
+            </wp:cNvGraphicFramePr>
+            <a:graphic xmlns:a="http://schemas.openxmlformats.org/drawingml/2006/main">
+              <a:graphicData uri="http://schemas.openxmlformats.org/drawingml/2006/picture">
+                <pic:pic xmlns:pic="http://schemas.openxmlformats.org/drawingml/2006/picture">
+                  <pic:nvPicPr>
+                    <pic:cNvPr id="1" name=""/>
+                    <pic:cNvPicPr/>
+                  </pic:nvPicPr>
+                  <pic:blipFill>
+                    <a:blip r:embed="rId11"/>
+                    <a:stretch>
+                      <a:fillRect/>
+                    </a:stretch>
+                  </pic:blipFill>
+                  <pic:spPr>
+                    <a:xfrm>
+                      <a:off x="0" y="0"/>
+                      <a:ext cx="5731510" cy="2794000"/>
+                    </a:xfrm>
+                    <a:prstGeom prst="rect">
+                      <a:avLst/>
+                    </a:prstGeom>
+                  </pic:spPr>
+                </pic:pic>
+              </a:graphicData>
+            </a:graphic>
+          </wp:inline>
+        </w:drawing>
+      </w:r>
+    </w:p>
+    <w:p>
+      <w:pPr>
+        <w:pStyle w:val="Caption"/>
+        <w:rPr>
+          <w:lang w:val="en-US"/>
+        </w:rPr>
+      </w:pPr>
+      <w:r>
+        <w:t xml:space="preserve">Bagan </w:t>
+      </w:r>
+      <w:fldSimple w:instr=" SEQ Bagan \* ARABIC ">
+        <w:r>
+          <w:rPr>
+            <w:noProof/>
+          </w:rPr>
+          <w:t>4</w:t>
+        </w:r>
+      </w:fldSimple>
+      <w:r>
+        <w:rPr>
+          <w:lang w:val="en-US"/>
+        </w:rPr>
+        <w:t xml:space="preserve"> Product Page</w:t>
+      </w:r>
+    </w:p>
+    <w:p>
+      <w:pPr>
+        <w:keepNext/>
+      </w:pPr>
+      <w:r>
+        <w:rPr>
+          <w:noProof/>
         </w:rPr>
         <w:lastRenderedPageBreak/>
-        <w:t>Attention!!</w:t>
-      </w:r>
-      <w:r>
-        <w:t xml:space="preserve"> Karena tidak menggunakan plugin file upload yang “benar-benar” melakukan upload, maka pastikan nama gambar yang akan di-upload user sesuai dengan nama file yang telah disediakan di dalam folder “</w:t>
-      </w:r>
-      <w:r>
-        <w:rPr>
-          <w:i/>
-        </w:rPr>
-        <w:t>uploaded_images</w:t>
-      </w:r>
-      <w:r>
-        <w:t>” tersebut.</w:t>
-      </w:r>
+        <w:drawing>
+          <wp:inline distT="0" distB="0" distL="0" distR="0" wp14:anchorId="6B0AA888" wp14:editId="792A3404">
+            <wp:extent cx="5731510" cy="2592070"/>
+            <wp:effectExtent l="0" t="0" r="2540" b="0"/>
+            <wp:docPr id="5" name="Picture 5"/>
+            <wp:cNvGraphicFramePr>
+              <a:graphicFrameLocks xmlns:a="http://schemas.openxmlformats.org/drawingml/2006/main" noChangeAspect="1"/>
+            </wp:cNvGraphicFramePr>
+            <a:graphic xmlns:a="http://schemas.openxmlformats.org/drawingml/2006/main">
+              <a:graphicData uri="http://schemas.openxmlformats.org/drawingml/2006/picture">
+                <pic:pic xmlns:pic="http://schemas.openxmlformats.org/drawingml/2006/picture">
+                  <pic:nvPicPr>
+                    <pic:cNvPr id="1" name=""/>
+                    <pic:cNvPicPr/>
+                  </pic:nvPicPr>
+                  <pic:blipFill>
+                    <a:blip r:embed="rId12"/>
+                    <a:stretch>
+                      <a:fillRect/>
+                    </a:stretch>
+                  </pic:blipFill>
+                  <pic:spPr>
+                    <a:xfrm>
+                      <a:off x="0" y="0"/>
+                      <a:ext cx="5731510" cy="2592070"/>
+                    </a:xfrm>
+                    <a:prstGeom prst="rect">
+                      <a:avLst/>
+                    </a:prstGeom>
+                  </pic:spPr>
+                </pic:pic>
+              </a:graphicData>
+            </a:graphic>
+          </wp:inline>
+        </w:drawing>
+      </w:r>
+    </w:p>
+    <w:p>
+      <w:pPr>
+        <w:pStyle w:val="Caption"/>
+        <w:rPr>
+          <w:lang w:val="en-US"/>
+        </w:rPr>
+      </w:pPr>
+      <w:r>
+        <w:t xml:space="preserve">Bagan </w:t>
+      </w:r>
+      <w:fldSimple w:instr=" SEQ Bagan \* ARABIC ">
+        <w:r>
+          <w:rPr>
+            <w:noProof/>
+          </w:rPr>
+          <w:t>5</w:t>
+        </w:r>
+      </w:fldSimple>
+      <w:r>
+        <w:rPr>
+          <w:lang w:val="en-US"/>
+        </w:rPr>
+        <w:t xml:space="preserve"> Member Page (Admin)</w:t>
+      </w:r>
+    </w:p>
+    <w:p>
+      <w:pPr>
+        <w:keepNext/>
+      </w:pPr>
+      <w:r>
+        <w:rPr>
+          <w:noProof/>
+        </w:rPr>
+        <w:drawing>
+          <wp:inline distT="0" distB="0" distL="0" distR="0" wp14:anchorId="73A8B7A7" wp14:editId="1399C84C">
+            <wp:extent cx="5731510" cy="2781300"/>
+            <wp:effectExtent l="0" t="0" r="2540" b="0"/>
+            <wp:docPr id="6" name="Picture 6"/>
+            <wp:cNvGraphicFramePr>
+              <a:graphicFrameLocks xmlns:a="http://schemas.openxmlformats.org/drawingml/2006/main" noChangeAspect="1"/>
+            </wp:cNvGraphicFramePr>
+            <a:graphic xmlns:a="http://schemas.openxmlformats.org/drawingml/2006/main">
+              <a:graphicData uri="http://schemas.openxmlformats.org/drawingml/2006/picture">
+                <pic:pic xmlns:pic="http://schemas.openxmlformats.org/drawingml/2006/picture">
+                  <pic:nvPicPr>
+                    <pic:cNvPr id="1" name=""/>
+                    <pic:cNvPicPr/>
+                  </pic:nvPicPr>
+                  <pic:blipFill>
+                    <a:blip r:embed="rId13"/>
+                    <a:stretch>
+                      <a:fillRect/>
+                    </a:stretch>
+                  </pic:blipFill>
+                  <pic:spPr>
+                    <a:xfrm>
+                      <a:off x="0" y="0"/>
+                      <a:ext cx="5731510" cy="2781300"/>
+                    </a:xfrm>
+                    <a:prstGeom prst="rect">
+                      <a:avLst/>
+                    </a:prstGeom>
+                  </pic:spPr>
+                </pic:pic>
+              </a:graphicData>
+            </a:graphic>
+          </wp:inline>
+        </w:drawing>
+      </w:r>
+    </w:p>
+    <w:p>
+      <w:pPr>
+        <w:pStyle w:val="Caption"/>
+        <w:rPr>
+          <w:lang w:val="en-US"/>
+        </w:rPr>
+      </w:pPr>
+      <w:r>
+        <w:t xml:space="preserve">Bagan </w:t>
+      </w:r>
+      <w:fldSimple w:instr=" SEQ Bagan \* ARABIC ">
+        <w:r>
+          <w:rPr>
+            <w:noProof/>
+          </w:rPr>
+          <w:t>6</w:t>
+        </w:r>
+      </w:fldSimple>
+      <w:r>
+        <w:rPr>
+          <w:lang w:val="en-US"/>
+        </w:rPr>
+        <w:t xml:space="preserve"> Transaction (Admin)</w:t>
+      </w:r>
+    </w:p>
+    <w:p>
+      <w:pPr>
+        <w:keepNext/>
+      </w:pPr>
+      <w:r>
+        <w:rPr>
+          <w:noProof/>
+        </w:rPr>
+        <w:lastRenderedPageBreak/>
+        <w:drawing>
+          <wp:inline distT="0" distB="0" distL="0" distR="0" wp14:anchorId="380DE161" wp14:editId="4F08143F">
+            <wp:extent cx="5731510" cy="2794000"/>
+            <wp:effectExtent l="0" t="0" r="2540" b="6350"/>
+            <wp:docPr id="7" name="Picture 7"/>
+            <wp:cNvGraphicFramePr>
+              <a:graphicFrameLocks xmlns:a="http://schemas.openxmlformats.org/drawingml/2006/main" noChangeAspect="1"/>
+            </wp:cNvGraphicFramePr>
+            <a:graphic xmlns:a="http://schemas.openxmlformats.org/drawingml/2006/main">
+              <a:graphicData uri="http://schemas.openxmlformats.org/drawingml/2006/picture">
+                <pic:pic xmlns:pic="http://schemas.openxmlformats.org/drawingml/2006/picture">
+                  <pic:nvPicPr>
+                    <pic:cNvPr id="1" name=""/>
+                    <pic:cNvPicPr/>
+                  </pic:nvPicPr>
+                  <pic:blipFill>
+                    <a:blip r:embed="rId14"/>
+                    <a:stretch>
+                      <a:fillRect/>
+                    </a:stretch>
+                  </pic:blipFill>
+                  <pic:spPr>
+                    <a:xfrm>
+                      <a:off x="0" y="0"/>
+                      <a:ext cx="5731510" cy="2794000"/>
+                    </a:xfrm>
+                    <a:prstGeom prst="rect">
+                      <a:avLst/>
+                    </a:prstGeom>
+                  </pic:spPr>
+                </pic:pic>
+              </a:graphicData>
+            </a:graphic>
+          </wp:inline>
+        </w:drawing>
+      </w:r>
+    </w:p>
+    <w:p>
+      <w:pPr>
+        <w:pStyle w:val="Caption"/>
+        <w:rPr>
+          <w:lang w:val="en-US"/>
+        </w:rPr>
+      </w:pPr>
+      <w:r>
+        <w:t xml:space="preserve">Bagan </w:t>
+      </w:r>
+      <w:fldSimple w:instr=" SEQ Bagan \* ARABIC ">
+        <w:r>
+          <w:rPr>
+            <w:noProof/>
+          </w:rPr>
+          <w:t>7</w:t>
+        </w:r>
+      </w:fldSimple>
+      <w:r>
+        <w:rPr>
+          <w:lang w:val="en-US"/>
+        </w:rPr>
+        <w:t xml:space="preserve"> Product (Admin)</w:t>
+      </w:r>
+    </w:p>
+    <w:p>
+      <w:pPr>
+        <w:keepNext/>
+      </w:pPr>
+      <w:r>
+        <w:rPr>
+          <w:noProof/>
+        </w:rPr>
+        <w:drawing>
+          <wp:inline distT="0" distB="0" distL="0" distR="0" wp14:anchorId="63EA39D3" wp14:editId="710580A5">
+            <wp:extent cx="5731510" cy="2790190"/>
+            <wp:effectExtent l="0" t="0" r="2540" b="0"/>
+            <wp:docPr id="8" name="Picture 8"/>
+            <wp:cNvGraphicFramePr>
+              <a:graphicFrameLocks xmlns:a="http://schemas.openxmlformats.org/drawingml/2006/main" noChangeAspect="1"/>
+            </wp:cNvGraphicFramePr>
+            <a:graphic xmlns:a="http://schemas.openxmlformats.org/drawingml/2006/main">
+              <a:graphicData uri="http://schemas.openxmlformats.org/drawingml/2006/picture">
+                <pic:pic xmlns:pic="http://schemas.openxmlformats.org/drawingml/2006/picture">
+                  <pic:nvPicPr>
+                    <pic:cNvPr id="1" name=""/>
+                    <pic:cNvPicPr/>
+                  </pic:nvPicPr>
+                  <pic:blipFill>
+                    <a:blip r:embed="rId15"/>
+                    <a:stretch>
+                      <a:fillRect/>
+                    </a:stretch>
+                  </pic:blipFill>
+                  <pic:spPr>
+                    <a:xfrm>
+                      <a:off x="0" y="0"/>
+                      <a:ext cx="5731510" cy="2790190"/>
+                    </a:xfrm>
+                    <a:prstGeom prst="rect">
+                      <a:avLst/>
+                    </a:prstGeom>
+                  </pic:spPr>
+                </pic:pic>
+              </a:graphicData>
+            </a:graphic>
+          </wp:inline>
+        </w:drawing>
+      </w:r>
+    </w:p>
+    <w:p>
+      <w:pPr>
+        <w:pStyle w:val="Caption"/>
+        <w:rPr>
+          <w:lang w:val="en-US"/>
+        </w:rPr>
+      </w:pPr>
+      <w:r>
+        <w:t xml:space="preserve">Bagan </w:t>
+      </w:r>
+      <w:fldSimple w:instr=" SEQ Bagan \* ARABIC ">
+        <w:r>
+          <w:rPr>
+            <w:noProof/>
+          </w:rPr>
+          <w:t>8</w:t>
+        </w:r>
+      </w:fldSimple>
+      <w:r>
+        <w:rPr>
+          <w:lang w:val="en-US"/>
+        </w:rPr>
+        <w:t xml:space="preserve"> Profile Page (Member)</w:t>
+      </w:r>
+    </w:p>
+    <w:p>
+      <w:pPr>
+        <w:keepNext/>
+      </w:pPr>
+      <w:r>
+        <w:rPr>
+          <w:noProof/>
+        </w:rPr>
+        <w:lastRenderedPageBreak/>
+        <w:drawing>
+          <wp:inline distT="0" distB="0" distL="0" distR="0" wp14:anchorId="3C3ED54C" wp14:editId="46676A2B">
+            <wp:extent cx="5731510" cy="2777490"/>
+            <wp:effectExtent l="0" t="0" r="2540" b="3810"/>
+            <wp:docPr id="9" name="Picture 9"/>
+            <wp:cNvGraphicFramePr>
+              <a:graphicFrameLocks xmlns:a="http://schemas.openxmlformats.org/drawingml/2006/main" noChangeAspect="1"/>
+            </wp:cNvGraphicFramePr>
+            <a:graphic xmlns:a="http://schemas.openxmlformats.org/drawingml/2006/main">
+              <a:graphicData uri="http://schemas.openxmlformats.org/drawingml/2006/picture">
+                <pic:pic xmlns:pic="http://schemas.openxmlformats.org/drawingml/2006/picture">
+                  <pic:nvPicPr>
+                    <pic:cNvPr id="1" name=""/>
+                    <pic:cNvPicPr/>
+                  </pic:nvPicPr>
+                  <pic:blipFill>
+                    <a:blip r:embed="rId16"/>
+                    <a:stretch>
+                      <a:fillRect/>
+                    </a:stretch>
+                  </pic:blipFill>
+                  <pic:spPr>
+                    <a:xfrm>
+                      <a:off x="0" y="0"/>
+                      <a:ext cx="5731510" cy="2777490"/>
+                    </a:xfrm>
+                    <a:prstGeom prst="rect">
+                      <a:avLst/>
+                    </a:prstGeom>
+                  </pic:spPr>
+                </pic:pic>
+              </a:graphicData>
+            </a:graphic>
+          </wp:inline>
+        </w:drawing>
+      </w:r>
+    </w:p>
+    <w:p>
+      <w:pPr>
+        <w:pStyle w:val="Caption"/>
+        <w:rPr>
+          <w:lang w:val="en-US"/>
+        </w:rPr>
+      </w:pPr>
+      <w:r>
+        <w:t xml:space="preserve">Bagan </w:t>
+      </w:r>
+      <w:fldSimple w:instr=" SEQ Bagan \* ARABIC ">
+        <w:r>
+          <w:rPr>
+            <w:noProof/>
+          </w:rPr>
+          <w:t>9</w:t>
+        </w:r>
+      </w:fldSimple>
+      <w:r>
+        <w:rPr>
+          <w:lang w:val="en-US"/>
+        </w:rPr>
+        <w:t xml:space="preserve"> Update Profile (Member)</w:t>
+      </w:r>
+    </w:p>
+    <w:p>
+      <w:pPr>
+        <w:keepNext/>
+      </w:pPr>
+      <w:r>
+        <w:rPr>
+          <w:noProof/>
+        </w:rPr>
+        <w:drawing>
+          <wp:inline distT="0" distB="0" distL="0" distR="0" wp14:anchorId="0324003F" wp14:editId="15E622B1">
+            <wp:extent cx="5731510" cy="2785745"/>
+            <wp:effectExtent l="0" t="0" r="2540" b="0"/>
+            <wp:docPr id="10" name="Picture 10"/>
+            <wp:cNvGraphicFramePr>
+              <a:graphicFrameLocks xmlns:a="http://schemas.openxmlformats.org/drawingml/2006/main" noChangeAspect="1"/>
+            </wp:cNvGraphicFramePr>
+            <a:graphic xmlns:a="http://schemas.openxmlformats.org/drawingml/2006/main">
+              <a:graphicData uri="http://schemas.openxmlformats.org/drawingml/2006/picture">
+                <pic:pic xmlns:pic="http://schemas.openxmlformats.org/drawingml/2006/picture">
+                  <pic:nvPicPr>
+                    <pic:cNvPr id="1" name=""/>
+                    <pic:cNvPicPr/>
+                  </pic:nvPicPr>
+                  <pic:blipFill>
+                    <a:blip r:embed="rId17"/>
+                    <a:stretch>
+                      <a:fillRect/>
+                    </a:stretch>
+                  </pic:blipFill>
+                  <pic:spPr>
+                    <a:xfrm>
+                      <a:off x="0" y="0"/>
+                      <a:ext cx="5731510" cy="2785745"/>
+                    </a:xfrm>
+                    <a:prstGeom prst="rect">
+                      <a:avLst/>
+                    </a:prstGeom>
+                  </pic:spPr>
+                </pic:pic>
+              </a:graphicData>
+            </a:graphic>
+          </wp:inline>
+        </w:drawing>
+      </w:r>
+    </w:p>
+    <w:p>
+      <w:pPr>
+        <w:pStyle w:val="Caption"/>
+        <w:rPr>
+          <w:lang w:val="en-US"/>
+        </w:rPr>
+      </w:pPr>
+      <w:r>
+        <w:t xml:space="preserve">Bagan </w:t>
+      </w:r>
+      <w:fldSimple w:instr=" SEQ Bagan \* ARABIC ">
+        <w:r>
+          <w:rPr>
+            <w:noProof/>
+          </w:rPr>
+          <w:t>10</w:t>
+        </w:r>
+      </w:fldSimple>
+      <w:r>
+        <w:rPr>
+          <w:lang w:val="en-US"/>
+        </w:rPr>
+        <w:t xml:space="preserve"> Cart Page (Member)</w:t>
+      </w:r>
+    </w:p>
+    <w:p>
+      <w:pPr>
+        <w:keepNext/>
+      </w:pPr>
+      <w:r>
+        <w:rPr>
+          <w:noProof/>
+        </w:rPr>
+        <w:lastRenderedPageBreak/>
+        <w:drawing>
+          <wp:inline distT="0" distB="0" distL="0" distR="0" wp14:anchorId="0623BBB3" wp14:editId="7FF8D8D0">
+            <wp:extent cx="5731510" cy="2785745"/>
+            <wp:effectExtent l="0" t="0" r="2540" b="0"/>
+            <wp:docPr id="11" name="Picture 11"/>
+            <wp:cNvGraphicFramePr>
+              <a:graphicFrameLocks xmlns:a="http://schemas.openxmlformats.org/drawingml/2006/main" noChangeAspect="1"/>
+            </wp:cNvGraphicFramePr>
+            <a:graphic xmlns:a="http://schemas.openxmlformats.org/drawingml/2006/main">
+              <a:graphicData uri="http://schemas.openxmlformats.org/drawingml/2006/picture">
+                <pic:pic xmlns:pic="http://schemas.openxmlformats.org/drawingml/2006/picture">
+                  <pic:nvPicPr>
+                    <pic:cNvPr id="1" name=""/>
+                    <pic:cNvPicPr/>
+                  </pic:nvPicPr>
+                  <pic:blipFill>
+                    <a:blip r:embed="rId18"/>
+                    <a:stretch>
+                      <a:fillRect/>
+                    </a:stretch>
+                  </pic:blipFill>
+                  <pic:spPr>
+                    <a:xfrm>
+                      <a:off x="0" y="0"/>
+                      <a:ext cx="5731510" cy="2785745"/>
+                    </a:xfrm>
+                    <a:prstGeom prst="rect">
+                      <a:avLst/>
+                    </a:prstGeom>
+                  </pic:spPr>
+                </pic:pic>
+              </a:graphicData>
+            </a:graphic>
+          </wp:inline>
+        </w:drawing>
+      </w:r>
+    </w:p>
+    <w:p>
+      <w:pPr>
+        <w:pStyle w:val="Caption"/>
+        <w:rPr>
+          <w:lang w:val="en-US"/>
+        </w:rPr>
+      </w:pPr>
+      <w:r>
+        <w:t xml:space="preserve">Bagan </w:t>
+      </w:r>
+      <w:fldSimple w:instr=" SEQ Bagan \* ARABIC ">
+        <w:r>
+          <w:rPr>
+            <w:noProof/>
+          </w:rPr>
+          <w:t>11</w:t>
+        </w:r>
+      </w:fldSimple>
+      <w:r>
+        <w:rPr>
+          <w:lang w:val="en-US"/>
+        </w:rPr>
+        <w:t xml:space="preserve"> Detail Product (Member)</w:t>
+      </w:r>
+    </w:p>
+    <w:p>
+      <w:pPr>
+        <w:rPr>
+          <w:lang w:val="en-US"/>
+        </w:rPr>
+      </w:pPr>
+      <w:bookmarkStart w:id="0" w:name="_GoBack"/>
+      <w:bookmarkEnd w:id="0"/>
     </w:p>
     <w:sectPr>
-      <w:headerReference w:type="default" r:id="rId10"/>
+      <w:headerReference w:type="default" r:id="rId19"/>
       <w:pgSz w:w="11906" w:h="16838"/>
       <w:pgMar w:top="1440" w:right="1440" w:bottom="1440" w:left="1440" w:header="708" w:footer="708" w:gutter="0"/>
       <w:cols w:space="708"/>
@@ -748,7 +2759,7 @@
 </file>
 
 <file path=word/endnotes.xml><?xml version="1.0" encoding="utf-8"?>
-<w:endnotes xmlns:wpc="http://schemas.microsoft.com/office/word/2010/wordprocessingCanvas" xmlns:cx="http://schemas.microsoft.com/office/drawing/2014/chartex" xmlns:cx1="http://schemas.microsoft.com/office/drawing/2015/9/8/chartex" xmlns:mc="http://schemas.openxmlformats.org/markup-compatibility/2006" xmlns:o="urn:schemas-microsoft-com:office:office" xmlns:r="http://schemas.openxmlformats.org/officeDocument/2006/relationships" xmlns:m="http://schemas.openxmlformats.org/officeDocument/2006/math" xmlns:v="urn:schemas-microsoft-com:vml" xmlns:wp14="http://schemas.microsoft.com/office/word/2010/wordprocessingDrawing" xmlns:wp="http://schemas.openxmlformats.org/drawingml/2006/wordprocessingDrawing" xmlns:w10="urn:schemas-microsoft-com:office:word" xmlns:w="http://schemas.openxmlformats.org/wordprocessingml/2006/main" xmlns:w14="http://schemas.microsoft.com/office/word/2010/wordml" xmlns:w15="http://schemas.microsoft.com/office/word/2012/wordml" xmlns:w16se="http://schemas.microsoft.com/office/word/2015/wordml/symex" xmlns:wpg="http://schemas.microsoft.com/office/word/2010/wordprocessingGroup" xmlns:wpi="http://schemas.microsoft.com/office/word/2010/wordprocessingInk" xmlns:wne="http://schemas.microsoft.com/office/word/2006/wordml" xmlns:wps="http://schemas.microsoft.com/office/word/2010/wordprocessingShape" mc:Ignorable="w14 w15 w16se wp14">
+<w:endnotes xmlns:wpc="http://schemas.microsoft.com/office/word/2010/wordprocessingCanvas" xmlns:mc="http://schemas.openxmlformats.org/markup-compatibility/2006" xmlns:o="urn:schemas-microsoft-com:office:office" xmlns:r="http://schemas.openxmlformats.org/officeDocument/2006/relationships" xmlns:m="http://schemas.openxmlformats.org/officeDocument/2006/math" xmlns:v="urn:schemas-microsoft-com:vml" xmlns:wp14="http://schemas.microsoft.com/office/word/2010/wordprocessingDrawing" xmlns:wp="http://schemas.openxmlformats.org/drawingml/2006/wordprocessingDrawing" xmlns:w10="urn:schemas-microsoft-com:office:word" xmlns:w="http://schemas.openxmlformats.org/wordprocessingml/2006/main" xmlns:w14="http://schemas.microsoft.com/office/word/2010/wordml" xmlns:w15="http://schemas.microsoft.com/office/word/2012/wordml" xmlns:wpg="http://schemas.microsoft.com/office/word/2010/wordprocessingGroup" xmlns:wpi="http://schemas.microsoft.com/office/word/2010/wordprocessingInk" xmlns:wne="http://schemas.microsoft.com/office/word/2006/wordml" xmlns:wps="http://schemas.microsoft.com/office/word/2010/wordprocessingShape" mc:Ignorable="w14 w15 wp14">
   <w:endnote w:type="separator" w:id="-1">
     <w:p>
       <w:pPr>
@@ -773,7 +2784,7 @@
 </file>
 
 <file path=word/footnotes.xml><?xml version="1.0" encoding="utf-8"?>
-<w:footnotes xmlns:wpc="http://schemas.microsoft.com/office/word/2010/wordprocessingCanvas" xmlns:cx="http://schemas.microsoft.com/office/drawing/2014/chartex" xmlns:cx1="http://schemas.microsoft.com/office/drawing/2015/9/8/chartex" xmlns:mc="http://schemas.openxmlformats.org/markup-compatibility/2006" xmlns:o="urn:schemas-microsoft-com:office:office" xmlns:r="http://schemas.openxmlformats.org/officeDocument/2006/relationships" xmlns:m="http://schemas.openxmlformats.org/officeDocument/2006/math" xmlns:v="urn:schemas-microsoft-com:vml" xmlns:wp14="http://schemas.microsoft.com/office/word/2010/wordprocessingDrawing" xmlns:wp="http://schemas.openxmlformats.org/drawingml/2006/wordprocessingDrawing" xmlns:w10="urn:schemas-microsoft-com:office:word" xmlns:w="http://schemas.openxmlformats.org/wordprocessingml/2006/main" xmlns:w14="http://schemas.microsoft.com/office/word/2010/wordml" xmlns:w15="http://schemas.microsoft.com/office/word/2012/wordml" xmlns:w16se="http://schemas.microsoft.com/office/word/2015/wordml/symex" xmlns:wpg="http://schemas.microsoft.com/office/word/2010/wordprocessingGroup" xmlns:wpi="http://schemas.microsoft.com/office/word/2010/wordprocessingInk" xmlns:wne="http://schemas.microsoft.com/office/word/2006/wordml" xmlns:wps="http://schemas.microsoft.com/office/word/2010/wordprocessingShape" mc:Ignorable="w14 w15 w16se wp14">
+<w:footnotes xmlns:wpc="http://schemas.microsoft.com/office/word/2010/wordprocessingCanvas" xmlns:mc="http://schemas.openxmlformats.org/markup-compatibility/2006" xmlns:o="urn:schemas-microsoft-com:office:office" xmlns:r="http://schemas.openxmlformats.org/officeDocument/2006/relationships" xmlns:m="http://schemas.openxmlformats.org/officeDocument/2006/math" xmlns:v="urn:schemas-microsoft-com:vml" xmlns:wp14="http://schemas.microsoft.com/office/word/2010/wordprocessingDrawing" xmlns:wp="http://schemas.openxmlformats.org/drawingml/2006/wordprocessingDrawing" xmlns:w10="urn:schemas-microsoft-com:office:word" xmlns:w="http://schemas.openxmlformats.org/wordprocessingml/2006/main" xmlns:w14="http://schemas.microsoft.com/office/word/2010/wordml" xmlns:w15="http://schemas.microsoft.com/office/word/2012/wordml" xmlns:wpg="http://schemas.microsoft.com/office/word/2010/wordprocessingGroup" xmlns:wpi="http://schemas.microsoft.com/office/word/2010/wordprocessingInk" xmlns:wne="http://schemas.microsoft.com/office/word/2006/wordml" xmlns:wps="http://schemas.microsoft.com/office/word/2010/wordprocessingShape" mc:Ignorable="w14 w15 wp14">
   <w:footnote w:type="separator" w:id="-1">
     <w:p>
       <w:pPr>
@@ -798,7 +2809,7 @@
 </file>
 
 <file path=word/header1.xml><?xml version="1.0" encoding="utf-8"?>
-<w:hdr xmlns:wpc="http://schemas.microsoft.com/office/word/2010/wordprocessingCanvas" xmlns:cx="http://schemas.microsoft.com/office/drawing/2014/chartex" xmlns:cx1="http://schemas.microsoft.com/office/drawing/2015/9/8/chartex" xmlns:mc="http://schemas.openxmlformats.org/markup-compatibility/2006" xmlns:o="urn:schemas-microsoft-com:office:office" xmlns:r="http://schemas.openxmlformats.org/officeDocument/2006/relationships" xmlns:m="http://schemas.openxmlformats.org/officeDocument/2006/math" xmlns:v="urn:schemas-microsoft-com:vml" xmlns:wp14="http://schemas.microsoft.com/office/word/2010/wordprocessingDrawing" xmlns:wp="http://schemas.openxmlformats.org/drawingml/2006/wordprocessingDrawing" xmlns:w10="urn:schemas-microsoft-com:office:word" xmlns:w="http://schemas.openxmlformats.org/wordprocessingml/2006/main" xmlns:w14="http://schemas.microsoft.com/office/word/2010/wordml" xmlns:w15="http://schemas.microsoft.com/office/word/2012/wordml" xmlns:w16se="http://schemas.microsoft.com/office/word/2015/wordml/symex" xmlns:wpg="http://schemas.microsoft.com/office/word/2010/wordprocessingGroup" xmlns:wpi="http://schemas.microsoft.com/office/word/2010/wordprocessingInk" xmlns:wne="http://schemas.microsoft.com/office/word/2006/wordml" xmlns:wps="http://schemas.microsoft.com/office/word/2010/wordprocessingShape" mc:Ignorable="w14 w15 w16se wp14">
+<w:hdr xmlns:wpc="http://schemas.microsoft.com/office/word/2010/wordprocessingCanvas" xmlns:mc="http://schemas.openxmlformats.org/markup-compatibility/2006" xmlns:o="urn:schemas-microsoft-com:office:office" xmlns:r="http://schemas.openxmlformats.org/officeDocument/2006/relationships" xmlns:m="http://schemas.openxmlformats.org/officeDocument/2006/math" xmlns:v="urn:schemas-microsoft-com:vml" xmlns:wp14="http://schemas.microsoft.com/office/word/2010/wordprocessingDrawing" xmlns:wp="http://schemas.openxmlformats.org/drawingml/2006/wordprocessingDrawing" xmlns:w10="urn:schemas-microsoft-com:office:word" xmlns:w="http://schemas.openxmlformats.org/wordprocessingml/2006/main" xmlns:w14="http://schemas.microsoft.com/office/word/2010/wordml" xmlns:w15="http://schemas.microsoft.com/office/word/2012/wordml" xmlns:wpg="http://schemas.microsoft.com/office/word/2010/wordprocessingGroup" xmlns:wpi="http://schemas.microsoft.com/office/word/2010/wordprocessingInk" xmlns:wne="http://schemas.microsoft.com/office/word/2006/wordml" xmlns:wps="http://schemas.microsoft.com/office/word/2010/wordprocessingShape" mc:Ignorable="w14 w15 wp14">
   <w:p>
     <w:pPr>
       <w:pStyle w:val="Header"/>
@@ -817,7 +2828,7 @@
 </file>
 
 <file path=word/numbering.xml><?xml version="1.0" encoding="utf-8"?>
-<w:numbering xmlns:wpc="http://schemas.microsoft.com/office/word/2010/wordprocessingCanvas" xmlns:cx="http://schemas.microsoft.com/office/drawing/2014/chartex" xmlns:cx1="http://schemas.microsoft.com/office/drawing/2015/9/8/chartex" xmlns:mc="http://schemas.openxmlformats.org/markup-compatibility/2006" xmlns:o="urn:schemas-microsoft-com:office:office" xmlns:r="http://schemas.openxmlformats.org/officeDocument/2006/relationships" xmlns:m="http://schemas.openxmlformats.org/officeDocument/2006/math" xmlns:v="urn:schemas-microsoft-com:vml" xmlns:wp14="http://schemas.microsoft.com/office/word/2010/wordprocessingDrawing" xmlns:wp="http://schemas.openxmlformats.org/drawingml/2006/wordprocessingDrawing" xmlns:w10="urn:schemas-microsoft-com:office:word" xmlns:w="http://schemas.openxmlformats.org/wordprocessingml/2006/main" xmlns:w14="http://schemas.microsoft.com/office/word/2010/wordml" xmlns:w15="http://schemas.microsoft.com/office/word/2012/wordml" xmlns:w16se="http://schemas.microsoft.com/office/word/2015/wordml/symex" xmlns:wpg="http://schemas.microsoft.com/office/word/2010/wordprocessingGroup" xmlns:wpi="http://schemas.microsoft.com/office/word/2010/wordprocessingInk" xmlns:wne="http://schemas.microsoft.com/office/word/2006/wordml" xmlns:wps="http://schemas.microsoft.com/office/word/2010/wordprocessingShape" mc:Ignorable="w14 w15 w16se wp14">
+<w:numbering xmlns:wpc="http://schemas.microsoft.com/office/word/2010/wordprocessingCanvas" xmlns:mc="http://schemas.openxmlformats.org/markup-compatibility/2006" xmlns:o="urn:schemas-microsoft-com:office:office" xmlns:r="http://schemas.openxmlformats.org/officeDocument/2006/relationships" xmlns:m="http://schemas.openxmlformats.org/officeDocument/2006/math" xmlns:v="urn:schemas-microsoft-com:vml" xmlns:wp14="http://schemas.microsoft.com/office/word/2010/wordprocessingDrawing" xmlns:wp="http://schemas.openxmlformats.org/drawingml/2006/wordprocessingDrawing" xmlns:w10="urn:schemas-microsoft-com:office:word" xmlns:w="http://schemas.openxmlformats.org/wordprocessingml/2006/main" xmlns:w14="http://schemas.microsoft.com/office/word/2010/wordml" xmlns:w15="http://schemas.microsoft.com/office/word/2012/wordml" xmlns:wpg="http://schemas.microsoft.com/office/word/2010/wordprocessingGroup" xmlns:wpi="http://schemas.microsoft.com/office/word/2010/wordprocessingInk" xmlns:wne="http://schemas.microsoft.com/office/word/2006/wordml" xmlns:wps="http://schemas.microsoft.com/office/word/2010/wordprocessingShape" mc:Ignorable="w14 w15 wp14">
   <w:abstractNum w:abstractNumId="0" w15:restartNumberingAfterBreak="0">
     <w:nsid w:val="1ECA583F"/>
     <w:multiLevelType w:val="hybridMultilevel"/>
@@ -1443,7 +3454,7 @@
 </file>
 
 <file path=word/styles.xml><?xml version="1.0" encoding="utf-8"?>
-<w:styles xmlns:mc="http://schemas.openxmlformats.org/markup-compatibility/2006" xmlns:r="http://schemas.openxmlformats.org/officeDocument/2006/relationships" xmlns:w="http://schemas.openxmlformats.org/wordprocessingml/2006/main" xmlns:w14="http://schemas.microsoft.com/office/word/2010/wordml" xmlns:w15="http://schemas.microsoft.com/office/word/2012/wordml" xmlns:w16se="http://schemas.microsoft.com/office/word/2015/wordml/symex" mc:Ignorable="w14 w15 w16se">
+<w:styles xmlns:mc="http://schemas.openxmlformats.org/markup-compatibility/2006" xmlns:r="http://schemas.openxmlformats.org/officeDocument/2006/relationships" xmlns:w="http://schemas.openxmlformats.org/wordprocessingml/2006/main" xmlns:w14="http://schemas.microsoft.com/office/word/2010/wordml" xmlns:w15="http://schemas.microsoft.com/office/word/2012/wordml" mc:Ignorable="w14 w15">
   <w:docDefaults>
     <w:rPrDefault>
       <w:rPr>

</xml_diff>

<commit_message>
#20161220 -> Documentation rev1 final
</commit_message>
<xml_diff>
--- a/__DOCUMENTATION/Documentation.docx
+++ b/__DOCUMENTATION/Documentation.docx
@@ -1,6 +1,6 @@
 
 <file path=word/document.xml><?xml version="1.0" encoding="utf-8"?>
-<w:document xmlns:wpc="http://schemas.microsoft.com/office/word/2010/wordprocessingCanvas" xmlns:mc="http://schemas.openxmlformats.org/markup-compatibility/2006" xmlns:o="urn:schemas-microsoft-com:office:office" xmlns:r="http://schemas.openxmlformats.org/officeDocument/2006/relationships" xmlns:m="http://schemas.openxmlformats.org/officeDocument/2006/math" xmlns:v="urn:schemas-microsoft-com:vml" xmlns:wp14="http://schemas.microsoft.com/office/word/2010/wordprocessingDrawing" xmlns:wp="http://schemas.openxmlformats.org/drawingml/2006/wordprocessingDrawing" xmlns:w10="urn:schemas-microsoft-com:office:word" xmlns:w="http://schemas.openxmlformats.org/wordprocessingml/2006/main" xmlns:w14="http://schemas.microsoft.com/office/word/2010/wordml" xmlns:w15="http://schemas.microsoft.com/office/word/2012/wordml" xmlns:wpg="http://schemas.microsoft.com/office/word/2010/wordprocessingGroup" xmlns:wpi="http://schemas.microsoft.com/office/word/2010/wordprocessingInk" xmlns:wne="http://schemas.microsoft.com/office/word/2006/wordml" xmlns:wps="http://schemas.microsoft.com/office/word/2010/wordprocessingShape" mc:Ignorable="w14 w15 wp14">
+<w:document xmlns:wpc="http://schemas.microsoft.com/office/word/2010/wordprocessingCanvas" xmlns:cx="http://schemas.microsoft.com/office/drawing/2014/chartex" xmlns:cx1="http://schemas.microsoft.com/office/drawing/2015/9/8/chartex" xmlns:mc="http://schemas.openxmlformats.org/markup-compatibility/2006" xmlns:o="urn:schemas-microsoft-com:office:office" xmlns:r="http://schemas.openxmlformats.org/officeDocument/2006/relationships" xmlns:m="http://schemas.openxmlformats.org/officeDocument/2006/math" xmlns:v="urn:schemas-microsoft-com:vml" xmlns:wp14="http://schemas.microsoft.com/office/word/2010/wordprocessingDrawing" xmlns:wp="http://schemas.openxmlformats.org/drawingml/2006/wordprocessingDrawing" xmlns:w10="urn:schemas-microsoft-com:office:word" xmlns:w="http://schemas.openxmlformats.org/wordprocessingml/2006/main" xmlns:w14="http://schemas.microsoft.com/office/word/2010/wordml" xmlns:w15="http://schemas.microsoft.com/office/word/2012/wordml" xmlns:w16se="http://schemas.microsoft.com/office/word/2015/wordml/symex" xmlns:wpg="http://schemas.microsoft.com/office/word/2010/wordprocessingGroup" xmlns:wpi="http://schemas.microsoft.com/office/word/2010/wordprocessingInk" xmlns:wne="http://schemas.microsoft.com/office/word/2006/wordml" xmlns:wps="http://schemas.microsoft.com/office/word/2010/wordprocessingShape" mc:Ignorable="w14 w15 w16se wp14">
   <w:body>
     <w:p>
       <w:pPr>
@@ -26,67 +26,17 @@
           <w:lang w:val="en-US"/>
         </w:rPr>
       </w:pPr>
-      <w:proofErr w:type="spellStart"/>
-      <w:r>
-        <w:rPr>
-          <w:lang w:val="en-US"/>
-        </w:rPr>
-        <w:t>Projek</w:t>
-      </w:r>
-      <w:proofErr w:type="spellEnd"/>
-      <w:r>
-        <w:rPr>
-          <w:lang w:val="en-US"/>
-        </w:rPr>
-        <w:t xml:space="preserve"> </w:t>
-      </w:r>
-      <w:proofErr w:type="spellStart"/>
-      <w:r>
-        <w:rPr>
-          <w:lang w:val="en-US"/>
-        </w:rPr>
-        <w:t>ini</w:t>
-      </w:r>
-      <w:proofErr w:type="spellEnd"/>
-      <w:r>
-        <w:rPr>
-          <w:lang w:val="en-US"/>
-        </w:rPr>
-        <w:t xml:space="preserve"> </w:t>
-      </w:r>
-      <w:proofErr w:type="spellStart"/>
-      <w:r>
-        <w:rPr>
-          <w:lang w:val="en-US"/>
-        </w:rPr>
-        <w:t>dibuat</w:t>
-      </w:r>
-      <w:proofErr w:type="spellEnd"/>
-      <w:r>
-        <w:rPr>
-          <w:lang w:val="en-US"/>
-        </w:rPr>
-        <w:t xml:space="preserve"> </w:t>
-      </w:r>
-      <w:proofErr w:type="spellStart"/>
-      <w:r>
-        <w:rPr>
-          <w:lang w:val="en-US"/>
-        </w:rPr>
-        <w:t>mengguna</w:t>
-      </w:r>
-      <w:r>
-        <w:rPr>
-          <w:lang w:val="en-US"/>
-        </w:rPr>
-        <w:t>kan</w:t>
-      </w:r>
-      <w:proofErr w:type="spellEnd"/>
-      <w:r>
-        <w:rPr>
-          <w:lang w:val="en-US"/>
-        </w:rPr>
-        <w:t xml:space="preserve"> </w:t>
+      <w:r>
+        <w:rPr>
+          <w:lang w:val="en-US"/>
+        </w:rPr>
+        <w:t>Projek ini dibuat mengguna</w:t>
+      </w:r>
+      <w:r>
+        <w:rPr>
+          <w:lang w:val="en-US"/>
+        </w:rPr>
+        <w:t xml:space="preserve">kan </w:t>
       </w:r>
       <w:r>
         <w:rPr>
@@ -98,35 +48,7 @@
         <w:rPr>
           <w:lang w:val="en-US"/>
         </w:rPr>
-        <w:t xml:space="preserve"> </w:t>
-      </w:r>
-      <w:proofErr w:type="spellStart"/>
-      <w:r>
-        <w:rPr>
-          <w:lang w:val="en-US"/>
-        </w:rPr>
-        <w:t>sebagai</w:t>
-      </w:r>
-      <w:proofErr w:type="spellEnd"/>
-      <w:r>
-        <w:rPr>
-          <w:lang w:val="en-US"/>
-        </w:rPr>
-        <w:t xml:space="preserve"> </w:t>
-      </w:r>
-      <w:proofErr w:type="spellStart"/>
-      <w:r>
-        <w:rPr>
-          <w:lang w:val="en-US"/>
-        </w:rPr>
-        <w:t>berikut</w:t>
-      </w:r>
-      <w:proofErr w:type="spellEnd"/>
-      <w:r>
-        <w:rPr>
-          <w:lang w:val="en-US"/>
-        </w:rPr>
-        <w:t>.</w:t>
+        <w:t xml:space="preserve"> sebagai berikut.</w:t>
       </w:r>
     </w:p>
     <w:p>
@@ -258,16 +180,8 @@
         <w:rPr>
           <w:lang w:val="en-US"/>
         </w:rPr>
-        <w:t xml:space="preserve">MySQL Editor: MySQL Workbench, </w:t>
-      </w:r>
-      <w:proofErr w:type="spellStart"/>
-      <w:r>
-        <w:rPr>
-          <w:lang w:val="en-US"/>
-        </w:rPr>
-        <w:t>phpMyAdmin</w:t>
-      </w:r>
-      <w:proofErr w:type="spellEnd"/>
+        <w:t>MySQL Editor: MySQL Workbench, phpMyAdmin</w:t>
+      </w:r>
     </w:p>
     <w:p>
       <w:r>
@@ -322,61 +236,11 @@
           <w:lang w:val="en-US"/>
         </w:rPr>
       </w:pPr>
-      <w:proofErr w:type="spellStart"/>
-      <w:r>
-        <w:rPr>
-          <w:lang w:val="en-US"/>
-        </w:rPr>
-        <w:t>Struktur</w:t>
-      </w:r>
-      <w:proofErr w:type="spellEnd"/>
-      <w:r>
-        <w:rPr>
-          <w:lang w:val="en-US"/>
-        </w:rPr>
-        <w:t xml:space="preserve"> folder </w:t>
-      </w:r>
-      <w:proofErr w:type="spellStart"/>
-      <w:r>
-        <w:rPr>
-          <w:lang w:val="en-US"/>
-        </w:rPr>
-        <w:t>untuk</w:t>
-      </w:r>
-      <w:proofErr w:type="spellEnd"/>
-      <w:r>
-        <w:rPr>
-          <w:lang w:val="en-US"/>
-        </w:rPr>
-        <w:t xml:space="preserve"> </w:t>
-      </w:r>
-      <w:proofErr w:type="spellStart"/>
-      <w:r>
-        <w:rPr>
-          <w:lang w:val="en-US"/>
-        </w:rPr>
-        <w:t>projek</w:t>
-      </w:r>
-      <w:proofErr w:type="spellEnd"/>
-      <w:r>
-        <w:rPr>
-          <w:lang w:val="en-US"/>
-        </w:rPr>
-        <w:t xml:space="preserve"> </w:t>
-      </w:r>
-      <w:proofErr w:type="spellStart"/>
-      <w:r>
-        <w:rPr>
-          <w:lang w:val="en-US"/>
-        </w:rPr>
-        <w:t>ini</w:t>
-      </w:r>
-      <w:proofErr w:type="spellEnd"/>
-      <w:r>
-        <w:rPr>
-          <w:lang w:val="en-US"/>
-        </w:rPr>
-        <w:t>:</w:t>
+      <w:r>
+        <w:rPr>
+          <w:lang w:val="en-US"/>
+        </w:rPr>
+        <w:t>Struktur folder untuk projek ini:</w:t>
       </w:r>
     </w:p>
     <w:p>
@@ -459,21 +323,7 @@
         <w:rPr>
           <w:lang w:val="en-US"/>
         </w:rPr>
-        <w:t xml:space="preserve"> </w:t>
-      </w:r>
-      <w:proofErr w:type="spellStart"/>
-      <w:r>
-        <w:rPr>
-          <w:lang w:val="en-US"/>
-        </w:rPr>
-        <w:t>Struktur</w:t>
-      </w:r>
-      <w:proofErr w:type="spellEnd"/>
-      <w:r>
-        <w:rPr>
-          <w:lang w:val="en-US"/>
-        </w:rPr>
-        <w:t xml:space="preserve"> Folder</w:t>
+        <w:t xml:space="preserve"> Struktur Folder</w:t>
       </w:r>
     </w:p>
     <w:p>
@@ -487,83 +337,24 @@
           <w:lang w:val="en-US"/>
         </w:rPr>
       </w:pPr>
-      <w:proofErr w:type="gramStart"/>
       <w:r>
         <w:rPr>
           <w:b/>
           <w:lang w:val="en-US"/>
         </w:rPr>
-        <w:t>assets</w:t>
-      </w:r>
-      <w:proofErr w:type="gramEnd"/>
-      <w:r>
-        <w:rPr>
-          <w:b/>
-          <w:lang w:val="en-US"/>
-        </w:rPr>
-        <w:t xml:space="preserve"> -&gt; </w:t>
-      </w:r>
-      <w:proofErr w:type="spellStart"/>
-      <w:r>
-        <w:rPr>
-          <w:lang w:val="en-US"/>
-        </w:rPr>
-        <w:t>berisi</w:t>
-      </w:r>
-      <w:proofErr w:type="spellEnd"/>
-      <w:r>
-        <w:rPr>
-          <w:lang w:val="en-US"/>
-        </w:rPr>
-        <w:t xml:space="preserve"> file</w:t>
-      </w:r>
-      <w:r>
-        <w:rPr>
-          <w:lang w:val="en-US"/>
-        </w:rPr>
-        <w:t xml:space="preserve">-file </w:t>
-      </w:r>
-      <w:proofErr w:type="spellStart"/>
-      <w:r>
-        <w:rPr>
-          <w:lang w:val="en-US"/>
-        </w:rPr>
-        <w:t>gambar</w:t>
-      </w:r>
-      <w:proofErr w:type="spellEnd"/>
-      <w:r>
-        <w:rPr>
-          <w:lang w:val="en-US"/>
-        </w:rPr>
-        <w:t xml:space="preserve"> </w:t>
-      </w:r>
-      <w:proofErr w:type="spellStart"/>
-      <w:r>
-        <w:rPr>
-          <w:lang w:val="en-US"/>
-        </w:rPr>
-        <w:t>dan</w:t>
-      </w:r>
-      <w:proofErr w:type="spellEnd"/>
-      <w:r>
-        <w:rPr>
-          <w:lang w:val="en-US"/>
-        </w:rPr>
-        <w:t xml:space="preserve"> </w:t>
-      </w:r>
-      <w:proofErr w:type="spellStart"/>
-      <w:r>
-        <w:rPr>
-          <w:lang w:val="en-US"/>
-        </w:rPr>
-        <w:t>css</w:t>
-      </w:r>
-      <w:proofErr w:type="spellEnd"/>
-      <w:r>
-        <w:rPr>
-          <w:lang w:val="en-US"/>
-        </w:rPr>
-        <w:t>.</w:t>
+        <w:t xml:space="preserve">assets -&gt; </w:t>
+      </w:r>
+      <w:r>
+        <w:rPr>
+          <w:lang w:val="en-US"/>
+        </w:rPr>
+        <w:t>berisi file</w:t>
+      </w:r>
+      <w:r>
+        <w:rPr>
+          <w:lang w:val="en-US"/>
+        </w:rPr>
+        <w:t>-file gambar dan css.</w:t>
       </w:r>
     </w:p>
     <w:p>
@@ -577,135 +368,18 @@
           <w:lang w:val="en-US"/>
         </w:rPr>
       </w:pPr>
-      <w:proofErr w:type="spellStart"/>
-      <w:proofErr w:type="gramStart"/>
       <w:r>
         <w:rPr>
           <w:b/>
           <w:lang w:val="en-US"/>
         </w:rPr>
-        <w:t>config</w:t>
-      </w:r>
-      <w:proofErr w:type="spellEnd"/>
-      <w:proofErr w:type="gramEnd"/>
-      <w:r>
-        <w:rPr>
-          <w:b/>
-          <w:lang w:val="en-US"/>
-        </w:rPr>
-        <w:t xml:space="preserve"> -&gt; </w:t>
-      </w:r>
-      <w:proofErr w:type="spellStart"/>
-      <w:r>
-        <w:rPr>
-          <w:lang w:val="en-US"/>
-        </w:rPr>
-        <w:t>berisi</w:t>
-      </w:r>
-      <w:proofErr w:type="spellEnd"/>
-      <w:r>
-        <w:rPr>
-          <w:lang w:val="en-US"/>
-        </w:rPr>
-        <w:t xml:space="preserve"> file </w:t>
-      </w:r>
-      <w:proofErr w:type="spellStart"/>
-      <w:r>
-        <w:rPr>
-          <w:lang w:val="en-US"/>
-        </w:rPr>
-        <w:t>config</w:t>
-      </w:r>
-      <w:proofErr w:type="spellEnd"/>
-      <w:r>
-        <w:rPr>
-          <w:lang w:val="en-US"/>
-        </w:rPr>
-        <w:t xml:space="preserve"> </w:t>
-      </w:r>
-      <w:proofErr w:type="spellStart"/>
-      <w:r>
-        <w:rPr>
-          <w:lang w:val="en-US"/>
-        </w:rPr>
-        <w:t>jsp</w:t>
-      </w:r>
-      <w:proofErr w:type="spellEnd"/>
-      <w:r>
-        <w:rPr>
-          <w:lang w:val="en-US"/>
-        </w:rPr>
-        <w:t xml:space="preserve"> </w:t>
-      </w:r>
-      <w:proofErr w:type="spellStart"/>
-      <w:r>
-        <w:rPr>
-          <w:lang w:val="en-US"/>
-        </w:rPr>
-        <w:t>untuk</w:t>
-      </w:r>
-      <w:proofErr w:type="spellEnd"/>
-      <w:r>
-        <w:rPr>
-          <w:lang w:val="en-US"/>
-        </w:rPr>
-        <w:t xml:space="preserve"> </w:t>
-      </w:r>
-      <w:proofErr w:type="spellStart"/>
-      <w:r>
-        <w:rPr>
-          <w:lang w:val="en-US"/>
-        </w:rPr>
-        <w:t>keperluan</w:t>
-      </w:r>
-      <w:proofErr w:type="spellEnd"/>
-      <w:r>
-        <w:rPr>
-          <w:lang w:val="en-US"/>
-        </w:rPr>
-        <w:t xml:space="preserve"> </w:t>
-      </w:r>
-      <w:proofErr w:type="spellStart"/>
-      <w:r>
-        <w:rPr>
-          <w:lang w:val="en-US"/>
-        </w:rPr>
-        <w:t>aplikasi</w:t>
-      </w:r>
-      <w:proofErr w:type="spellEnd"/>
-      <w:r>
-        <w:rPr>
-          <w:lang w:val="en-US"/>
-        </w:rPr>
-        <w:t xml:space="preserve">, </w:t>
-      </w:r>
-      <w:proofErr w:type="spellStart"/>
-      <w:r>
-        <w:rPr>
-          <w:lang w:val="en-US"/>
-        </w:rPr>
-        <w:t>seperti</w:t>
-      </w:r>
-      <w:proofErr w:type="spellEnd"/>
-      <w:r>
-        <w:rPr>
-          <w:lang w:val="en-US"/>
-        </w:rPr>
-        <w:t xml:space="preserve"> </w:t>
-      </w:r>
-      <w:proofErr w:type="spellStart"/>
-      <w:r>
-        <w:rPr>
-          <w:lang w:val="en-US"/>
-        </w:rPr>
-        <w:t>settingan</w:t>
-      </w:r>
-      <w:proofErr w:type="spellEnd"/>
-      <w:r>
-        <w:rPr>
-          <w:lang w:val="en-US"/>
-        </w:rPr>
-        <w:t xml:space="preserve"> paging.</w:t>
+        <w:t xml:space="preserve">config -&gt; </w:t>
+      </w:r>
+      <w:r>
+        <w:rPr>
+          <w:lang w:val="en-US"/>
+        </w:rPr>
+        <w:t>berisi file config jsp untuk keperluan aplikasi, seperti settingan paging.</w:t>
       </w:r>
     </w:p>
     <w:p>
@@ -726,117 +400,11 @@
         </w:rPr>
         <w:t xml:space="preserve">META-INF -&gt; </w:t>
       </w:r>
-      <w:proofErr w:type="spellStart"/>
-      <w:r>
-        <w:rPr>
-          <w:lang w:val="en-US"/>
-        </w:rPr>
-        <w:t>berisi</w:t>
-      </w:r>
-      <w:proofErr w:type="spellEnd"/>
-      <w:r>
-        <w:rPr>
-          <w:lang w:val="en-US"/>
-        </w:rPr>
-        <w:t xml:space="preserve"> file manifest </w:t>
-      </w:r>
-      <w:proofErr w:type="spellStart"/>
-      <w:r>
-        <w:rPr>
-          <w:lang w:val="en-US"/>
-        </w:rPr>
-        <w:t>aplikasi</w:t>
-      </w:r>
-      <w:proofErr w:type="spellEnd"/>
-      <w:r>
-        <w:rPr>
-          <w:lang w:val="en-US"/>
-        </w:rPr>
-        <w:t xml:space="preserve"> (</w:t>
-      </w:r>
-      <w:proofErr w:type="spellStart"/>
-      <w:r>
-        <w:rPr>
-          <w:lang w:val="en-US"/>
-        </w:rPr>
-        <w:t>tidak</w:t>
-      </w:r>
-      <w:proofErr w:type="spellEnd"/>
-      <w:r>
-        <w:rPr>
-          <w:lang w:val="en-US"/>
-        </w:rPr>
-        <w:t xml:space="preserve"> </w:t>
-      </w:r>
-      <w:proofErr w:type="spellStart"/>
-      <w:r>
-        <w:rPr>
-          <w:lang w:val="en-US"/>
-        </w:rPr>
-        <w:t>diperlukan</w:t>
-      </w:r>
-      <w:proofErr w:type="spellEnd"/>
-      <w:r>
-        <w:rPr>
-          <w:lang w:val="en-US"/>
-        </w:rPr>
-        <w:t xml:space="preserve"> </w:t>
-      </w:r>
-      <w:proofErr w:type="spellStart"/>
-      <w:r>
-        <w:rPr>
-          <w:lang w:val="en-US"/>
-        </w:rPr>
-        <w:t>dan</w:t>
-      </w:r>
-      <w:proofErr w:type="spellEnd"/>
-      <w:r>
-        <w:rPr>
-          <w:lang w:val="en-US"/>
-        </w:rPr>
-        <w:t xml:space="preserve"> </w:t>
-      </w:r>
-      <w:proofErr w:type="spellStart"/>
-      <w:r>
-        <w:rPr>
-          <w:lang w:val="en-US"/>
-        </w:rPr>
-        <w:t>merupakan</w:t>
-      </w:r>
-      <w:proofErr w:type="spellEnd"/>
-      <w:r>
-        <w:rPr>
-          <w:lang w:val="en-US"/>
-        </w:rPr>
-        <w:t xml:space="preserve"> </w:t>
-      </w:r>
-      <w:proofErr w:type="spellStart"/>
-      <w:r>
-        <w:rPr>
-          <w:lang w:val="en-US"/>
-        </w:rPr>
-        <w:t>hasil</w:t>
-      </w:r>
-      <w:proofErr w:type="spellEnd"/>
-      <w:r>
-        <w:rPr>
-          <w:lang w:val="en-US"/>
-        </w:rPr>
-        <w:t xml:space="preserve"> generate </w:t>
-      </w:r>
-      <w:proofErr w:type="spellStart"/>
-      <w:r>
-        <w:rPr>
-          <w:lang w:val="en-US"/>
-        </w:rPr>
-        <w:t>dari</w:t>
-      </w:r>
-      <w:proofErr w:type="spellEnd"/>
-      <w:r>
-        <w:rPr>
-          <w:lang w:val="en-US"/>
-        </w:rPr>
-        <w:t xml:space="preserve"> eclipse)</w:t>
+      <w:r>
+        <w:rPr>
+          <w:lang w:val="en-US"/>
+        </w:rPr>
+        <w:t>berisi file manifest aplikasi (tidak diperlukan dan merupakan hasil generate dari eclipse)</w:t>
       </w:r>
     </w:p>
     <w:p>
@@ -850,203 +418,18 @@
           <w:lang w:val="en-US"/>
         </w:rPr>
       </w:pPr>
-      <w:proofErr w:type="gramStart"/>
       <w:r>
         <w:rPr>
           <w:b/>
           <w:lang w:val="en-US"/>
         </w:rPr>
-        <w:t>pages</w:t>
-      </w:r>
-      <w:proofErr w:type="gramEnd"/>
-      <w:r>
-        <w:rPr>
-          <w:b/>
-          <w:lang w:val="en-US"/>
-        </w:rPr>
-        <w:t xml:space="preserve"> -&gt; </w:t>
-      </w:r>
-      <w:proofErr w:type="spellStart"/>
-      <w:r>
-        <w:rPr>
-          <w:lang w:val="en-US"/>
-        </w:rPr>
-        <w:t>berisi</w:t>
-      </w:r>
-      <w:proofErr w:type="spellEnd"/>
-      <w:r>
-        <w:rPr>
-          <w:lang w:val="en-US"/>
-        </w:rPr>
-        <w:t xml:space="preserve"> file </w:t>
-      </w:r>
-      <w:proofErr w:type="spellStart"/>
-      <w:r>
-        <w:rPr>
-          <w:lang w:val="en-US"/>
-        </w:rPr>
-        <w:t>jsp</w:t>
-      </w:r>
-      <w:proofErr w:type="spellEnd"/>
-      <w:r>
-        <w:rPr>
-          <w:lang w:val="en-US"/>
-        </w:rPr>
-        <w:t xml:space="preserve"> </w:t>
-      </w:r>
-      <w:proofErr w:type="spellStart"/>
-      <w:r>
-        <w:rPr>
-          <w:lang w:val="en-US"/>
-        </w:rPr>
-        <w:t>aplikasi</w:t>
-      </w:r>
-      <w:proofErr w:type="spellEnd"/>
-      <w:r>
-        <w:rPr>
-          <w:lang w:val="en-US"/>
-        </w:rPr>
-        <w:t xml:space="preserve"> </w:t>
-      </w:r>
-      <w:proofErr w:type="spellStart"/>
-      <w:r>
-        <w:rPr>
-          <w:lang w:val="en-US"/>
-        </w:rPr>
-        <w:t>dan</w:t>
-      </w:r>
-      <w:proofErr w:type="spellEnd"/>
-      <w:r>
-        <w:rPr>
-          <w:lang w:val="en-US"/>
-        </w:rPr>
-        <w:t xml:space="preserve"> file </w:t>
-      </w:r>
-      <w:proofErr w:type="spellStart"/>
-      <w:r>
-        <w:rPr>
-          <w:lang w:val="en-US"/>
-        </w:rPr>
-        <w:t>jsp</w:t>
-      </w:r>
-      <w:proofErr w:type="spellEnd"/>
-      <w:r>
-        <w:rPr>
-          <w:lang w:val="en-US"/>
-        </w:rPr>
-        <w:t xml:space="preserve"> service yang </w:t>
-      </w:r>
-      <w:proofErr w:type="spellStart"/>
-      <w:r>
-        <w:rPr>
-          <w:lang w:val="en-US"/>
-        </w:rPr>
-        <w:t>berfungsi</w:t>
-      </w:r>
-      <w:proofErr w:type="spellEnd"/>
-      <w:r>
-        <w:rPr>
-          <w:lang w:val="en-US"/>
-        </w:rPr>
-        <w:t xml:space="preserve"> </w:t>
-      </w:r>
-      <w:proofErr w:type="spellStart"/>
-      <w:r>
-        <w:rPr>
-          <w:lang w:val="en-US"/>
-        </w:rPr>
-        <w:t>untuk</w:t>
-      </w:r>
-      <w:proofErr w:type="spellEnd"/>
-      <w:r>
-        <w:rPr>
-          <w:lang w:val="en-US"/>
-        </w:rPr>
-        <w:t xml:space="preserve"> </w:t>
-      </w:r>
-      <w:proofErr w:type="spellStart"/>
-      <w:r>
-        <w:rPr>
-          <w:lang w:val="en-US"/>
-        </w:rPr>
-        <w:t>melakukan</w:t>
-      </w:r>
-      <w:proofErr w:type="spellEnd"/>
-      <w:r>
-        <w:rPr>
-          <w:lang w:val="en-US"/>
-        </w:rPr>
-        <w:t xml:space="preserve"> insert, update, </w:t>
-      </w:r>
-      <w:proofErr w:type="spellStart"/>
-      <w:r>
-        <w:rPr>
-          <w:lang w:val="en-US"/>
-        </w:rPr>
-        <w:t>ataupun</w:t>
-      </w:r>
-      <w:proofErr w:type="spellEnd"/>
-      <w:r>
-        <w:rPr>
-          <w:lang w:val="en-US"/>
-        </w:rPr>
-        <w:t xml:space="preserve"> delete </w:t>
-      </w:r>
-      <w:proofErr w:type="spellStart"/>
-      <w:r>
-        <w:rPr>
-          <w:lang w:val="en-US"/>
-        </w:rPr>
-        <w:t>pada</w:t>
-      </w:r>
-      <w:proofErr w:type="spellEnd"/>
-      <w:r>
-        <w:rPr>
-          <w:lang w:val="en-US"/>
-        </w:rPr>
-        <w:t xml:space="preserve"> </w:t>
-      </w:r>
-      <w:proofErr w:type="spellStart"/>
-      <w:r>
-        <w:rPr>
-          <w:lang w:val="en-US"/>
-        </w:rPr>
-        <w:t>beberapa</w:t>
-      </w:r>
-      <w:proofErr w:type="spellEnd"/>
-      <w:r>
-        <w:rPr>
-          <w:lang w:val="en-US"/>
-        </w:rPr>
-        <w:t xml:space="preserve"> </w:t>
-      </w:r>
-      <w:proofErr w:type="spellStart"/>
-      <w:r>
-        <w:rPr>
-          <w:lang w:val="en-US"/>
-        </w:rPr>
-        <w:t>halaman</w:t>
-      </w:r>
-      <w:proofErr w:type="spellEnd"/>
-      <w:r>
-        <w:rPr>
-          <w:lang w:val="en-US"/>
-        </w:rPr>
-        <w:t xml:space="preserve"> </w:t>
-      </w:r>
-      <w:proofErr w:type="spellStart"/>
-      <w:r>
-        <w:rPr>
-          <w:lang w:val="en-US"/>
-        </w:rPr>
-        <w:t>aplikasi</w:t>
-      </w:r>
-      <w:proofErr w:type="spellEnd"/>
-      <w:r>
-        <w:rPr>
-          <w:lang w:val="en-US"/>
-        </w:rPr>
-        <w:t>.</w:t>
+        <w:t xml:space="preserve">pages -&gt; </w:t>
+      </w:r>
+      <w:r>
+        <w:rPr>
+          <w:lang w:val="en-US"/>
+        </w:rPr>
+        <w:t>berisi file jsp aplikasi dan file jsp service yang berfungsi untuk melakukan insert, update, ataupun delete pada beberapa halaman aplikasi.</w:t>
       </w:r>
     </w:p>
     <w:p>
@@ -1060,177 +443,18 @@
           <w:lang w:val="en-US"/>
         </w:rPr>
       </w:pPr>
-      <w:proofErr w:type="spellStart"/>
-      <w:proofErr w:type="gramStart"/>
       <w:r>
         <w:rPr>
           <w:b/>
           <w:lang w:val="en-US"/>
         </w:rPr>
-        <w:t>sql</w:t>
-      </w:r>
-      <w:proofErr w:type="spellEnd"/>
-      <w:proofErr w:type="gramEnd"/>
-      <w:r>
-        <w:rPr>
-          <w:b/>
-          <w:lang w:val="en-US"/>
-        </w:rPr>
-        <w:t xml:space="preserve"> -&gt; </w:t>
-      </w:r>
-      <w:proofErr w:type="spellStart"/>
-      <w:r>
-        <w:rPr>
-          <w:lang w:val="en-US"/>
-        </w:rPr>
-        <w:t>berisi</w:t>
-      </w:r>
-      <w:proofErr w:type="spellEnd"/>
-      <w:r>
-        <w:rPr>
-          <w:lang w:val="en-US"/>
-        </w:rPr>
-        <w:t xml:space="preserve"> file query yang </w:t>
-      </w:r>
-      <w:proofErr w:type="spellStart"/>
-      <w:r>
-        <w:rPr>
-          <w:lang w:val="en-US"/>
-        </w:rPr>
-        <w:t>akan</w:t>
-      </w:r>
-      <w:proofErr w:type="spellEnd"/>
-      <w:r>
-        <w:rPr>
-          <w:lang w:val="en-US"/>
-        </w:rPr>
-        <w:t xml:space="preserve"> </w:t>
-      </w:r>
-      <w:proofErr w:type="spellStart"/>
-      <w:r>
-        <w:rPr>
-          <w:lang w:val="en-US"/>
-        </w:rPr>
-        <w:t>diimport</w:t>
-      </w:r>
-      <w:proofErr w:type="spellEnd"/>
-      <w:r>
-        <w:rPr>
-          <w:lang w:val="en-US"/>
-        </w:rPr>
-        <w:t xml:space="preserve"> </w:t>
-      </w:r>
-      <w:proofErr w:type="spellStart"/>
-      <w:r>
-        <w:rPr>
-          <w:lang w:val="en-US"/>
-        </w:rPr>
-        <w:t>ke</w:t>
-      </w:r>
-      <w:proofErr w:type="spellEnd"/>
-      <w:r>
-        <w:rPr>
-          <w:lang w:val="en-US"/>
-        </w:rPr>
-        <w:t xml:space="preserve"> </w:t>
-      </w:r>
-      <w:proofErr w:type="spellStart"/>
-      <w:r>
-        <w:rPr>
-          <w:lang w:val="en-US"/>
-        </w:rPr>
-        <w:t>dalam</w:t>
-      </w:r>
-      <w:proofErr w:type="spellEnd"/>
-      <w:r>
-        <w:rPr>
-          <w:lang w:val="en-US"/>
-        </w:rPr>
-        <w:t xml:space="preserve"> database agar </w:t>
-      </w:r>
-      <w:proofErr w:type="spellStart"/>
-      <w:r>
-        <w:rPr>
-          <w:lang w:val="en-US"/>
-        </w:rPr>
-        <w:t>aplikasi</w:t>
-      </w:r>
-      <w:proofErr w:type="spellEnd"/>
-      <w:r>
-        <w:rPr>
-          <w:lang w:val="en-US"/>
-        </w:rPr>
-        <w:t xml:space="preserve"> </w:t>
-      </w:r>
-      <w:proofErr w:type="spellStart"/>
-      <w:r>
-        <w:rPr>
-          <w:lang w:val="en-US"/>
-        </w:rPr>
-        <w:t>tersebut</w:t>
-      </w:r>
-      <w:proofErr w:type="spellEnd"/>
-      <w:r>
-        <w:rPr>
-          <w:lang w:val="en-US"/>
-        </w:rPr>
-        <w:t xml:space="preserve"> </w:t>
-      </w:r>
-      <w:proofErr w:type="spellStart"/>
-      <w:r>
-        <w:rPr>
-          <w:lang w:val="en-US"/>
-        </w:rPr>
-        <w:t>bisa</w:t>
-      </w:r>
-      <w:proofErr w:type="spellEnd"/>
-      <w:r>
-        <w:rPr>
-          <w:lang w:val="en-US"/>
-        </w:rPr>
-        <w:t xml:space="preserve"> </w:t>
-      </w:r>
-      <w:proofErr w:type="spellStart"/>
-      <w:r>
-        <w:rPr>
-          <w:lang w:val="en-US"/>
-        </w:rPr>
-        <w:t>berjalan</w:t>
-      </w:r>
-      <w:proofErr w:type="spellEnd"/>
-      <w:r>
-        <w:rPr>
-          <w:lang w:val="en-US"/>
-        </w:rPr>
-        <w:t xml:space="preserve"> </w:t>
-      </w:r>
-      <w:proofErr w:type="spellStart"/>
-      <w:r>
-        <w:rPr>
-          <w:lang w:val="en-US"/>
-        </w:rPr>
-        <w:t>dengan</w:t>
-      </w:r>
-      <w:proofErr w:type="spellEnd"/>
-      <w:r>
-        <w:rPr>
-          <w:lang w:val="en-US"/>
-        </w:rPr>
-        <w:t xml:space="preserve"> </w:t>
-      </w:r>
-      <w:proofErr w:type="spellStart"/>
-      <w:r>
-        <w:rPr>
-          <w:lang w:val="en-US"/>
-        </w:rPr>
-        <w:t>baik</w:t>
-      </w:r>
-      <w:proofErr w:type="spellEnd"/>
-      <w:r>
-        <w:rPr>
-          <w:lang w:val="en-US"/>
-        </w:rPr>
-        <w:t>.</w:t>
+        <w:t xml:space="preserve">sql -&gt; </w:t>
+      </w:r>
+      <w:r>
+        <w:rPr>
+          <w:lang w:val="en-US"/>
+        </w:rPr>
+        <w:t>berisi file query yang akan diimport ke dalam database agar aplikasi tersebut bisa berjalan dengan baik.</w:t>
       </w:r>
     </w:p>
     <w:p>
@@ -1244,329 +468,18 @@
           <w:lang w:val="en-US"/>
         </w:rPr>
       </w:pPr>
-      <w:proofErr w:type="gramStart"/>
       <w:r>
         <w:rPr>
           <w:b/>
           <w:lang w:val="en-US"/>
         </w:rPr>
-        <w:t>utility</w:t>
-      </w:r>
-      <w:proofErr w:type="gramEnd"/>
-      <w:r>
-        <w:rPr>
-          <w:b/>
-          <w:lang w:val="en-US"/>
-        </w:rPr>
-        <w:t xml:space="preserve"> -&gt; </w:t>
-      </w:r>
-      <w:proofErr w:type="spellStart"/>
-      <w:r>
-        <w:rPr>
-          <w:lang w:val="en-US"/>
-        </w:rPr>
-        <w:t>berisi</w:t>
-      </w:r>
-      <w:proofErr w:type="spellEnd"/>
-      <w:r>
-        <w:rPr>
-          <w:lang w:val="en-US"/>
-        </w:rPr>
-        <w:t xml:space="preserve"> file </w:t>
-      </w:r>
-      <w:proofErr w:type="spellStart"/>
-      <w:r>
-        <w:rPr>
-          <w:lang w:val="en-US"/>
-        </w:rPr>
-        <w:t>jsp</w:t>
-      </w:r>
-      <w:proofErr w:type="spellEnd"/>
-      <w:r>
-        <w:rPr>
-          <w:lang w:val="en-US"/>
-        </w:rPr>
-        <w:t xml:space="preserve"> yang </w:t>
-      </w:r>
-      <w:proofErr w:type="spellStart"/>
-      <w:r>
-        <w:rPr>
-          <w:lang w:val="en-US"/>
-        </w:rPr>
-        <w:t>berfungsi</w:t>
-      </w:r>
-      <w:proofErr w:type="spellEnd"/>
-      <w:r>
-        <w:rPr>
-          <w:lang w:val="en-US"/>
-        </w:rPr>
-        <w:t xml:space="preserve"> </w:t>
-      </w:r>
-      <w:proofErr w:type="spellStart"/>
-      <w:r>
-        <w:rPr>
-          <w:lang w:val="en-US"/>
-        </w:rPr>
-        <w:t>sebagai</w:t>
-      </w:r>
-      <w:proofErr w:type="spellEnd"/>
-      <w:r>
-        <w:rPr>
-          <w:lang w:val="en-US"/>
-        </w:rPr>
-        <w:t xml:space="preserve"> </w:t>
-      </w:r>
-      <w:proofErr w:type="spellStart"/>
-      <w:r>
-        <w:rPr>
-          <w:lang w:val="en-US"/>
-        </w:rPr>
-        <w:t>bantuan</w:t>
-      </w:r>
-      <w:proofErr w:type="spellEnd"/>
-      <w:r>
-        <w:rPr>
-          <w:lang w:val="en-US"/>
-        </w:rPr>
-        <w:t xml:space="preserve"> </w:t>
-      </w:r>
-      <w:proofErr w:type="spellStart"/>
-      <w:r>
-        <w:rPr>
-          <w:lang w:val="en-US"/>
-        </w:rPr>
-        <w:t>kepada</w:t>
-      </w:r>
-      <w:proofErr w:type="spellEnd"/>
-      <w:r>
-        <w:rPr>
-          <w:lang w:val="en-US"/>
-        </w:rPr>
-        <w:t xml:space="preserve"> </w:t>
-      </w:r>
-      <w:proofErr w:type="spellStart"/>
-      <w:r>
-        <w:rPr>
-          <w:lang w:val="en-US"/>
-        </w:rPr>
-        <w:t>halaman</w:t>
-      </w:r>
-      <w:proofErr w:type="spellEnd"/>
-      <w:r>
-        <w:rPr>
-          <w:lang w:val="en-US"/>
-        </w:rPr>
-        <w:t xml:space="preserve"> </w:t>
-      </w:r>
-      <w:proofErr w:type="spellStart"/>
-      <w:r>
-        <w:rPr>
-          <w:lang w:val="en-US"/>
-        </w:rPr>
-        <w:t>jsp</w:t>
-      </w:r>
-      <w:proofErr w:type="spellEnd"/>
-      <w:r>
-        <w:rPr>
-          <w:lang w:val="en-US"/>
-        </w:rPr>
-        <w:t xml:space="preserve"> yang lain, </w:t>
-      </w:r>
-      <w:proofErr w:type="spellStart"/>
-      <w:r>
-        <w:rPr>
-          <w:lang w:val="en-US"/>
-        </w:rPr>
-        <w:t>seperti</w:t>
-      </w:r>
-      <w:proofErr w:type="spellEnd"/>
-      <w:r>
-        <w:rPr>
-          <w:lang w:val="en-US"/>
-        </w:rPr>
-        <w:t xml:space="preserve"> file </w:t>
-      </w:r>
-      <w:proofErr w:type="spellStart"/>
-      <w:r>
-        <w:rPr>
-          <w:lang w:val="en-US"/>
-        </w:rPr>
-        <w:t>untuk</w:t>
-      </w:r>
-      <w:proofErr w:type="spellEnd"/>
-      <w:r>
-        <w:rPr>
-          <w:lang w:val="en-US"/>
-        </w:rPr>
-        <w:t xml:space="preserve"> </w:t>
-      </w:r>
-      <w:proofErr w:type="spellStart"/>
-      <w:r>
-        <w:rPr>
-          <w:lang w:val="en-US"/>
-        </w:rPr>
-        <w:t>menginisialisasi</w:t>
-      </w:r>
-      <w:proofErr w:type="spellEnd"/>
-      <w:r>
-        <w:rPr>
-          <w:lang w:val="en-US"/>
-        </w:rPr>
-        <w:t xml:space="preserve"> </w:t>
-      </w:r>
-      <w:proofErr w:type="spellStart"/>
-      <w:r>
-        <w:rPr>
-          <w:lang w:val="en-US"/>
-        </w:rPr>
-        <w:t>koneksi</w:t>
-      </w:r>
-      <w:proofErr w:type="spellEnd"/>
-      <w:r>
-        <w:rPr>
-          <w:lang w:val="en-US"/>
-        </w:rPr>
-        <w:t xml:space="preserve"> </w:t>
-      </w:r>
-      <w:proofErr w:type="spellStart"/>
-      <w:r>
-        <w:rPr>
-          <w:lang w:val="en-US"/>
-        </w:rPr>
-        <w:t>dan</w:t>
-      </w:r>
-      <w:proofErr w:type="spellEnd"/>
-      <w:r>
-        <w:rPr>
-          <w:lang w:val="en-US"/>
-        </w:rPr>
-        <w:t xml:space="preserve"> file </w:t>
-      </w:r>
-      <w:proofErr w:type="spellStart"/>
-      <w:r>
-        <w:rPr>
-          <w:lang w:val="en-US"/>
-        </w:rPr>
-        <w:t>jsp</w:t>
-      </w:r>
-      <w:proofErr w:type="spellEnd"/>
-      <w:r>
-        <w:rPr>
-          <w:lang w:val="en-US"/>
-        </w:rPr>
-        <w:t xml:space="preserve"> </w:t>
-      </w:r>
-      <w:proofErr w:type="spellStart"/>
-      <w:r>
-        <w:rPr>
-          <w:lang w:val="en-US"/>
-        </w:rPr>
-        <w:t>untuk</w:t>
-      </w:r>
-      <w:proofErr w:type="spellEnd"/>
-      <w:r>
-        <w:rPr>
-          <w:lang w:val="en-US"/>
-        </w:rPr>
-        <w:t xml:space="preserve"> </w:t>
-      </w:r>
-      <w:proofErr w:type="spellStart"/>
-      <w:r>
-        <w:rPr>
-          <w:lang w:val="en-US"/>
-        </w:rPr>
-        <w:t>melakukan</w:t>
-      </w:r>
-      <w:proofErr w:type="spellEnd"/>
-      <w:r>
-        <w:rPr>
-          <w:lang w:val="en-US"/>
-        </w:rPr>
-        <w:t xml:space="preserve"> </w:t>
-      </w:r>
-      <w:proofErr w:type="spellStart"/>
-      <w:r>
-        <w:rPr>
-          <w:lang w:val="en-US"/>
-        </w:rPr>
-        <w:t>validasi</w:t>
-      </w:r>
-      <w:proofErr w:type="spellEnd"/>
-      <w:r>
-        <w:rPr>
-          <w:lang w:val="en-US"/>
-        </w:rPr>
-        <w:t xml:space="preserve"> </w:t>
-      </w:r>
-      <w:proofErr w:type="spellStart"/>
-      <w:r>
-        <w:rPr>
-          <w:lang w:val="en-US"/>
-        </w:rPr>
-        <w:t>pada</w:t>
-      </w:r>
-      <w:proofErr w:type="spellEnd"/>
-      <w:r>
-        <w:rPr>
-          <w:lang w:val="en-US"/>
-        </w:rPr>
-        <w:t xml:space="preserve"> </w:t>
-      </w:r>
-      <w:proofErr w:type="spellStart"/>
-      <w:r>
-        <w:rPr>
-          <w:lang w:val="en-US"/>
-        </w:rPr>
-        <w:t>beberapa</w:t>
-      </w:r>
-      <w:proofErr w:type="spellEnd"/>
-      <w:r>
-        <w:rPr>
-          <w:lang w:val="en-US"/>
-        </w:rPr>
-        <w:t xml:space="preserve"> form </w:t>
-      </w:r>
-      <w:proofErr w:type="spellStart"/>
-      <w:r>
-        <w:rPr>
-          <w:lang w:val="en-US"/>
-        </w:rPr>
-        <w:t>dalam</w:t>
-      </w:r>
-      <w:proofErr w:type="spellEnd"/>
-      <w:r>
-        <w:rPr>
-          <w:lang w:val="en-US"/>
-        </w:rPr>
-        <w:t xml:space="preserve"> </w:t>
-      </w:r>
-      <w:proofErr w:type="spellStart"/>
-      <w:r>
-        <w:rPr>
-          <w:lang w:val="en-US"/>
-        </w:rPr>
-        <w:t>aplikasi</w:t>
-      </w:r>
-      <w:proofErr w:type="spellEnd"/>
-      <w:r>
-        <w:rPr>
-          <w:lang w:val="en-US"/>
-        </w:rPr>
-        <w:t xml:space="preserve"> </w:t>
-      </w:r>
-      <w:proofErr w:type="spellStart"/>
-      <w:r>
-        <w:rPr>
-          <w:lang w:val="en-US"/>
-        </w:rPr>
-        <w:t>ini</w:t>
-      </w:r>
-      <w:proofErr w:type="spellEnd"/>
-      <w:r>
-        <w:rPr>
-          <w:lang w:val="en-US"/>
-        </w:rPr>
-        <w:t>.</w:t>
+        <w:t xml:space="preserve">utility -&gt; </w:t>
+      </w:r>
+      <w:r>
+        <w:rPr>
+          <w:lang w:val="en-US"/>
+        </w:rPr>
+        <w:t>berisi file jsp yang berfungsi sebagai bantuan kepada halaman jsp yang lain, seperti file untuk menginisialisasi koneksi dan file jsp untuk melakukan validasi pada beberapa form dalam aplikasi ini.</w:t>
       </w:r>
     </w:p>
     <w:p>
@@ -1587,19 +500,11 @@
         </w:rPr>
         <w:t xml:space="preserve">WEB-INF -&gt; </w:t>
       </w:r>
-      <w:proofErr w:type="spellStart"/>
-      <w:r>
-        <w:rPr>
-          <w:lang w:val="en-US"/>
-        </w:rPr>
-        <w:t>terdapat</w:t>
-      </w:r>
-      <w:proofErr w:type="spellEnd"/>
-      <w:r>
-        <w:rPr>
-          <w:lang w:val="en-US"/>
-        </w:rPr>
-        <w:t xml:space="preserve"> folder </w:t>
+      <w:r>
+        <w:rPr>
+          <w:lang w:val="en-US"/>
+        </w:rPr>
+        <w:t xml:space="preserve">terdapat folder </w:t>
       </w:r>
       <w:r>
         <w:t>“</w:t>
@@ -1618,147 +523,7 @@
         <w:rPr>
           <w:lang w:val="en-US"/>
         </w:rPr>
-        <w:t xml:space="preserve"> yang </w:t>
-      </w:r>
-      <w:proofErr w:type="spellStart"/>
-      <w:r>
-        <w:rPr>
-          <w:lang w:val="en-US"/>
-        </w:rPr>
-        <w:t>dimana</w:t>
-      </w:r>
-      <w:proofErr w:type="spellEnd"/>
-      <w:r>
-        <w:rPr>
-          <w:lang w:val="en-US"/>
-        </w:rPr>
-        <w:t xml:space="preserve"> </w:t>
-      </w:r>
-      <w:proofErr w:type="spellStart"/>
-      <w:r>
-        <w:rPr>
-          <w:lang w:val="en-US"/>
-        </w:rPr>
-        <w:t>merupakan</w:t>
-      </w:r>
-      <w:proofErr w:type="spellEnd"/>
-      <w:r>
-        <w:rPr>
-          <w:lang w:val="en-US"/>
-        </w:rPr>
-        <w:t xml:space="preserve"> </w:t>
-      </w:r>
-      <w:proofErr w:type="spellStart"/>
-      <w:r>
-        <w:rPr>
-          <w:lang w:val="en-US"/>
-        </w:rPr>
-        <w:t>tempat</w:t>
-      </w:r>
-      <w:proofErr w:type="spellEnd"/>
-      <w:r>
-        <w:rPr>
-          <w:lang w:val="en-US"/>
-        </w:rPr>
-        <w:t xml:space="preserve"> </w:t>
-      </w:r>
-      <w:proofErr w:type="spellStart"/>
-      <w:r>
-        <w:rPr>
-          <w:lang w:val="en-US"/>
-        </w:rPr>
-        <w:t>untuk</w:t>
-      </w:r>
-      <w:proofErr w:type="spellEnd"/>
-      <w:r>
-        <w:rPr>
-          <w:lang w:val="en-US"/>
-        </w:rPr>
-        <w:t xml:space="preserve"> </w:t>
-      </w:r>
-      <w:proofErr w:type="spellStart"/>
-      <w:r>
-        <w:rPr>
-          <w:lang w:val="en-US"/>
-        </w:rPr>
-        <w:t>memasukkan</w:t>
-      </w:r>
-      <w:proofErr w:type="spellEnd"/>
-      <w:r>
-        <w:rPr>
-          <w:lang w:val="en-US"/>
-        </w:rPr>
-        <w:t xml:space="preserve"> library MySQL-Connector agar </w:t>
-      </w:r>
-      <w:proofErr w:type="spellStart"/>
-      <w:r>
-        <w:rPr>
-          <w:lang w:val="en-US"/>
-        </w:rPr>
-        <w:t>bisa</w:t>
-      </w:r>
-      <w:proofErr w:type="spellEnd"/>
-      <w:r>
-        <w:rPr>
-          <w:lang w:val="en-US"/>
-        </w:rPr>
-        <w:t xml:space="preserve"> </w:t>
-      </w:r>
-      <w:proofErr w:type="spellStart"/>
-      <w:r>
-        <w:rPr>
-          <w:lang w:val="en-US"/>
-        </w:rPr>
-        <w:t>digunakan</w:t>
-      </w:r>
-      <w:proofErr w:type="spellEnd"/>
-      <w:r>
-        <w:rPr>
-          <w:lang w:val="en-US"/>
-        </w:rPr>
-        <w:t xml:space="preserve"> </w:t>
-      </w:r>
-      <w:proofErr w:type="spellStart"/>
-      <w:r>
-        <w:rPr>
-          <w:lang w:val="en-US"/>
-        </w:rPr>
-        <w:t>dalam</w:t>
-      </w:r>
-      <w:proofErr w:type="spellEnd"/>
-      <w:r>
-        <w:rPr>
-          <w:lang w:val="en-US"/>
-        </w:rPr>
-        <w:t xml:space="preserve"> </w:t>
-      </w:r>
-      <w:proofErr w:type="spellStart"/>
-      <w:r>
-        <w:rPr>
-          <w:lang w:val="en-US"/>
-        </w:rPr>
-        <w:t>aplikasi</w:t>
-      </w:r>
-      <w:proofErr w:type="spellEnd"/>
-      <w:r>
-        <w:rPr>
-          <w:lang w:val="en-US"/>
-        </w:rPr>
-        <w:t xml:space="preserve"> </w:t>
-      </w:r>
-      <w:proofErr w:type="spellStart"/>
-      <w:r>
-        <w:rPr>
-          <w:lang w:val="en-US"/>
-        </w:rPr>
-        <w:t>ini</w:t>
-      </w:r>
-      <w:proofErr w:type="spellEnd"/>
-      <w:r>
-        <w:rPr>
-          <w:lang w:val="en-US"/>
-        </w:rPr>
-        <w:t>.</w:t>
+        <w:t xml:space="preserve"> yang dimana merupakan tempat untuk memasukkan library MySQL-Connector agar bisa digunakan dalam aplikasi ini.</w:t>
       </w:r>
     </w:p>
     <w:p>
@@ -1767,77 +532,7 @@
           <w:lang w:val="en-US"/>
         </w:rPr>
         <w:lastRenderedPageBreak/>
-        <w:t xml:space="preserve">Layout </w:t>
-      </w:r>
-      <w:proofErr w:type="spellStart"/>
-      <w:r>
-        <w:rPr>
-          <w:lang w:val="en-US"/>
-        </w:rPr>
-        <w:t>pada</w:t>
-      </w:r>
-      <w:proofErr w:type="spellEnd"/>
-      <w:r>
-        <w:rPr>
-          <w:lang w:val="en-US"/>
-        </w:rPr>
-        <w:t xml:space="preserve"> </w:t>
-      </w:r>
-      <w:proofErr w:type="spellStart"/>
-      <w:r>
-        <w:rPr>
-          <w:lang w:val="en-US"/>
-        </w:rPr>
-        <w:t>aplikasi</w:t>
-      </w:r>
-      <w:proofErr w:type="spellEnd"/>
-      <w:r>
-        <w:rPr>
-          <w:lang w:val="en-US"/>
-        </w:rPr>
-        <w:t xml:space="preserve"> </w:t>
-      </w:r>
-      <w:proofErr w:type="spellStart"/>
-      <w:r>
-        <w:rPr>
-          <w:lang w:val="en-US"/>
-        </w:rPr>
-        <w:t>ini</w:t>
-      </w:r>
-      <w:proofErr w:type="spellEnd"/>
-      <w:r>
-        <w:rPr>
-          <w:lang w:val="en-US"/>
-        </w:rPr>
-        <w:t xml:space="preserve"> </w:t>
-      </w:r>
-      <w:proofErr w:type="spellStart"/>
-      <w:r>
-        <w:rPr>
-          <w:lang w:val="en-US"/>
-        </w:rPr>
-        <w:t>menggunakan</w:t>
-      </w:r>
-      <w:proofErr w:type="spellEnd"/>
-      <w:r>
-        <w:rPr>
-          <w:lang w:val="en-US"/>
-        </w:rPr>
-        <w:t xml:space="preserve"> </w:t>
-      </w:r>
-      <w:proofErr w:type="spellStart"/>
-      <w:r>
-        <w:rPr>
-          <w:lang w:val="en-US"/>
-        </w:rPr>
-        <w:t>css</w:t>
-      </w:r>
-      <w:proofErr w:type="spellEnd"/>
-      <w:r>
-        <w:rPr>
-          <w:lang w:val="en-US"/>
-        </w:rPr>
-        <w:t xml:space="preserve"> framework Bootstrap</w:t>
+        <w:t>Layout pada aplikasi ini menggunakan css framework Bootstrap</w:t>
       </w:r>
       <w:r>
         <w:rPr>
@@ -1849,16 +544,8 @@
         <w:rPr>
           <w:lang w:val="en-US"/>
         </w:rPr>
-        <w:t xml:space="preserve"> (</w:t>
-      </w:r>
-      <w:proofErr w:type="spellStart"/>
-      <w:r>
-        <w:rPr>
-          <w:lang w:val="en-US"/>
-        </w:rPr>
-        <w:t>hanya</w:t>
-      </w:r>
-      <w:proofErr w:type="spellEnd"/>
+        <w:t xml:space="preserve"> (hanya</w:t>
+      </w:r>
       <w:r>
         <w:t xml:space="preserve"> menggunakan file</w:t>
       </w:r>
@@ -1866,16 +553,8 @@
         <w:rPr>
           <w:lang w:val="en-US"/>
         </w:rPr>
-        <w:t xml:space="preserve"> </w:t>
-      </w:r>
-      <w:proofErr w:type="spellStart"/>
-      <w:r>
-        <w:rPr>
-          <w:lang w:val="en-US"/>
-        </w:rPr>
-        <w:t>css</w:t>
-      </w:r>
-      <w:proofErr w:type="spellEnd"/>
+        <w:t xml:space="preserve"> css</w:t>
+      </w:r>
       <w:r>
         <w:t>-nya</w:t>
       </w:r>
@@ -1883,21 +562,7 @@
         <w:rPr>
           <w:lang w:val="en-US"/>
         </w:rPr>
-        <w:t xml:space="preserve"> </w:t>
-      </w:r>
-      <w:proofErr w:type="spellStart"/>
-      <w:r>
-        <w:rPr>
-          <w:lang w:val="en-US"/>
-        </w:rPr>
-        <w:t>saja</w:t>
-      </w:r>
-      <w:proofErr w:type="spellEnd"/>
-      <w:r>
-        <w:rPr>
-          <w:lang w:val="en-US"/>
-        </w:rPr>
-        <w:t>).</w:t>
+        <w:t xml:space="preserve"> saja).</w:t>
       </w:r>
       <w:r>
         <w:t xml:space="preserve"> Selain itu juga terdapat file “</w:t>
@@ -1922,10 +587,21 @@
     </w:p>
     <w:p>
       <w:r>
-        <w:t>Gambar pada projek ini semua berasal dari Google Images.</w:t>
-      </w:r>
-      <w:r>
-        <w:t xml:space="preserve"> Sedangkan, referensi harga pada beberapa produk di dalam aplikasi ini berdasarkan acuan harga</w:t>
+        <w:t xml:space="preserve">Gambar pada projek ini </w:t>
+      </w:r>
+      <w:r>
+        <w:t>diambil dari beberapa website vendor hardware komputer yang popular, seperti: Asus, Dell Alienware, Dell XPS, Gigabyte Aorus, Corsair, Cooler Master, Samsung, Dell Inspiron Gaming Series (Pandora)</w:t>
+      </w:r>
+      <w:r>
+        <w:t>, HP Spectre, MSI, Logitech, dan nVidia.</w:t>
+      </w:r>
+      <w:r>
+        <w:t xml:space="preserve"> Gambar tersebut diambil melalui search engine Google Images.</w:t>
+      </w:r>
+    </w:p>
+    <w:p>
+      <w:r>
+        <w:t>Sedangkan, referensi harga pada beberapa produk di dalam aplikasi ini berdasarkan acuan harga</w:t>
       </w:r>
       <w:r>
         <w:t xml:space="preserve"> pada toko online Enterkomputer (</w:t>
@@ -1942,7 +618,20 @@
         <w:t>)</w:t>
       </w:r>
       <w:r>
-        <w:t xml:space="preserve">. </w:t>
+        <w:t>.</w:t>
+      </w:r>
+    </w:p>
+    <w:p>
+      <w:pPr>
+        <w:rPr>
+          <w:b/>
+        </w:rPr>
+      </w:pPr>
+      <w:r>
+        <w:rPr>
+          <w:b/>
+        </w:rPr>
+        <w:t>Konfigurasi Database</w:t>
       </w:r>
     </w:p>
     <w:p>
@@ -1954,10 +643,10 @@
           <w:noProof/>
         </w:rPr>
         <w:drawing>
-          <wp:inline distT="0" distB="0" distL="0" distR="0" wp14:anchorId="139EA0E1" wp14:editId="0FCA5D27">
-            <wp:extent cx="5731510" cy="3677920"/>
-            <wp:effectExtent l="0" t="0" r="2540" b="0"/>
-            <wp:docPr id="2" name="Picture 2"/>
+          <wp:inline distT="0" distB="0" distL="0" distR="0" wp14:anchorId="0CC18750" wp14:editId="11A978E0">
+            <wp:extent cx="5731510" cy="1557655"/>
+            <wp:effectExtent l="0" t="0" r="2540" b="4445"/>
+            <wp:docPr id="12" name="Picture 12"/>
             <wp:cNvGraphicFramePr>
               <a:graphicFrameLocks xmlns:a="http://schemas.openxmlformats.org/drawingml/2006/main" noChangeAspect="1"/>
             </wp:cNvGraphicFramePr>
@@ -1977,7 +666,7 @@
                   <pic:spPr>
                     <a:xfrm>
                       <a:off x="0" y="0"/>
-                      <a:ext cx="5731510" cy="3677920"/>
+                      <a:ext cx="5731510" cy="1557655"/>
                     </a:xfrm>
                     <a:prstGeom prst="rect">
                       <a:avLst/>
@@ -2001,10 +690,7 @@
         <w:fldChar w:fldCharType="begin"/>
       </w:r>
       <w:r>
-        <w:instrText xml:space="preserve"> SEQ Bagan \* ARABI</w:instrText>
-      </w:r>
-      <w:r>
-        <w:instrText xml:space="preserve">C </w:instrText>
+        <w:instrText xml:space="preserve"> SEQ Bagan \* ARABIC </w:instrText>
       </w:r>
       <w:r>
         <w:fldChar w:fldCharType="separate"/>
@@ -2016,13 +702,105 @@
         <w:t>2</w:t>
       </w:r>
       <w:r>
-        <w:rPr>
-          <w:noProof/>
-        </w:rPr>
         <w:fldChar w:fldCharType="end"/>
       </w:r>
       <w:r>
-        <w:t xml:space="preserve"> Folder untuk uploaded images</w:t>
+        <w:t xml:space="preserve"> File db.php</w:t>
+      </w:r>
+    </w:p>
+    <w:p>
+      <w:r>
+        <w:t xml:space="preserve">Untuk konfigurasi database dapat dilakukan dengan melakukan modifikasi pada file db.php di folder config. (Lokasi </w:t>
+      </w:r>
+      <w:r>
+        <w:t>file</w:t>
+      </w:r>
+      <w:r>
+        <w:t>: WebContent/config/db.jsp)</w:t>
+      </w:r>
+      <w:r>
+        <w:t>. Detail konfigurasi:</w:t>
+      </w:r>
+    </w:p>
+    <w:p>
+      <w:pPr>
+        <w:pStyle w:val="ListParagraph"/>
+        <w:numPr>
+          <w:ilvl w:val="0"/>
+          <w:numId w:val="7"/>
+        </w:numPr>
+      </w:pPr>
+      <w:r>
+        <w:t>DB_HOST, merupakan host MySQL Server. Default: localhost</w:t>
+      </w:r>
+    </w:p>
+    <w:p>
+      <w:pPr>
+        <w:pStyle w:val="ListParagraph"/>
+        <w:numPr>
+          <w:ilvl w:val="0"/>
+          <w:numId w:val="7"/>
+        </w:numPr>
+      </w:pPr>
+      <w:r>
+        <w:t>DB_PORT, merupakan port MySQL. Default: 3306</w:t>
+      </w:r>
+    </w:p>
+    <w:p>
+      <w:pPr>
+        <w:pStyle w:val="ListParagraph"/>
+        <w:numPr>
+          <w:ilvl w:val="0"/>
+          <w:numId w:val="7"/>
+        </w:numPr>
+      </w:pPr>
+      <w:r>
+        <w:t>DB_NAME, merupakan nama database yang digunakan. Jika menggunakan file sql yang saya berikan di dalam zip saya, maka secara default database yang dipakai adalah BJKomputer.</w:t>
+      </w:r>
+    </w:p>
+    <w:p>
+      <w:pPr>
+        <w:pStyle w:val="ListParagraph"/>
+        <w:numPr>
+          <w:ilvl w:val="0"/>
+          <w:numId w:val="7"/>
+        </w:numPr>
+      </w:pPr>
+      <w:r>
+        <w:t>DB_USER, merupakan username MySQL Server. Sesuaikan dengan username yang memiliki privilege</w:t>
+      </w:r>
+      <w:r>
+        <w:t>.</w:t>
+      </w:r>
+    </w:p>
+    <w:p>
+      <w:pPr>
+        <w:pStyle w:val="ListParagraph"/>
+        <w:numPr>
+          <w:ilvl w:val="0"/>
+          <w:numId w:val="7"/>
+        </w:numPr>
+      </w:pPr>
+      <w:r>
+        <w:t>DB_PASS, merupakan password MySQL Server. Sesuaikan dengan password username Anda.</w:t>
+      </w:r>
+    </w:p>
+    <w:p>
+      <w:pPr>
+        <w:pStyle w:val="ListParagraph"/>
+        <w:numPr>
+          <w:ilvl w:val="0"/>
+          <w:numId w:val="7"/>
+        </w:numPr>
+      </w:pPr>
+      <w:r>
+        <w:t>DB_CONNECTION_STRING, merupakan templat</w:t>
+      </w:r>
+      <w:r>
+        <w:t>e connection string untuk MySQL Server.</w:t>
+      </w:r>
+      <w:r>
+        <w:br w:type="page"/>
       </w:r>
     </w:p>
     <w:p>
@@ -2030,76 +808,8 @@
         <w:rPr>
           <w:b/>
         </w:rPr>
-        <w:t>Penjelasan Mengenai Image Upload</w:t>
-      </w:r>
-    </w:p>
-    <w:p>
-      <w:r>
-        <w:t>Cara kerja image upload pada projek yang saya kerjakan adalah sebagai berikut.</w:t>
-      </w:r>
-    </w:p>
-    <w:p>
-      <w:r>
-        <w:t>Terdapat satu folder yang bernama “</w:t>
-      </w:r>
-      <w:r>
-        <w:rPr>
-          <w:i/>
-        </w:rPr>
-        <w:t>uploaded_images</w:t>
-      </w:r>
-      <w:r>
-        <w:t>” yang berfungsi untuk menampung file-file gambar hasil upload user. Berhubung saya dan teman sekelas tidak diajarkan mengenai penggunaan plugin apache-common-fileupload untuk melakukan image upload yang “nyata”, maka dari awal saya sudah menempatkan seluruh gambar yang akan di-upload oleh user ke dalam folder “</w:t>
-      </w:r>
-      <w:r>
-        <w:rPr>
-          <w:i/>
-        </w:rPr>
-        <w:t>uploaded_images</w:t>
-      </w:r>
-      <w:r>
-        <w:t xml:space="preserve">” tersebut, sehingga ketika user melakukan browse gambar dan upload, seolah-olah gambar yang dipilih oleh user “benar-benar” di-upload oleh sistem, tetapi sebenarnya tidak. </w:t>
-      </w:r>
-      <w:r>
-        <w:t>Di balik skenario itu, saya hanya menyimpan lokasi/path gambar yang di-browse oleh user ke dalam database, sehingga file jsp hanya akan menge-load gambar berdasarkan path yang telah saya simpan.</w:t>
-      </w:r>
-    </w:p>
-    <w:p>
-      <w:r>
-        <w:rPr>
-          <w:b/>
-        </w:rPr>
         <w:lastRenderedPageBreak/>
-        <w:t>Attention!!</w:t>
-      </w:r>
-      <w:r>
-        <w:t xml:space="preserve"> Karena tidak menggunakan plugin file upload yang “benar-benar” melakukan upload, maka pastikan nama gambar yang akan di-upload user sesuai dengan nama file yang telah disediakan di dalam folder “</w:t>
-      </w:r>
-      <w:r>
-        <w:rPr>
-          <w:i/>
-        </w:rPr>
-        <w:t>uploaded_images</w:t>
-      </w:r>
-      <w:r>
-        <w:t>” tersebut.</w:t>
-      </w:r>
-    </w:p>
-    <w:p>
-      <w:pPr>
-        <w:rPr>
-          <w:b/>
-          <w:sz w:val="28"/>
-          <w:lang w:val="en-US"/>
-        </w:rPr>
-      </w:pPr>
-      <w:r>
-        <w:rPr>
-          <w:b/>
-          <w:sz w:val="28"/>
-          <w:lang w:val="en-US"/>
-        </w:rPr>
-        <w:t>Screenshot</w:t>
+        <w:t>Penjelasan Mengenai Role di Database</w:t>
       </w:r>
     </w:p>
     <w:p>
@@ -2111,10 +821,10 @@
           <w:noProof/>
         </w:rPr>
         <w:drawing>
-          <wp:inline distT="0" distB="0" distL="0" distR="0" wp14:anchorId="3978746A" wp14:editId="1EEC3DA3">
-            <wp:extent cx="5731510" cy="2579370"/>
+          <wp:inline distT="0" distB="0" distL="0" distR="0" wp14:anchorId="5746F8BC" wp14:editId="26492575">
+            <wp:extent cx="5731510" cy="1528445"/>
             <wp:effectExtent l="0" t="0" r="2540" b="0"/>
-            <wp:docPr id="3" name="Picture 3"/>
+            <wp:docPr id="13" name="Picture 13"/>
             <wp:cNvGraphicFramePr>
               <a:graphicFrameLocks xmlns:a="http://schemas.openxmlformats.org/drawingml/2006/main" noChangeAspect="1"/>
             </wp:cNvGraphicFramePr>
@@ -2134,7 +844,7 @@
                   <pic:spPr>
                     <a:xfrm>
                       <a:off x="0" y="0"/>
-                      <a:ext cx="5731510" cy="2579370"/>
+                      <a:ext cx="5731510" cy="1528445"/>
                     </a:xfrm>
                     <a:prstGeom prst="rect">
                       <a:avLst/>
@@ -2150,28 +860,79 @@
     <w:p>
       <w:pPr>
         <w:pStyle w:val="Caption"/>
-        <w:rPr>
-          <w:b/>
-          <w:sz w:val="28"/>
-          <w:lang w:val="en-US"/>
-        </w:rPr>
       </w:pPr>
       <w:r>
         <w:t xml:space="preserve">Bagan </w:t>
       </w:r>
-      <w:fldSimple w:instr=" SEQ Bagan \* ARABIC ">
-        <w:r>
-          <w:rPr>
-            <w:noProof/>
-          </w:rPr>
-          <w:t>3</w:t>
-        </w:r>
-      </w:fldSimple>
-      <w:r>
-        <w:rPr>
-          <w:lang w:val="en-US"/>
-        </w:rPr>
-        <w:t xml:space="preserve"> Home Page</w:t>
+      <w:r>
+        <w:fldChar w:fldCharType="begin"/>
+      </w:r>
+      <w:r>
+        <w:instrText xml:space="preserve"> SEQ Bagan \* ARABIC </w:instrText>
+      </w:r>
+      <w:r>
+        <w:fldChar w:fldCharType="separate"/>
+      </w:r>
+      <w:r>
+        <w:rPr>
+          <w:noProof/>
+        </w:rPr>
+        <w:t>3</w:t>
+      </w:r>
+      <w:r>
+        <w:fldChar w:fldCharType="end"/>
+      </w:r>
+      <w:r>
+        <w:t xml:space="preserve"> Tabel BJ_User</w:t>
+      </w:r>
+    </w:p>
+    <w:p>
+      <w:r>
+        <w:t xml:space="preserve">Terdapat field BJ_userRole pada tabel BJ_User. </w:t>
+      </w:r>
+      <w:r>
+        <w:t>Nilai pada field BJ_userRole adalah sebagai berikut.</w:t>
+      </w:r>
+    </w:p>
+    <w:p>
+      <w:pPr>
+        <w:pStyle w:val="ListParagraph"/>
+        <w:numPr>
+          <w:ilvl w:val="0"/>
+          <w:numId w:val="8"/>
+        </w:numPr>
+      </w:pPr>
+      <w:r>
+        <w:t>1 -&gt; Admin</w:t>
+      </w:r>
+    </w:p>
+    <w:p>
+      <w:pPr>
+        <w:pStyle w:val="ListParagraph"/>
+        <w:numPr>
+          <w:ilvl w:val="0"/>
+          <w:numId w:val="8"/>
+        </w:numPr>
+      </w:pPr>
+      <w:r>
+        <w:t>2 -&gt; Member</w:t>
+      </w:r>
+    </w:p>
+    <w:p>
+      <w:pPr>
+        <w:pStyle w:val="ListParagraph"/>
+        <w:numPr>
+          <w:ilvl w:val="0"/>
+          <w:numId w:val="8"/>
+        </w:numPr>
+      </w:pPr>
+      <w:r>
+        <w:t>3 -&gt; Guest (Tidak dipakai, cuma saya tambah saja)</w:t>
+      </w:r>
+    </w:p>
+    <w:p>
+      <w:r>
+        <w:t>Nilai di atas merupakan isi dari tabel BJ_Role yang merupakan Master untuk roleStatus di tabel BJ_User.</w:t>
       </w:r>
     </w:p>
     <w:p>
@@ -2183,10 +944,10 @@
           <w:noProof/>
         </w:rPr>
         <w:drawing>
-          <wp:inline distT="0" distB="0" distL="0" distR="0" wp14:anchorId="58D6BE9A" wp14:editId="09D555FA">
-            <wp:extent cx="5731510" cy="2794000"/>
-            <wp:effectExtent l="0" t="0" r="2540" b="6350"/>
-            <wp:docPr id="4" name="Picture 4"/>
+          <wp:inline distT="0" distB="0" distL="0" distR="0" wp14:anchorId="685ED217" wp14:editId="18AEA81B">
+            <wp:extent cx="5731510" cy="3082925"/>
+            <wp:effectExtent l="0" t="0" r="2540" b="3175"/>
+            <wp:docPr id="14" name="Picture 14"/>
             <wp:cNvGraphicFramePr>
               <a:graphicFrameLocks xmlns:a="http://schemas.openxmlformats.org/drawingml/2006/main" noChangeAspect="1"/>
             </wp:cNvGraphicFramePr>
@@ -2206,7 +967,7 @@
                   <pic:spPr>
                     <a:xfrm>
                       <a:off x="0" y="0"/>
-                      <a:ext cx="5731510" cy="2794000"/>
+                      <a:ext cx="5731510" cy="3082925"/>
                     </a:xfrm>
                     <a:prstGeom prst="rect">
                       <a:avLst/>
@@ -2222,26 +983,51 @@
     <w:p>
       <w:pPr>
         <w:pStyle w:val="Caption"/>
-        <w:rPr>
-          <w:lang w:val="en-US"/>
-        </w:rPr>
       </w:pPr>
       <w:r>
         <w:t xml:space="preserve">Bagan </w:t>
       </w:r>
-      <w:fldSimple w:instr=" SEQ Bagan \* ARABIC ">
-        <w:r>
-          <w:rPr>
-            <w:noProof/>
-          </w:rPr>
-          <w:t>4</w:t>
-        </w:r>
-      </w:fldSimple>
-      <w:r>
-        <w:rPr>
-          <w:lang w:val="en-US"/>
-        </w:rPr>
-        <w:t xml:space="preserve"> Product Page</w:t>
+      <w:r>
+        <w:fldChar w:fldCharType="begin"/>
+      </w:r>
+      <w:r>
+        <w:instrText xml:space="preserve"> SEQ Bagan \* ARABIC </w:instrText>
+      </w:r>
+      <w:r>
+        <w:fldChar w:fldCharType="separate"/>
+      </w:r>
+      <w:r>
+        <w:rPr>
+          <w:noProof/>
+        </w:rPr>
+        <w:t>4</w:t>
+      </w:r>
+      <w:r>
+        <w:fldChar w:fldCharType="end"/>
+      </w:r>
+      <w:r>
+        <w:t xml:space="preserve"> Tabel BJ_Role</w:t>
+      </w:r>
+    </w:p>
+    <w:p>
+      <w:pPr>
+        <w:rPr>
+          <w:b/>
+        </w:rPr>
+      </w:pPr>
+      <w:r>
+        <w:rPr>
+          <w:b/>
+        </w:rPr>
+        <w:t>Penjelasan Mengenai Status untuk Transaction</w:t>
+      </w:r>
+    </w:p>
+    <w:p>
+      <w:r>
+        <w:t xml:space="preserve">Saya menggunakan model header-detail untuk tabel transaksi pada aplikasi ini. Saya akan menjelaskan mengenai statusID untuk </w:t>
+      </w:r>
+      <w:r>
+        <w:t>tabel HeaderTransaction.</w:t>
       </w:r>
     </w:p>
     <w:p>
@@ -2254,10 +1040,10 @@
         </w:rPr>
         <w:lastRenderedPageBreak/>
         <w:drawing>
-          <wp:inline distT="0" distB="0" distL="0" distR="0" wp14:anchorId="6B0AA888" wp14:editId="792A3404">
-            <wp:extent cx="5731510" cy="2592070"/>
-            <wp:effectExtent l="0" t="0" r="2540" b="0"/>
-            <wp:docPr id="5" name="Picture 5"/>
+          <wp:inline distT="0" distB="0" distL="0" distR="0" wp14:anchorId="2D903282" wp14:editId="036A4F24">
+            <wp:extent cx="5731510" cy="3115310"/>
+            <wp:effectExtent l="0" t="0" r="2540" b="8890"/>
+            <wp:docPr id="15" name="Picture 15"/>
             <wp:cNvGraphicFramePr>
               <a:graphicFrameLocks xmlns:a="http://schemas.openxmlformats.org/drawingml/2006/main" noChangeAspect="1"/>
             </wp:cNvGraphicFramePr>
@@ -2277,7 +1063,7 @@
                   <pic:spPr>
                     <a:xfrm>
                       <a:off x="0" y="0"/>
-                      <a:ext cx="5731510" cy="2592070"/>
+                      <a:ext cx="5731510" cy="3115310"/>
                     </a:xfrm>
                     <a:prstGeom prst="rect">
                       <a:avLst/>
@@ -2293,26 +1079,71 @@
     <w:p>
       <w:pPr>
         <w:pStyle w:val="Caption"/>
-        <w:rPr>
-          <w:lang w:val="en-US"/>
-        </w:rPr>
       </w:pPr>
       <w:r>
         <w:t xml:space="preserve">Bagan </w:t>
       </w:r>
-      <w:fldSimple w:instr=" SEQ Bagan \* ARABIC ">
-        <w:r>
-          <w:rPr>
-            <w:noProof/>
-          </w:rPr>
-          <w:t>5</w:t>
-        </w:r>
-      </w:fldSimple>
-      <w:r>
-        <w:rPr>
-          <w:lang w:val="en-US"/>
-        </w:rPr>
-        <w:t xml:space="preserve"> Member Page (Admin)</w:t>
+      <w:r>
+        <w:fldChar w:fldCharType="begin"/>
+      </w:r>
+      <w:r>
+        <w:instrText xml:space="preserve"> SEQ Bagan \* ARABIC </w:instrText>
+      </w:r>
+      <w:r>
+        <w:fldChar w:fldCharType="separate"/>
+      </w:r>
+      <w:r>
+        <w:rPr>
+          <w:noProof/>
+        </w:rPr>
+        <w:t>5</w:t>
+      </w:r>
+      <w:r>
+        <w:fldChar w:fldCharType="end"/>
+      </w:r>
+      <w:r>
+        <w:t xml:space="preserve"> tabel BJ_TransactionHeader</w:t>
+      </w:r>
+    </w:p>
+    <w:p>
+      <w:r>
+        <w:t>Ada beberapa statusID untuk transaksi, yakni sebagai berikut.</w:t>
+      </w:r>
+    </w:p>
+    <w:p>
+      <w:pPr>
+        <w:pStyle w:val="ListParagraph"/>
+        <w:numPr>
+          <w:ilvl w:val="0"/>
+          <w:numId w:val="9"/>
+        </w:numPr>
+      </w:pPr>
+      <w:r>
+        <w:t>1 -&gt; Pending</w:t>
+      </w:r>
+    </w:p>
+    <w:p>
+      <w:pPr>
+        <w:pStyle w:val="ListParagraph"/>
+        <w:numPr>
+          <w:ilvl w:val="0"/>
+          <w:numId w:val="9"/>
+        </w:numPr>
+      </w:pPr>
+      <w:r>
+        <w:t>2 -&gt; Approved</w:t>
+      </w:r>
+    </w:p>
+    <w:p>
+      <w:pPr>
+        <w:pStyle w:val="ListParagraph"/>
+        <w:numPr>
+          <w:ilvl w:val="0"/>
+          <w:numId w:val="9"/>
+        </w:numPr>
+      </w:pPr>
+      <w:r>
+        <w:t>3 -&gt; Expired (Tidak dipakai, cuma saya tambahkan saja)</w:t>
       </w:r>
     </w:p>
     <w:p>
@@ -2324,10 +1155,10 @@
           <w:noProof/>
         </w:rPr>
         <w:drawing>
-          <wp:inline distT="0" distB="0" distL="0" distR="0" wp14:anchorId="73A8B7A7" wp14:editId="1399C84C">
-            <wp:extent cx="5731510" cy="2781300"/>
+          <wp:inline distT="0" distB="0" distL="0" distR="0" wp14:anchorId="0EFD270A" wp14:editId="4C2B2878">
+            <wp:extent cx="5731510" cy="3049905"/>
             <wp:effectExtent l="0" t="0" r="2540" b="0"/>
-            <wp:docPr id="6" name="Picture 6"/>
+            <wp:docPr id="17" name="Picture 17"/>
             <wp:cNvGraphicFramePr>
               <a:graphicFrameLocks xmlns:a="http://schemas.openxmlformats.org/drawingml/2006/main" noChangeAspect="1"/>
             </wp:cNvGraphicFramePr>
@@ -2347,7 +1178,7 @@
                   <pic:spPr>
                     <a:xfrm>
                       <a:off x="0" y="0"/>
-                      <a:ext cx="5731510" cy="2781300"/>
+                      <a:ext cx="5731510" cy="3049905"/>
                     </a:xfrm>
                     <a:prstGeom prst="rect">
                       <a:avLst/>
@@ -2363,26 +1194,57 @@
     <w:p>
       <w:pPr>
         <w:pStyle w:val="Caption"/>
-        <w:rPr>
-          <w:lang w:val="en-US"/>
-        </w:rPr>
       </w:pPr>
       <w:r>
         <w:t xml:space="preserve">Bagan </w:t>
       </w:r>
-      <w:fldSimple w:instr=" SEQ Bagan \* ARABIC ">
-        <w:r>
-          <w:rPr>
-            <w:noProof/>
-          </w:rPr>
-          <w:t>6</w:t>
-        </w:r>
-      </w:fldSimple>
-      <w:r>
-        <w:rPr>
-          <w:lang w:val="en-US"/>
-        </w:rPr>
-        <w:t xml:space="preserve"> Transaction (Admin)</w:t>
+      <w:r>
+        <w:fldChar w:fldCharType="begin"/>
+      </w:r>
+      <w:r>
+        <w:instrText xml:space="preserve"> SEQ Bagan \* ARABIC </w:instrText>
+      </w:r>
+      <w:r>
+        <w:fldChar w:fldCharType="separate"/>
+      </w:r>
+      <w:r>
+        <w:rPr>
+          <w:noProof/>
+        </w:rPr>
+        <w:t>6</w:t>
+      </w:r>
+      <w:r>
+        <w:fldChar w:fldCharType="end"/>
+      </w:r>
+      <w:r>
+        <w:t xml:space="preserve"> Tabel BJ_TransactionStatus</w:t>
+      </w:r>
+    </w:p>
+    <w:p>
+      <w:r>
+        <w:br w:type="page"/>
+      </w:r>
+    </w:p>
+    <w:p>
+      <w:pPr>
+        <w:rPr>
+          <w:b/>
+        </w:rPr>
+      </w:pPr>
+      <w:r>
+        <w:rPr>
+          <w:b/>
+        </w:rPr>
+        <w:lastRenderedPageBreak/>
+        <w:t>Penjelasan Mengenai Cara Kerja Binding Menu</w:t>
+      </w:r>
+    </w:p>
+    <w:p>
+      <w:r>
+        <w:t xml:space="preserve">Menu navigasi pada </w:t>
+      </w:r>
+      <w:r>
+        <w:t>aplikasi ini telah saya mapping-kan melalui suatu tabel yang bernama BJ_Menu.</w:t>
       </w:r>
     </w:p>
     <w:p>
@@ -2393,12 +1255,11 @@
         <w:rPr>
           <w:noProof/>
         </w:rPr>
-        <w:lastRenderedPageBreak/>
         <w:drawing>
-          <wp:inline distT="0" distB="0" distL="0" distR="0" wp14:anchorId="380DE161" wp14:editId="4F08143F">
-            <wp:extent cx="5731510" cy="2794000"/>
-            <wp:effectExtent l="0" t="0" r="2540" b="6350"/>
-            <wp:docPr id="7" name="Picture 7"/>
+          <wp:inline distT="0" distB="0" distL="0" distR="0" wp14:anchorId="434B64EB" wp14:editId="11AE97E8">
+            <wp:extent cx="5731510" cy="3998595"/>
+            <wp:effectExtent l="0" t="0" r="2540" b="1905"/>
+            <wp:docPr id="18" name="Picture 18"/>
             <wp:cNvGraphicFramePr>
               <a:graphicFrameLocks xmlns:a="http://schemas.openxmlformats.org/drawingml/2006/main" noChangeAspect="1"/>
             </wp:cNvGraphicFramePr>
@@ -2418,7 +1279,7 @@
                   <pic:spPr>
                     <a:xfrm>
                       <a:off x="0" y="0"/>
-                      <a:ext cx="5731510" cy="2794000"/>
+                      <a:ext cx="5731510" cy="3998595"/>
                     </a:xfrm>
                     <a:prstGeom prst="rect">
                       <a:avLst/>
@@ -2434,26 +1295,52 @@
     <w:p>
       <w:pPr>
         <w:pStyle w:val="Caption"/>
-        <w:rPr>
-          <w:lang w:val="en-US"/>
-        </w:rPr>
       </w:pPr>
       <w:r>
         <w:t xml:space="preserve">Bagan </w:t>
       </w:r>
-      <w:fldSimple w:instr=" SEQ Bagan \* ARABIC ">
-        <w:r>
-          <w:rPr>
-            <w:noProof/>
-          </w:rPr>
-          <w:t>7</w:t>
-        </w:r>
-      </w:fldSimple>
-      <w:r>
-        <w:rPr>
-          <w:lang w:val="en-US"/>
-        </w:rPr>
-        <w:t xml:space="preserve"> Product (Admin)</w:t>
+      <w:r>
+        <w:fldChar w:fldCharType="begin"/>
+      </w:r>
+      <w:r>
+        <w:instrText xml:space="preserve"> SEQ Bagan \* ARABIC </w:instrText>
+      </w:r>
+      <w:r>
+        <w:fldChar w:fldCharType="separate"/>
+      </w:r>
+      <w:r>
+        <w:rPr>
+          <w:noProof/>
+        </w:rPr>
+        <w:t>7</w:t>
+      </w:r>
+      <w:r>
+        <w:fldChar w:fldCharType="end"/>
+      </w:r>
+      <w:r>
+        <w:t xml:space="preserve"> Tabel BJ_Menu</w:t>
+      </w:r>
+    </w:p>
+    <w:p>
+      <w:r>
+        <w:t>Mappingan tabel tersebut berdasarkan roleID, dan untuk lebih lanjut mengenai roleID dapat Anda lihat pada tabel BJ_role.</w:t>
+      </w:r>
+      <w:r>
+        <w:br w:type="page"/>
+      </w:r>
+    </w:p>
+    <w:p>
+      <w:pPr>
+        <w:rPr>
+          <w:b/>
+        </w:rPr>
+      </w:pPr>
+      <w:r>
+        <w:rPr>
+          <w:b/>
+        </w:rPr>
+        <w:lastRenderedPageBreak/>
+        <w:t>Penjelasan Mengenai Image Upload</w:t>
       </w:r>
     </w:p>
     <w:p>
@@ -2465,10 +1352,10 @@
           <w:noProof/>
         </w:rPr>
         <w:drawing>
-          <wp:inline distT="0" distB="0" distL="0" distR="0" wp14:anchorId="63EA39D3" wp14:editId="710580A5">
-            <wp:extent cx="5731510" cy="2790190"/>
+          <wp:inline distT="0" distB="0" distL="0" distR="0" wp14:anchorId="202E3BE7" wp14:editId="28BCBE26">
+            <wp:extent cx="5731510" cy="3677920"/>
             <wp:effectExtent l="0" t="0" r="2540" b="0"/>
-            <wp:docPr id="8" name="Picture 8"/>
+            <wp:docPr id="2" name="Picture 2"/>
             <wp:cNvGraphicFramePr>
               <a:graphicFrameLocks xmlns:a="http://schemas.openxmlformats.org/drawingml/2006/main" noChangeAspect="1"/>
             </wp:cNvGraphicFramePr>
@@ -2488,7 +1375,7 @@
                   <pic:spPr>
                     <a:xfrm>
                       <a:off x="0" y="0"/>
-                      <a:ext cx="5731510" cy="2790190"/>
+                      <a:ext cx="5731510" cy="3677920"/>
                     </a:xfrm>
                     <a:prstGeom prst="rect">
                       <a:avLst/>
@@ -2504,26 +1391,102 @@
     <w:p>
       <w:pPr>
         <w:pStyle w:val="Caption"/>
-        <w:rPr>
-          <w:lang w:val="en-US"/>
-        </w:rPr>
       </w:pPr>
       <w:r>
         <w:t xml:space="preserve">Bagan </w:t>
       </w:r>
-      <w:fldSimple w:instr=" SEQ Bagan \* ARABIC ">
-        <w:r>
-          <w:rPr>
-            <w:noProof/>
-          </w:rPr>
-          <w:t>8</w:t>
-        </w:r>
-      </w:fldSimple>
-      <w:r>
-        <w:rPr>
-          <w:lang w:val="en-US"/>
-        </w:rPr>
-        <w:t xml:space="preserve"> Profile Page (Member)</w:t>
+      <w:r>
+        <w:fldChar w:fldCharType="begin"/>
+      </w:r>
+      <w:r>
+        <w:instrText xml:space="preserve"> SEQ Bagan \* ARABIC </w:instrText>
+      </w:r>
+      <w:r>
+        <w:fldChar w:fldCharType="separate"/>
+      </w:r>
+      <w:r>
+        <w:rPr>
+          <w:noProof/>
+        </w:rPr>
+        <w:t>8</w:t>
+      </w:r>
+      <w:r>
+        <w:fldChar w:fldCharType="end"/>
+      </w:r>
+      <w:r>
+        <w:t xml:space="preserve"> Folder uploaded_images untuk gambar hasil upload</w:t>
+      </w:r>
+    </w:p>
+    <w:p>
+      <w:r>
+        <w:t>Cara kerja image upload pada projek yang saya kerjakan adalah sebagai berikut.</w:t>
+      </w:r>
+    </w:p>
+    <w:p>
+      <w:r>
+        <w:t>Terdapat satu folder yang bernama “</w:t>
+      </w:r>
+      <w:r>
+        <w:rPr>
+          <w:i/>
+        </w:rPr>
+        <w:t>uploaded_images</w:t>
+      </w:r>
+      <w:r>
+        <w:t>” yang berfungsi untuk menampung file-file gambar hasil upload user. Berhubung saya dan teman sekelas tidak diajarkan mengenai penggunaan plugin apache-common-fileupload untuk melakukan image upload yang “nyata”, maka dari awal saya sudah menempatkan seluruh gambar yang akan di-upload oleh user ke dalam folder “</w:t>
+      </w:r>
+      <w:r>
+        <w:rPr>
+          <w:i/>
+        </w:rPr>
+        <w:t>uploaded_images</w:t>
+      </w:r>
+      <w:r>
+        <w:t xml:space="preserve">” tersebut, sehingga ketika user melakukan browse gambar dan upload, seolah-olah gambar yang dipilih oleh user “benar-benar” di-upload oleh sistem, tetapi sebenarnya tidak. </w:t>
+      </w:r>
+      <w:r>
+        <w:t>Di balik skenario itu, saya hanya menyimpan lokasi/path gambar yang di-browse oleh user ke dalam database, sehingga file jsp hanya akan menge-load gambar berdasarkan path yang telah saya simpan.</w:t>
+      </w:r>
+    </w:p>
+    <w:p>
+      <w:r>
+        <w:rPr>
+          <w:b/>
+        </w:rPr>
+        <w:t>Attention!!</w:t>
+      </w:r>
+      <w:r>
+        <w:t xml:space="preserve"> Karena tidak menggunakan plugin file upload yang “benar-benar” melakukan upload, maka pastikan nama gambar yang akan di-upload user sesuai dengan nama file yang telah disediakan di dalam folder “</w:t>
+      </w:r>
+      <w:r>
+        <w:rPr>
+          <w:i/>
+        </w:rPr>
+        <w:t>uploaded_images</w:t>
+      </w:r>
+      <w:r>
+        <w:t>” tersebut.</w:t>
+      </w:r>
+      <w:r>
+        <w:br w:type="page"/>
+      </w:r>
+    </w:p>
+    <w:p>
+      <w:pPr>
+        <w:rPr>
+          <w:b/>
+          <w:sz w:val="28"/>
+          <w:lang w:val="en-US"/>
+        </w:rPr>
+      </w:pPr>
+      <w:r>
+        <w:rPr>
+          <w:b/>
+          <w:sz w:val="28"/>
+          <w:lang w:val="en-US"/>
+        </w:rPr>
+        <w:lastRenderedPageBreak/>
+        <w:t>Screenshot</w:t>
       </w:r>
     </w:p>
     <w:p>
@@ -2534,12 +1497,11 @@
         <w:rPr>
           <w:noProof/>
         </w:rPr>
-        <w:lastRenderedPageBreak/>
         <w:drawing>
-          <wp:inline distT="0" distB="0" distL="0" distR="0" wp14:anchorId="3C3ED54C" wp14:editId="46676A2B">
-            <wp:extent cx="5731510" cy="2777490"/>
-            <wp:effectExtent l="0" t="0" r="2540" b="3810"/>
-            <wp:docPr id="9" name="Picture 9"/>
+          <wp:inline distT="0" distB="0" distL="0" distR="0" wp14:anchorId="3978746A" wp14:editId="1EEC3DA3">
+            <wp:extent cx="5731510" cy="2579370"/>
+            <wp:effectExtent l="0" t="0" r="2540" b="0"/>
+            <wp:docPr id="3" name="Picture 3"/>
             <wp:cNvGraphicFramePr>
               <a:graphicFrameLocks xmlns:a="http://schemas.openxmlformats.org/drawingml/2006/main" noChangeAspect="1"/>
             </wp:cNvGraphicFramePr>
@@ -2559,7 +1521,7 @@
                   <pic:spPr>
                     <a:xfrm>
                       <a:off x="0" y="0"/>
-                      <a:ext cx="5731510" cy="2777490"/>
+                      <a:ext cx="5731510" cy="2579370"/>
                     </a:xfrm>
                     <a:prstGeom prst="rect">
                       <a:avLst/>
@@ -2576,25 +1538,40 @@
       <w:pPr>
         <w:pStyle w:val="Caption"/>
         <w:rPr>
+          <w:b/>
+          <w:sz w:val="28"/>
           <w:lang w:val="en-US"/>
         </w:rPr>
       </w:pPr>
       <w:r>
         <w:t xml:space="preserve">Bagan </w:t>
       </w:r>
-      <w:fldSimple w:instr=" SEQ Bagan \* ARABIC ">
-        <w:r>
-          <w:rPr>
-            <w:noProof/>
-          </w:rPr>
-          <w:t>9</w:t>
-        </w:r>
-      </w:fldSimple>
-      <w:r>
-        <w:rPr>
-          <w:lang w:val="en-US"/>
-        </w:rPr>
-        <w:t xml:space="preserve"> Update Profile (Member)</w:t>
+      <w:r>
+        <w:fldChar w:fldCharType="begin"/>
+      </w:r>
+      <w:r>
+        <w:instrText xml:space="preserve"> SEQ Bagan \* ARABIC </w:instrText>
+      </w:r>
+      <w:r>
+        <w:fldChar w:fldCharType="separate"/>
+      </w:r>
+      <w:r>
+        <w:rPr>
+          <w:noProof/>
+        </w:rPr>
+        <w:t>9</w:t>
+      </w:r>
+      <w:r>
+        <w:rPr>
+          <w:noProof/>
+        </w:rPr>
+        <w:fldChar w:fldCharType="end"/>
+      </w:r>
+      <w:r>
+        <w:rPr>
+          <w:lang w:val="en-US"/>
+        </w:rPr>
+        <w:t xml:space="preserve"> Home Page</w:t>
       </w:r>
     </w:p>
     <w:p>
@@ -2606,10 +1583,10 @@
           <w:noProof/>
         </w:rPr>
         <w:drawing>
-          <wp:inline distT="0" distB="0" distL="0" distR="0" wp14:anchorId="0324003F" wp14:editId="15E622B1">
-            <wp:extent cx="5731510" cy="2785745"/>
-            <wp:effectExtent l="0" t="0" r="2540" b="0"/>
-            <wp:docPr id="10" name="Picture 10"/>
+          <wp:inline distT="0" distB="0" distL="0" distR="0" wp14:anchorId="58D6BE9A" wp14:editId="09D555FA">
+            <wp:extent cx="5731510" cy="2794000"/>
+            <wp:effectExtent l="0" t="0" r="2540" b="6350"/>
+            <wp:docPr id="4" name="Picture 4"/>
             <wp:cNvGraphicFramePr>
               <a:graphicFrameLocks xmlns:a="http://schemas.openxmlformats.org/drawingml/2006/main" noChangeAspect="1"/>
             </wp:cNvGraphicFramePr>
@@ -2629,7 +1606,7 @@
                   <pic:spPr>
                     <a:xfrm>
                       <a:off x="0" y="0"/>
-                      <a:ext cx="5731510" cy="2785745"/>
+                      <a:ext cx="5731510" cy="2794000"/>
                     </a:xfrm>
                     <a:prstGeom prst="rect">
                       <a:avLst/>
@@ -2652,19 +1629,32 @@
       <w:r>
         <w:t xml:space="preserve">Bagan </w:t>
       </w:r>
-      <w:fldSimple w:instr=" SEQ Bagan \* ARABIC ">
-        <w:r>
-          <w:rPr>
-            <w:noProof/>
-          </w:rPr>
-          <w:t>10</w:t>
-        </w:r>
-      </w:fldSimple>
-      <w:r>
-        <w:rPr>
-          <w:lang w:val="en-US"/>
-        </w:rPr>
-        <w:t xml:space="preserve"> Cart Page (Member)</w:t>
+      <w:r>
+        <w:fldChar w:fldCharType="begin"/>
+      </w:r>
+      <w:r>
+        <w:instrText xml:space="preserve"> SEQ Bagan \* ARABIC </w:instrText>
+      </w:r>
+      <w:r>
+        <w:fldChar w:fldCharType="separate"/>
+      </w:r>
+      <w:r>
+        <w:rPr>
+          <w:noProof/>
+        </w:rPr>
+        <w:t>10</w:t>
+      </w:r>
+      <w:r>
+        <w:rPr>
+          <w:noProof/>
+        </w:rPr>
+        <w:fldChar w:fldCharType="end"/>
+      </w:r>
+      <w:r>
+        <w:rPr>
+          <w:lang w:val="en-US"/>
+        </w:rPr>
+        <w:t xml:space="preserve"> Product Page</w:t>
       </w:r>
     </w:p>
     <w:p>
@@ -2677,10 +1667,10 @@
         </w:rPr>
         <w:lastRenderedPageBreak/>
         <w:drawing>
-          <wp:inline distT="0" distB="0" distL="0" distR="0" wp14:anchorId="0623BBB3" wp14:editId="7FF8D8D0">
-            <wp:extent cx="5731510" cy="2785745"/>
+          <wp:inline distT="0" distB="0" distL="0" distR="0" wp14:anchorId="6B0AA888" wp14:editId="792A3404">
+            <wp:extent cx="5731510" cy="2592070"/>
             <wp:effectExtent l="0" t="0" r="2540" b="0"/>
-            <wp:docPr id="11" name="Picture 11"/>
+            <wp:docPr id="5" name="Picture 5"/>
             <wp:cNvGraphicFramePr>
               <a:graphicFrameLocks xmlns:a="http://schemas.openxmlformats.org/drawingml/2006/main" noChangeAspect="1"/>
             </wp:cNvGraphicFramePr>
@@ -2700,6 +1690,423 @@
                   <pic:spPr>
                     <a:xfrm>
                       <a:off x="0" y="0"/>
+                      <a:ext cx="5731510" cy="2592070"/>
+                    </a:xfrm>
+                    <a:prstGeom prst="rect">
+                      <a:avLst/>
+                    </a:prstGeom>
+                  </pic:spPr>
+                </pic:pic>
+              </a:graphicData>
+            </a:graphic>
+          </wp:inline>
+        </w:drawing>
+      </w:r>
+    </w:p>
+    <w:p>
+      <w:pPr>
+        <w:pStyle w:val="Caption"/>
+        <w:rPr>
+          <w:lang w:val="en-US"/>
+        </w:rPr>
+      </w:pPr>
+      <w:r>
+        <w:t xml:space="preserve">Bagan </w:t>
+      </w:r>
+      <w:r>
+        <w:fldChar w:fldCharType="begin"/>
+      </w:r>
+      <w:r>
+        <w:instrText xml:space="preserve"> SEQ Bagan \* ARABIC </w:instrText>
+      </w:r>
+      <w:r>
+        <w:fldChar w:fldCharType="separate"/>
+      </w:r>
+      <w:r>
+        <w:rPr>
+          <w:noProof/>
+        </w:rPr>
+        <w:t>11</w:t>
+      </w:r>
+      <w:r>
+        <w:rPr>
+          <w:noProof/>
+        </w:rPr>
+        <w:fldChar w:fldCharType="end"/>
+      </w:r>
+      <w:r>
+        <w:rPr>
+          <w:lang w:val="en-US"/>
+        </w:rPr>
+        <w:t xml:space="preserve"> Member Page (Admin)</w:t>
+      </w:r>
+    </w:p>
+    <w:p>
+      <w:pPr>
+        <w:keepNext/>
+      </w:pPr>
+      <w:r>
+        <w:rPr>
+          <w:noProof/>
+        </w:rPr>
+        <w:drawing>
+          <wp:inline distT="0" distB="0" distL="0" distR="0" wp14:anchorId="73A8B7A7" wp14:editId="1399C84C">
+            <wp:extent cx="5731510" cy="2781300"/>
+            <wp:effectExtent l="0" t="0" r="2540" b="0"/>
+            <wp:docPr id="6" name="Picture 6"/>
+            <wp:cNvGraphicFramePr>
+              <a:graphicFrameLocks xmlns:a="http://schemas.openxmlformats.org/drawingml/2006/main" noChangeAspect="1"/>
+            </wp:cNvGraphicFramePr>
+            <a:graphic xmlns:a="http://schemas.openxmlformats.org/drawingml/2006/main">
+              <a:graphicData uri="http://schemas.openxmlformats.org/drawingml/2006/picture">
+                <pic:pic xmlns:pic="http://schemas.openxmlformats.org/drawingml/2006/picture">
+                  <pic:nvPicPr>
+                    <pic:cNvPr id="1" name=""/>
+                    <pic:cNvPicPr/>
+                  </pic:nvPicPr>
+                  <pic:blipFill>
+                    <a:blip r:embed="rId19"/>
+                    <a:stretch>
+                      <a:fillRect/>
+                    </a:stretch>
+                  </pic:blipFill>
+                  <pic:spPr>
+                    <a:xfrm>
+                      <a:off x="0" y="0"/>
+                      <a:ext cx="5731510" cy="2781300"/>
+                    </a:xfrm>
+                    <a:prstGeom prst="rect">
+                      <a:avLst/>
+                    </a:prstGeom>
+                  </pic:spPr>
+                </pic:pic>
+              </a:graphicData>
+            </a:graphic>
+          </wp:inline>
+        </w:drawing>
+      </w:r>
+    </w:p>
+    <w:p>
+      <w:pPr>
+        <w:pStyle w:val="Caption"/>
+        <w:rPr>
+          <w:lang w:val="en-US"/>
+        </w:rPr>
+      </w:pPr>
+      <w:r>
+        <w:t xml:space="preserve">Bagan </w:t>
+      </w:r>
+      <w:r>
+        <w:fldChar w:fldCharType="begin"/>
+      </w:r>
+      <w:r>
+        <w:instrText xml:space="preserve"> SEQ Bagan \* ARABIC </w:instrText>
+      </w:r>
+      <w:r>
+        <w:fldChar w:fldCharType="separate"/>
+      </w:r>
+      <w:r>
+        <w:rPr>
+          <w:noProof/>
+        </w:rPr>
+        <w:t>12</w:t>
+      </w:r>
+      <w:r>
+        <w:rPr>
+          <w:noProof/>
+        </w:rPr>
+        <w:fldChar w:fldCharType="end"/>
+      </w:r>
+      <w:r>
+        <w:rPr>
+          <w:lang w:val="en-US"/>
+        </w:rPr>
+        <w:t xml:space="preserve"> Transaction (Admin)</w:t>
+      </w:r>
+    </w:p>
+    <w:p>
+      <w:pPr>
+        <w:keepNext/>
+      </w:pPr>
+      <w:r>
+        <w:rPr>
+          <w:noProof/>
+        </w:rPr>
+        <w:lastRenderedPageBreak/>
+        <w:drawing>
+          <wp:inline distT="0" distB="0" distL="0" distR="0" wp14:anchorId="380DE161" wp14:editId="4F08143F">
+            <wp:extent cx="5731510" cy="2794000"/>
+            <wp:effectExtent l="0" t="0" r="2540" b="6350"/>
+            <wp:docPr id="7" name="Picture 7"/>
+            <wp:cNvGraphicFramePr>
+              <a:graphicFrameLocks xmlns:a="http://schemas.openxmlformats.org/drawingml/2006/main" noChangeAspect="1"/>
+            </wp:cNvGraphicFramePr>
+            <a:graphic xmlns:a="http://schemas.openxmlformats.org/drawingml/2006/main">
+              <a:graphicData uri="http://schemas.openxmlformats.org/drawingml/2006/picture">
+                <pic:pic xmlns:pic="http://schemas.openxmlformats.org/drawingml/2006/picture">
+                  <pic:nvPicPr>
+                    <pic:cNvPr id="1" name=""/>
+                    <pic:cNvPicPr/>
+                  </pic:nvPicPr>
+                  <pic:blipFill>
+                    <a:blip r:embed="rId20"/>
+                    <a:stretch>
+                      <a:fillRect/>
+                    </a:stretch>
+                  </pic:blipFill>
+                  <pic:spPr>
+                    <a:xfrm>
+                      <a:off x="0" y="0"/>
+                      <a:ext cx="5731510" cy="2794000"/>
+                    </a:xfrm>
+                    <a:prstGeom prst="rect">
+                      <a:avLst/>
+                    </a:prstGeom>
+                  </pic:spPr>
+                </pic:pic>
+              </a:graphicData>
+            </a:graphic>
+          </wp:inline>
+        </w:drawing>
+      </w:r>
+    </w:p>
+    <w:p>
+      <w:pPr>
+        <w:pStyle w:val="Caption"/>
+        <w:rPr>
+          <w:lang w:val="en-US"/>
+        </w:rPr>
+      </w:pPr>
+      <w:r>
+        <w:t xml:space="preserve">Bagan </w:t>
+      </w:r>
+      <w:r>
+        <w:fldChar w:fldCharType="begin"/>
+      </w:r>
+      <w:r>
+        <w:instrText xml:space="preserve"> SEQ Bagan \* ARABIC </w:instrText>
+      </w:r>
+      <w:r>
+        <w:fldChar w:fldCharType="separate"/>
+      </w:r>
+      <w:r>
+        <w:rPr>
+          <w:noProof/>
+        </w:rPr>
+        <w:t>13</w:t>
+      </w:r>
+      <w:r>
+        <w:rPr>
+          <w:noProof/>
+        </w:rPr>
+        <w:fldChar w:fldCharType="end"/>
+      </w:r>
+      <w:r>
+        <w:rPr>
+          <w:lang w:val="en-US"/>
+        </w:rPr>
+        <w:t xml:space="preserve"> Product (Admin)</w:t>
+      </w:r>
+    </w:p>
+    <w:p>
+      <w:pPr>
+        <w:keepNext/>
+      </w:pPr>
+      <w:r>
+        <w:rPr>
+          <w:noProof/>
+        </w:rPr>
+        <w:drawing>
+          <wp:inline distT="0" distB="0" distL="0" distR="0" wp14:anchorId="63EA39D3" wp14:editId="710580A5">
+            <wp:extent cx="5731510" cy="2790190"/>
+            <wp:effectExtent l="0" t="0" r="2540" b="0"/>
+            <wp:docPr id="8" name="Picture 8"/>
+            <wp:cNvGraphicFramePr>
+              <a:graphicFrameLocks xmlns:a="http://schemas.openxmlformats.org/drawingml/2006/main" noChangeAspect="1"/>
+            </wp:cNvGraphicFramePr>
+            <a:graphic xmlns:a="http://schemas.openxmlformats.org/drawingml/2006/main">
+              <a:graphicData uri="http://schemas.openxmlformats.org/drawingml/2006/picture">
+                <pic:pic xmlns:pic="http://schemas.openxmlformats.org/drawingml/2006/picture">
+                  <pic:nvPicPr>
+                    <pic:cNvPr id="1" name=""/>
+                    <pic:cNvPicPr/>
+                  </pic:nvPicPr>
+                  <pic:blipFill>
+                    <a:blip r:embed="rId21"/>
+                    <a:stretch>
+                      <a:fillRect/>
+                    </a:stretch>
+                  </pic:blipFill>
+                  <pic:spPr>
+                    <a:xfrm>
+                      <a:off x="0" y="0"/>
+                      <a:ext cx="5731510" cy="2790190"/>
+                    </a:xfrm>
+                    <a:prstGeom prst="rect">
+                      <a:avLst/>
+                    </a:prstGeom>
+                  </pic:spPr>
+                </pic:pic>
+              </a:graphicData>
+            </a:graphic>
+          </wp:inline>
+        </w:drawing>
+      </w:r>
+    </w:p>
+    <w:p>
+      <w:pPr>
+        <w:pStyle w:val="Caption"/>
+        <w:rPr>
+          <w:lang w:val="en-US"/>
+        </w:rPr>
+      </w:pPr>
+      <w:r>
+        <w:t xml:space="preserve">Bagan </w:t>
+      </w:r>
+      <w:r>
+        <w:fldChar w:fldCharType="begin"/>
+      </w:r>
+      <w:r>
+        <w:instrText xml:space="preserve"> SEQ Bagan \* ARABIC </w:instrText>
+      </w:r>
+      <w:r>
+        <w:fldChar w:fldCharType="separate"/>
+      </w:r>
+      <w:r>
+        <w:rPr>
+          <w:noProof/>
+        </w:rPr>
+        <w:t>14</w:t>
+      </w:r>
+      <w:r>
+        <w:rPr>
+          <w:noProof/>
+        </w:rPr>
+        <w:fldChar w:fldCharType="end"/>
+      </w:r>
+      <w:r>
+        <w:rPr>
+          <w:lang w:val="en-US"/>
+        </w:rPr>
+        <w:t xml:space="preserve"> Profile Page (Member)</w:t>
+      </w:r>
+    </w:p>
+    <w:p>
+      <w:pPr>
+        <w:keepNext/>
+      </w:pPr>
+      <w:r>
+        <w:rPr>
+          <w:noProof/>
+        </w:rPr>
+        <w:lastRenderedPageBreak/>
+        <w:drawing>
+          <wp:inline distT="0" distB="0" distL="0" distR="0" wp14:anchorId="3C3ED54C" wp14:editId="46676A2B">
+            <wp:extent cx="5731510" cy="2777490"/>
+            <wp:effectExtent l="0" t="0" r="2540" b="3810"/>
+            <wp:docPr id="9" name="Picture 9"/>
+            <wp:cNvGraphicFramePr>
+              <a:graphicFrameLocks xmlns:a="http://schemas.openxmlformats.org/drawingml/2006/main" noChangeAspect="1"/>
+            </wp:cNvGraphicFramePr>
+            <a:graphic xmlns:a="http://schemas.openxmlformats.org/drawingml/2006/main">
+              <a:graphicData uri="http://schemas.openxmlformats.org/drawingml/2006/picture">
+                <pic:pic xmlns:pic="http://schemas.openxmlformats.org/drawingml/2006/picture">
+                  <pic:nvPicPr>
+                    <pic:cNvPr id="1" name=""/>
+                    <pic:cNvPicPr/>
+                  </pic:nvPicPr>
+                  <pic:blipFill>
+                    <a:blip r:embed="rId22"/>
+                    <a:stretch>
+                      <a:fillRect/>
+                    </a:stretch>
+                  </pic:blipFill>
+                  <pic:spPr>
+                    <a:xfrm>
+                      <a:off x="0" y="0"/>
+                      <a:ext cx="5731510" cy="2777490"/>
+                    </a:xfrm>
+                    <a:prstGeom prst="rect">
+                      <a:avLst/>
+                    </a:prstGeom>
+                  </pic:spPr>
+                </pic:pic>
+              </a:graphicData>
+            </a:graphic>
+          </wp:inline>
+        </w:drawing>
+      </w:r>
+    </w:p>
+    <w:p>
+      <w:pPr>
+        <w:pStyle w:val="Caption"/>
+        <w:rPr>
+          <w:lang w:val="en-US"/>
+        </w:rPr>
+      </w:pPr>
+      <w:r>
+        <w:t xml:space="preserve">Bagan </w:t>
+      </w:r>
+      <w:r>
+        <w:fldChar w:fldCharType="begin"/>
+      </w:r>
+      <w:r>
+        <w:instrText xml:space="preserve"> SEQ Bagan \* ARABIC </w:instrText>
+      </w:r>
+      <w:r>
+        <w:fldChar w:fldCharType="separate"/>
+      </w:r>
+      <w:r>
+        <w:rPr>
+          <w:noProof/>
+        </w:rPr>
+        <w:t>15</w:t>
+      </w:r>
+      <w:r>
+        <w:rPr>
+          <w:noProof/>
+        </w:rPr>
+        <w:fldChar w:fldCharType="end"/>
+      </w:r>
+      <w:r>
+        <w:rPr>
+          <w:lang w:val="en-US"/>
+        </w:rPr>
+        <w:t xml:space="preserve"> Update Profile (Member)</w:t>
+      </w:r>
+    </w:p>
+    <w:p>
+      <w:pPr>
+        <w:keepNext/>
+      </w:pPr>
+      <w:r>
+        <w:rPr>
+          <w:noProof/>
+        </w:rPr>
+        <w:drawing>
+          <wp:inline distT="0" distB="0" distL="0" distR="0" wp14:anchorId="0324003F" wp14:editId="15E622B1">
+            <wp:extent cx="5731510" cy="2785745"/>
+            <wp:effectExtent l="0" t="0" r="2540" b="0"/>
+            <wp:docPr id="10" name="Picture 10"/>
+            <wp:cNvGraphicFramePr>
+              <a:graphicFrameLocks xmlns:a="http://schemas.openxmlformats.org/drawingml/2006/main" noChangeAspect="1"/>
+            </wp:cNvGraphicFramePr>
+            <a:graphic xmlns:a="http://schemas.openxmlformats.org/drawingml/2006/main">
+              <a:graphicData uri="http://schemas.openxmlformats.org/drawingml/2006/picture">
+                <pic:pic xmlns:pic="http://schemas.openxmlformats.org/drawingml/2006/picture">
+                  <pic:nvPicPr>
+                    <pic:cNvPr id="1" name=""/>
+                    <pic:cNvPicPr/>
+                  </pic:nvPicPr>
+                  <pic:blipFill>
+                    <a:blip r:embed="rId23"/>
+                    <a:stretch>
+                      <a:fillRect/>
+                    </a:stretch>
+                  </pic:blipFill>
+                  <pic:spPr>
+                    <a:xfrm>
+                      <a:off x="0" y="0"/>
                       <a:ext cx="5731510" cy="2785745"/>
                     </a:xfrm>
                     <a:prstGeom prst="rect">
@@ -2723,14 +2130,111 @@
       <w:r>
         <w:t xml:space="preserve">Bagan </w:t>
       </w:r>
-      <w:fldSimple w:instr=" SEQ Bagan \* ARABIC ">
-        <w:r>
-          <w:rPr>
-            <w:noProof/>
-          </w:rPr>
-          <w:t>11</w:t>
-        </w:r>
-      </w:fldSimple>
+      <w:r>
+        <w:fldChar w:fldCharType="begin"/>
+      </w:r>
+      <w:r>
+        <w:instrText xml:space="preserve"> SEQ Bagan \* ARABIC </w:instrText>
+      </w:r>
+      <w:r>
+        <w:fldChar w:fldCharType="separate"/>
+      </w:r>
+      <w:r>
+        <w:rPr>
+          <w:noProof/>
+        </w:rPr>
+        <w:t>16</w:t>
+      </w:r>
+      <w:r>
+        <w:rPr>
+          <w:noProof/>
+        </w:rPr>
+        <w:fldChar w:fldCharType="end"/>
+      </w:r>
+      <w:r>
+        <w:rPr>
+          <w:lang w:val="en-US"/>
+        </w:rPr>
+        <w:t xml:space="preserve"> Cart Page (Member)</w:t>
+      </w:r>
+    </w:p>
+    <w:p>
+      <w:pPr>
+        <w:keepNext/>
+      </w:pPr>
+      <w:r>
+        <w:rPr>
+          <w:noProof/>
+        </w:rPr>
+        <w:lastRenderedPageBreak/>
+        <w:drawing>
+          <wp:inline distT="0" distB="0" distL="0" distR="0" wp14:anchorId="0623BBB3" wp14:editId="7FF8D8D0">
+            <wp:extent cx="5731510" cy="2785745"/>
+            <wp:effectExtent l="0" t="0" r="2540" b="0"/>
+            <wp:docPr id="11" name="Picture 11"/>
+            <wp:cNvGraphicFramePr>
+              <a:graphicFrameLocks xmlns:a="http://schemas.openxmlformats.org/drawingml/2006/main" noChangeAspect="1"/>
+            </wp:cNvGraphicFramePr>
+            <a:graphic xmlns:a="http://schemas.openxmlformats.org/drawingml/2006/main">
+              <a:graphicData uri="http://schemas.openxmlformats.org/drawingml/2006/picture">
+                <pic:pic xmlns:pic="http://schemas.openxmlformats.org/drawingml/2006/picture">
+                  <pic:nvPicPr>
+                    <pic:cNvPr id="1" name=""/>
+                    <pic:cNvPicPr/>
+                  </pic:nvPicPr>
+                  <pic:blipFill>
+                    <a:blip r:embed="rId24"/>
+                    <a:stretch>
+                      <a:fillRect/>
+                    </a:stretch>
+                  </pic:blipFill>
+                  <pic:spPr>
+                    <a:xfrm>
+                      <a:off x="0" y="0"/>
+                      <a:ext cx="5731510" cy="2785745"/>
+                    </a:xfrm>
+                    <a:prstGeom prst="rect">
+                      <a:avLst/>
+                    </a:prstGeom>
+                  </pic:spPr>
+                </pic:pic>
+              </a:graphicData>
+            </a:graphic>
+          </wp:inline>
+        </w:drawing>
+      </w:r>
+    </w:p>
+    <w:p>
+      <w:pPr>
+        <w:pStyle w:val="Caption"/>
+        <w:rPr>
+          <w:lang w:val="en-US"/>
+        </w:rPr>
+      </w:pPr>
+      <w:r>
+        <w:t xml:space="preserve">Bagan </w:t>
+      </w:r>
+      <w:r>
+        <w:fldChar w:fldCharType="begin"/>
+      </w:r>
+      <w:r>
+        <w:instrText xml:space="preserve"> SEQ Bagan \* ARABIC </w:instrText>
+      </w:r>
+      <w:r>
+        <w:fldChar w:fldCharType="separate"/>
+      </w:r>
+      <w:r>
+        <w:rPr>
+          <w:noProof/>
+        </w:rPr>
+        <w:t>17</w:t>
+      </w:r>
+      <w:r>
+        <w:rPr>
+          <w:noProof/>
+        </w:rPr>
+        <w:fldChar w:fldCharType="end"/>
+      </w:r>
       <w:r>
         <w:rPr>
           <w:lang w:val="en-US"/>
@@ -2744,11 +2248,14 @@
           <w:lang w:val="en-US"/>
         </w:rPr>
       </w:pPr>
-      <w:bookmarkStart w:id="0" w:name="_GoBack"/>
-      <w:bookmarkEnd w:id="0"/>
     </w:p>
     <w:sectPr>
-      <w:headerReference w:type="default" r:id="rId19"/>
+      <w:headerReference w:type="even" r:id="rId25"/>
+      <w:headerReference w:type="default" r:id="rId26"/>
+      <w:footerReference w:type="even" r:id="rId27"/>
+      <w:footerReference w:type="default" r:id="rId28"/>
+      <w:headerReference w:type="first" r:id="rId29"/>
+      <w:footerReference w:type="first" r:id="rId30"/>
       <w:pgSz w:w="11906" w:h="16838"/>
       <w:pgMar w:top="1440" w:right="1440" w:bottom="1440" w:left="1440" w:header="708" w:footer="708" w:gutter="0"/>
       <w:cols w:space="708"/>
@@ -2759,7 +2266,7 @@
 </file>
 
 <file path=word/endnotes.xml><?xml version="1.0" encoding="utf-8"?>
-<w:endnotes xmlns:wpc="http://schemas.microsoft.com/office/word/2010/wordprocessingCanvas" xmlns:mc="http://schemas.openxmlformats.org/markup-compatibility/2006" xmlns:o="urn:schemas-microsoft-com:office:office" xmlns:r="http://schemas.openxmlformats.org/officeDocument/2006/relationships" xmlns:m="http://schemas.openxmlformats.org/officeDocument/2006/math" xmlns:v="urn:schemas-microsoft-com:vml" xmlns:wp14="http://schemas.microsoft.com/office/word/2010/wordprocessingDrawing" xmlns:wp="http://schemas.openxmlformats.org/drawingml/2006/wordprocessingDrawing" xmlns:w10="urn:schemas-microsoft-com:office:word" xmlns:w="http://schemas.openxmlformats.org/wordprocessingml/2006/main" xmlns:w14="http://schemas.microsoft.com/office/word/2010/wordml" xmlns:w15="http://schemas.microsoft.com/office/word/2012/wordml" xmlns:wpg="http://schemas.microsoft.com/office/word/2010/wordprocessingGroup" xmlns:wpi="http://schemas.microsoft.com/office/word/2010/wordprocessingInk" xmlns:wne="http://schemas.microsoft.com/office/word/2006/wordml" xmlns:wps="http://schemas.microsoft.com/office/word/2010/wordprocessingShape" mc:Ignorable="w14 w15 wp14">
+<w:endnotes xmlns:wpc="http://schemas.microsoft.com/office/word/2010/wordprocessingCanvas" xmlns:cx="http://schemas.microsoft.com/office/drawing/2014/chartex" xmlns:cx1="http://schemas.microsoft.com/office/drawing/2015/9/8/chartex" xmlns:mc="http://schemas.openxmlformats.org/markup-compatibility/2006" xmlns:o="urn:schemas-microsoft-com:office:office" xmlns:r="http://schemas.openxmlformats.org/officeDocument/2006/relationships" xmlns:m="http://schemas.openxmlformats.org/officeDocument/2006/math" xmlns:v="urn:schemas-microsoft-com:vml" xmlns:wp14="http://schemas.microsoft.com/office/word/2010/wordprocessingDrawing" xmlns:wp="http://schemas.openxmlformats.org/drawingml/2006/wordprocessingDrawing" xmlns:w10="urn:schemas-microsoft-com:office:word" xmlns:w="http://schemas.openxmlformats.org/wordprocessingml/2006/main" xmlns:w14="http://schemas.microsoft.com/office/word/2010/wordml" xmlns:w15="http://schemas.microsoft.com/office/word/2012/wordml" xmlns:w16se="http://schemas.microsoft.com/office/word/2015/wordml/symex" xmlns:wpg="http://schemas.microsoft.com/office/word/2010/wordprocessingGroup" xmlns:wpi="http://schemas.microsoft.com/office/word/2010/wordprocessingInk" xmlns:wne="http://schemas.microsoft.com/office/word/2006/wordml" xmlns:wps="http://schemas.microsoft.com/office/word/2010/wordprocessingShape" mc:Ignorable="w14 w15 w16se wp14">
   <w:endnote w:type="separator" w:id="-1">
     <w:p>
       <w:pPr>
@@ -2783,8 +2290,38 @@
 </w:endnotes>
 </file>
 
+<file path=word/footer1.xml><?xml version="1.0" encoding="utf-8"?>
+<w:ftr xmlns:wpc="http://schemas.microsoft.com/office/word/2010/wordprocessingCanvas" xmlns:cx="http://schemas.microsoft.com/office/drawing/2014/chartex" xmlns:cx1="http://schemas.microsoft.com/office/drawing/2015/9/8/chartex" xmlns:mc="http://schemas.openxmlformats.org/markup-compatibility/2006" xmlns:o="urn:schemas-microsoft-com:office:office" xmlns:r="http://schemas.openxmlformats.org/officeDocument/2006/relationships" xmlns:m="http://schemas.openxmlformats.org/officeDocument/2006/math" xmlns:v="urn:schemas-microsoft-com:vml" xmlns:wp14="http://schemas.microsoft.com/office/word/2010/wordprocessingDrawing" xmlns:wp="http://schemas.openxmlformats.org/drawingml/2006/wordprocessingDrawing" xmlns:w10="urn:schemas-microsoft-com:office:word" xmlns:w="http://schemas.openxmlformats.org/wordprocessingml/2006/main" xmlns:w14="http://schemas.microsoft.com/office/word/2010/wordml" xmlns:w15="http://schemas.microsoft.com/office/word/2012/wordml" xmlns:w16se="http://schemas.microsoft.com/office/word/2015/wordml/symex" xmlns:wpg="http://schemas.microsoft.com/office/word/2010/wordprocessingGroup" xmlns:wpi="http://schemas.microsoft.com/office/word/2010/wordprocessingInk" xmlns:wne="http://schemas.microsoft.com/office/word/2006/wordml" xmlns:wps="http://schemas.microsoft.com/office/word/2010/wordprocessingShape" mc:Ignorable="w14 w15 w16se wp14">
+  <w:p>
+    <w:pPr>
+      <w:pStyle w:val="Footer"/>
+    </w:pPr>
+  </w:p>
+</w:ftr>
+</file>
+
+<file path=word/footer2.xml><?xml version="1.0" encoding="utf-8"?>
+<w:ftr xmlns:wpc="http://schemas.microsoft.com/office/word/2010/wordprocessingCanvas" xmlns:cx="http://schemas.microsoft.com/office/drawing/2014/chartex" xmlns:cx1="http://schemas.microsoft.com/office/drawing/2015/9/8/chartex" xmlns:mc="http://schemas.openxmlformats.org/markup-compatibility/2006" xmlns:o="urn:schemas-microsoft-com:office:office" xmlns:r="http://schemas.openxmlformats.org/officeDocument/2006/relationships" xmlns:m="http://schemas.openxmlformats.org/officeDocument/2006/math" xmlns:v="urn:schemas-microsoft-com:vml" xmlns:wp14="http://schemas.microsoft.com/office/word/2010/wordprocessingDrawing" xmlns:wp="http://schemas.openxmlformats.org/drawingml/2006/wordprocessingDrawing" xmlns:w10="urn:schemas-microsoft-com:office:word" xmlns:w="http://schemas.openxmlformats.org/wordprocessingml/2006/main" xmlns:w14="http://schemas.microsoft.com/office/word/2010/wordml" xmlns:w15="http://schemas.microsoft.com/office/word/2012/wordml" xmlns:w16se="http://schemas.microsoft.com/office/word/2015/wordml/symex" xmlns:wpg="http://schemas.microsoft.com/office/word/2010/wordprocessingGroup" xmlns:wpi="http://schemas.microsoft.com/office/word/2010/wordprocessingInk" xmlns:wne="http://schemas.microsoft.com/office/word/2006/wordml" xmlns:wps="http://schemas.microsoft.com/office/word/2010/wordprocessingShape" mc:Ignorable="w14 w15 w16se wp14">
+  <w:p>
+    <w:pPr>
+      <w:pStyle w:val="Footer"/>
+    </w:pPr>
+  </w:p>
+</w:ftr>
+</file>
+
+<file path=word/footer3.xml><?xml version="1.0" encoding="utf-8"?>
+<w:ftr xmlns:wpc="http://schemas.microsoft.com/office/word/2010/wordprocessingCanvas" xmlns:cx="http://schemas.microsoft.com/office/drawing/2014/chartex" xmlns:cx1="http://schemas.microsoft.com/office/drawing/2015/9/8/chartex" xmlns:mc="http://schemas.openxmlformats.org/markup-compatibility/2006" xmlns:o="urn:schemas-microsoft-com:office:office" xmlns:r="http://schemas.openxmlformats.org/officeDocument/2006/relationships" xmlns:m="http://schemas.openxmlformats.org/officeDocument/2006/math" xmlns:v="urn:schemas-microsoft-com:vml" xmlns:wp14="http://schemas.microsoft.com/office/word/2010/wordprocessingDrawing" xmlns:wp="http://schemas.openxmlformats.org/drawingml/2006/wordprocessingDrawing" xmlns:w10="urn:schemas-microsoft-com:office:word" xmlns:w="http://schemas.openxmlformats.org/wordprocessingml/2006/main" xmlns:w14="http://schemas.microsoft.com/office/word/2010/wordml" xmlns:w15="http://schemas.microsoft.com/office/word/2012/wordml" xmlns:w16se="http://schemas.microsoft.com/office/word/2015/wordml/symex" xmlns:wpg="http://schemas.microsoft.com/office/word/2010/wordprocessingGroup" xmlns:wpi="http://schemas.microsoft.com/office/word/2010/wordprocessingInk" xmlns:wne="http://schemas.microsoft.com/office/word/2006/wordml" xmlns:wps="http://schemas.microsoft.com/office/word/2010/wordprocessingShape" mc:Ignorable="w14 w15 w16se wp14">
+  <w:p>
+    <w:pPr>
+      <w:pStyle w:val="Footer"/>
+    </w:pPr>
+  </w:p>
+</w:ftr>
+</file>
+
 <file path=word/footnotes.xml><?xml version="1.0" encoding="utf-8"?>
-<w:footnotes xmlns:wpc="http://schemas.microsoft.com/office/word/2010/wordprocessingCanvas" xmlns:mc="http://schemas.openxmlformats.org/markup-compatibility/2006" xmlns:o="urn:schemas-microsoft-com:office:office" xmlns:r="http://schemas.openxmlformats.org/officeDocument/2006/relationships" xmlns:m="http://schemas.openxmlformats.org/officeDocument/2006/math" xmlns:v="urn:schemas-microsoft-com:vml" xmlns:wp14="http://schemas.microsoft.com/office/word/2010/wordprocessingDrawing" xmlns:wp="http://schemas.openxmlformats.org/drawingml/2006/wordprocessingDrawing" xmlns:w10="urn:schemas-microsoft-com:office:word" xmlns:w="http://schemas.openxmlformats.org/wordprocessingml/2006/main" xmlns:w14="http://schemas.microsoft.com/office/word/2010/wordml" xmlns:w15="http://schemas.microsoft.com/office/word/2012/wordml" xmlns:wpg="http://schemas.microsoft.com/office/word/2010/wordprocessingGroup" xmlns:wpi="http://schemas.microsoft.com/office/word/2010/wordprocessingInk" xmlns:wne="http://schemas.microsoft.com/office/word/2006/wordml" xmlns:wps="http://schemas.microsoft.com/office/word/2010/wordprocessingShape" mc:Ignorable="w14 w15 wp14">
+<w:footnotes xmlns:wpc="http://schemas.microsoft.com/office/word/2010/wordprocessingCanvas" xmlns:cx="http://schemas.microsoft.com/office/drawing/2014/chartex" xmlns:cx1="http://schemas.microsoft.com/office/drawing/2015/9/8/chartex" xmlns:mc="http://schemas.openxmlformats.org/markup-compatibility/2006" xmlns:o="urn:schemas-microsoft-com:office:office" xmlns:r="http://schemas.openxmlformats.org/officeDocument/2006/relationships" xmlns:m="http://schemas.openxmlformats.org/officeDocument/2006/math" xmlns:v="urn:schemas-microsoft-com:vml" xmlns:wp14="http://schemas.microsoft.com/office/word/2010/wordprocessingDrawing" xmlns:wp="http://schemas.openxmlformats.org/drawingml/2006/wordprocessingDrawing" xmlns:w10="urn:schemas-microsoft-com:office:word" xmlns:w="http://schemas.openxmlformats.org/wordprocessingml/2006/main" xmlns:w14="http://schemas.microsoft.com/office/word/2010/wordml" xmlns:w15="http://schemas.microsoft.com/office/word/2012/wordml" xmlns:w16se="http://schemas.microsoft.com/office/word/2015/wordml/symex" xmlns:wpg="http://schemas.microsoft.com/office/word/2010/wordprocessingGroup" xmlns:wpi="http://schemas.microsoft.com/office/word/2010/wordprocessingInk" xmlns:wne="http://schemas.microsoft.com/office/word/2006/wordml" xmlns:wps="http://schemas.microsoft.com/office/word/2010/wordprocessingShape" mc:Ignorable="w14 w15 w16se wp14">
   <w:footnote w:type="separator" w:id="-1">
     <w:p>
       <w:pPr>
@@ -2809,10 +2346,20 @@
 </file>
 
 <file path=word/header1.xml><?xml version="1.0" encoding="utf-8"?>
-<w:hdr xmlns:wpc="http://schemas.microsoft.com/office/word/2010/wordprocessingCanvas" xmlns:mc="http://schemas.openxmlformats.org/markup-compatibility/2006" xmlns:o="urn:schemas-microsoft-com:office:office" xmlns:r="http://schemas.openxmlformats.org/officeDocument/2006/relationships" xmlns:m="http://schemas.openxmlformats.org/officeDocument/2006/math" xmlns:v="urn:schemas-microsoft-com:vml" xmlns:wp14="http://schemas.microsoft.com/office/word/2010/wordprocessingDrawing" xmlns:wp="http://schemas.openxmlformats.org/drawingml/2006/wordprocessingDrawing" xmlns:w10="urn:schemas-microsoft-com:office:word" xmlns:w="http://schemas.openxmlformats.org/wordprocessingml/2006/main" xmlns:w14="http://schemas.microsoft.com/office/word/2010/wordml" xmlns:w15="http://schemas.microsoft.com/office/word/2012/wordml" xmlns:wpg="http://schemas.microsoft.com/office/word/2010/wordprocessingGroup" xmlns:wpi="http://schemas.microsoft.com/office/word/2010/wordprocessingInk" xmlns:wne="http://schemas.microsoft.com/office/word/2006/wordml" xmlns:wps="http://schemas.microsoft.com/office/word/2010/wordprocessingShape" mc:Ignorable="w14 w15 wp14">
+<w:hdr xmlns:wpc="http://schemas.microsoft.com/office/word/2010/wordprocessingCanvas" xmlns:cx="http://schemas.microsoft.com/office/drawing/2014/chartex" xmlns:cx1="http://schemas.microsoft.com/office/drawing/2015/9/8/chartex" xmlns:mc="http://schemas.openxmlformats.org/markup-compatibility/2006" xmlns:o="urn:schemas-microsoft-com:office:office" xmlns:r="http://schemas.openxmlformats.org/officeDocument/2006/relationships" xmlns:m="http://schemas.openxmlformats.org/officeDocument/2006/math" xmlns:v="urn:schemas-microsoft-com:vml" xmlns:wp14="http://schemas.microsoft.com/office/word/2010/wordprocessingDrawing" xmlns:wp="http://schemas.openxmlformats.org/drawingml/2006/wordprocessingDrawing" xmlns:w10="urn:schemas-microsoft-com:office:word" xmlns:w="http://schemas.openxmlformats.org/wordprocessingml/2006/main" xmlns:w14="http://schemas.microsoft.com/office/word/2010/wordml" xmlns:w15="http://schemas.microsoft.com/office/word/2012/wordml" xmlns:w16se="http://schemas.microsoft.com/office/word/2015/wordml/symex" xmlns:wpg="http://schemas.microsoft.com/office/word/2010/wordprocessingGroup" xmlns:wpi="http://schemas.microsoft.com/office/word/2010/wordprocessingInk" xmlns:wne="http://schemas.microsoft.com/office/word/2006/wordml" xmlns:wps="http://schemas.microsoft.com/office/word/2010/wordprocessingShape" mc:Ignorable="w14 w15 w16se wp14">
   <w:p>
     <w:pPr>
       <w:pStyle w:val="Header"/>
+    </w:pPr>
+  </w:p>
+</w:hdr>
+</file>
+
+<file path=word/header2.xml><?xml version="1.0" encoding="utf-8"?>
+<w:hdr xmlns:wpc="http://schemas.microsoft.com/office/word/2010/wordprocessingCanvas" xmlns:cx="http://schemas.microsoft.com/office/drawing/2014/chartex" xmlns:cx1="http://schemas.microsoft.com/office/drawing/2015/9/8/chartex" xmlns:mc="http://schemas.openxmlformats.org/markup-compatibility/2006" xmlns:o="urn:schemas-microsoft-com:office:office" xmlns:r="http://schemas.openxmlformats.org/officeDocument/2006/relationships" xmlns:m="http://schemas.openxmlformats.org/officeDocument/2006/math" xmlns:v="urn:schemas-microsoft-com:vml" xmlns:wp14="http://schemas.microsoft.com/office/word/2010/wordprocessingDrawing" xmlns:wp="http://schemas.openxmlformats.org/drawingml/2006/wordprocessingDrawing" xmlns:w10="urn:schemas-microsoft-com:office:word" xmlns:w="http://schemas.openxmlformats.org/wordprocessingml/2006/main" xmlns:w14="http://schemas.microsoft.com/office/word/2010/wordml" xmlns:w15="http://schemas.microsoft.com/office/word/2012/wordml" xmlns:w16se="http://schemas.microsoft.com/office/word/2015/wordml/symex" xmlns:wpg="http://schemas.microsoft.com/office/word/2010/wordprocessingGroup" xmlns:wpi="http://schemas.microsoft.com/office/word/2010/wordprocessingInk" xmlns:wne="http://schemas.microsoft.com/office/word/2006/wordml" xmlns:wps="http://schemas.microsoft.com/office/word/2010/wordprocessingShape" mc:Ignorable="w14 w15 w16se wp14">
+  <w:p>
+    <w:pPr>
+      <w:pStyle w:val="Header"/>
       <w:rPr>
         <w:lang w:val="en-US"/>
       </w:rPr>
@@ -2821,14 +2368,26 @@
       <w:rPr>
         <w:lang w:val="en-US"/>
       </w:rPr>
-      <w:t>BJDOC/2016/12/15</w:t>
+      <w:t>BJDOC/2016/12/20/REV1</w:t>
     </w:r>
+    <w:bookmarkStart w:id="0" w:name="_GoBack"/>
+    <w:bookmarkEnd w:id="0"/>
+  </w:p>
+</w:hdr>
+</file>
+
+<file path=word/header3.xml><?xml version="1.0" encoding="utf-8"?>
+<w:hdr xmlns:wpc="http://schemas.microsoft.com/office/word/2010/wordprocessingCanvas" xmlns:cx="http://schemas.microsoft.com/office/drawing/2014/chartex" xmlns:cx1="http://schemas.microsoft.com/office/drawing/2015/9/8/chartex" xmlns:mc="http://schemas.openxmlformats.org/markup-compatibility/2006" xmlns:o="urn:schemas-microsoft-com:office:office" xmlns:r="http://schemas.openxmlformats.org/officeDocument/2006/relationships" xmlns:m="http://schemas.openxmlformats.org/officeDocument/2006/math" xmlns:v="urn:schemas-microsoft-com:vml" xmlns:wp14="http://schemas.microsoft.com/office/word/2010/wordprocessingDrawing" xmlns:wp="http://schemas.openxmlformats.org/drawingml/2006/wordprocessingDrawing" xmlns:w10="urn:schemas-microsoft-com:office:word" xmlns:w="http://schemas.openxmlformats.org/wordprocessingml/2006/main" xmlns:w14="http://schemas.microsoft.com/office/word/2010/wordml" xmlns:w15="http://schemas.microsoft.com/office/word/2012/wordml" xmlns:w16se="http://schemas.microsoft.com/office/word/2015/wordml/symex" xmlns:wpg="http://schemas.microsoft.com/office/word/2010/wordprocessingGroup" xmlns:wpi="http://schemas.microsoft.com/office/word/2010/wordprocessingInk" xmlns:wne="http://schemas.microsoft.com/office/word/2006/wordml" xmlns:wps="http://schemas.microsoft.com/office/word/2010/wordprocessingShape" mc:Ignorable="w14 w15 w16se wp14">
+  <w:p>
+    <w:pPr>
+      <w:pStyle w:val="Header"/>
+    </w:pPr>
   </w:p>
 </w:hdr>
 </file>
 
 <file path=word/numbering.xml><?xml version="1.0" encoding="utf-8"?>
-<w:numbering xmlns:wpc="http://schemas.microsoft.com/office/word/2010/wordprocessingCanvas" xmlns:mc="http://schemas.openxmlformats.org/markup-compatibility/2006" xmlns:o="urn:schemas-microsoft-com:office:office" xmlns:r="http://schemas.openxmlformats.org/officeDocument/2006/relationships" xmlns:m="http://schemas.openxmlformats.org/officeDocument/2006/math" xmlns:v="urn:schemas-microsoft-com:vml" xmlns:wp14="http://schemas.microsoft.com/office/word/2010/wordprocessingDrawing" xmlns:wp="http://schemas.openxmlformats.org/drawingml/2006/wordprocessingDrawing" xmlns:w10="urn:schemas-microsoft-com:office:word" xmlns:w="http://schemas.openxmlformats.org/wordprocessingml/2006/main" xmlns:w14="http://schemas.microsoft.com/office/word/2010/wordml" xmlns:w15="http://schemas.microsoft.com/office/word/2012/wordml" xmlns:wpg="http://schemas.microsoft.com/office/word/2010/wordprocessingGroup" xmlns:wpi="http://schemas.microsoft.com/office/word/2010/wordprocessingInk" xmlns:wne="http://schemas.microsoft.com/office/word/2006/wordml" xmlns:wps="http://schemas.microsoft.com/office/word/2010/wordprocessingShape" mc:Ignorable="w14 w15 wp14">
+<w:numbering xmlns:wpc="http://schemas.microsoft.com/office/word/2010/wordprocessingCanvas" xmlns:cx="http://schemas.microsoft.com/office/drawing/2014/chartex" xmlns:cx1="http://schemas.microsoft.com/office/drawing/2015/9/8/chartex" xmlns:mc="http://schemas.openxmlformats.org/markup-compatibility/2006" xmlns:o="urn:schemas-microsoft-com:office:office" xmlns:r="http://schemas.openxmlformats.org/officeDocument/2006/relationships" xmlns:m="http://schemas.openxmlformats.org/officeDocument/2006/math" xmlns:v="urn:schemas-microsoft-com:vml" xmlns:wp14="http://schemas.microsoft.com/office/word/2010/wordprocessingDrawing" xmlns:wp="http://schemas.openxmlformats.org/drawingml/2006/wordprocessingDrawing" xmlns:w10="urn:schemas-microsoft-com:office:word" xmlns:w="http://schemas.openxmlformats.org/wordprocessingml/2006/main" xmlns:w14="http://schemas.microsoft.com/office/word/2010/wordml" xmlns:w15="http://schemas.microsoft.com/office/word/2012/wordml" xmlns:w16se="http://schemas.microsoft.com/office/word/2015/wordml/symex" xmlns:wpg="http://schemas.microsoft.com/office/word/2010/wordprocessingGroup" xmlns:wpi="http://schemas.microsoft.com/office/word/2010/wordprocessingInk" xmlns:wne="http://schemas.microsoft.com/office/word/2006/wordml" xmlns:wps="http://schemas.microsoft.com/office/word/2010/wordprocessingShape" mc:Ignorable="w14 w15 w16se wp14">
   <w:abstractNum w:abstractNumId="0" w15:restartNumberingAfterBreak="0">
     <w:nsid w:val="1ECA583F"/>
     <w:multiLevelType w:val="hybridMultilevel"/>
@@ -2943,6 +2502,119 @@
     </w:lvl>
   </w:abstractNum>
   <w:abstractNum w:abstractNumId="1" w15:restartNumberingAfterBreak="0">
+    <w:nsid w:val="2BA93C9D"/>
+    <w:multiLevelType w:val="hybridMultilevel"/>
+    <w:tmpl w:val="0E647F40"/>
+    <w:lvl w:ilvl="0" w:tplc="04210001">
+      <w:start w:val="1"/>
+      <w:numFmt w:val="bullet"/>
+      <w:lvlText w:val=""/>
+      <w:lvlJc w:val="left"/>
+      <w:pPr>
+        <w:ind w:left="720" w:hanging="360"/>
+      </w:pPr>
+      <w:rPr>
+        <w:rFonts w:ascii="Symbol" w:hAnsi="Symbol" w:hint="default"/>
+      </w:rPr>
+    </w:lvl>
+    <w:lvl w:ilvl="1" w:tplc="04210003" w:tentative="1">
+      <w:start w:val="1"/>
+      <w:numFmt w:val="bullet"/>
+      <w:lvlText w:val="o"/>
+      <w:lvlJc w:val="left"/>
+      <w:pPr>
+        <w:ind w:left="1440" w:hanging="360"/>
+      </w:pPr>
+      <w:rPr>
+        <w:rFonts w:ascii="Courier New" w:hAnsi="Courier New" w:cs="Courier New" w:hint="default"/>
+      </w:rPr>
+    </w:lvl>
+    <w:lvl w:ilvl="2" w:tplc="04210005" w:tentative="1">
+      <w:start w:val="1"/>
+      <w:numFmt w:val="bullet"/>
+      <w:lvlText w:val=""/>
+      <w:lvlJc w:val="left"/>
+      <w:pPr>
+        <w:ind w:left="2160" w:hanging="360"/>
+      </w:pPr>
+      <w:rPr>
+        <w:rFonts w:ascii="Wingdings" w:hAnsi="Wingdings" w:hint="default"/>
+      </w:rPr>
+    </w:lvl>
+    <w:lvl w:ilvl="3" w:tplc="04210001" w:tentative="1">
+      <w:start w:val="1"/>
+      <w:numFmt w:val="bullet"/>
+      <w:lvlText w:val=""/>
+      <w:lvlJc w:val="left"/>
+      <w:pPr>
+        <w:ind w:left="2880" w:hanging="360"/>
+      </w:pPr>
+      <w:rPr>
+        <w:rFonts w:ascii="Symbol" w:hAnsi="Symbol" w:hint="default"/>
+      </w:rPr>
+    </w:lvl>
+    <w:lvl w:ilvl="4" w:tplc="04210003" w:tentative="1">
+      <w:start w:val="1"/>
+      <w:numFmt w:val="bullet"/>
+      <w:lvlText w:val="o"/>
+      <w:lvlJc w:val="left"/>
+      <w:pPr>
+        <w:ind w:left="3600" w:hanging="360"/>
+      </w:pPr>
+      <w:rPr>
+        <w:rFonts w:ascii="Courier New" w:hAnsi="Courier New" w:cs="Courier New" w:hint="default"/>
+      </w:rPr>
+    </w:lvl>
+    <w:lvl w:ilvl="5" w:tplc="04210005" w:tentative="1">
+      <w:start w:val="1"/>
+      <w:numFmt w:val="bullet"/>
+      <w:lvlText w:val=""/>
+      <w:lvlJc w:val="left"/>
+      <w:pPr>
+        <w:ind w:left="4320" w:hanging="360"/>
+      </w:pPr>
+      <w:rPr>
+        <w:rFonts w:ascii="Wingdings" w:hAnsi="Wingdings" w:hint="default"/>
+      </w:rPr>
+    </w:lvl>
+    <w:lvl w:ilvl="6" w:tplc="04210001" w:tentative="1">
+      <w:start w:val="1"/>
+      <w:numFmt w:val="bullet"/>
+      <w:lvlText w:val=""/>
+      <w:lvlJc w:val="left"/>
+      <w:pPr>
+        <w:ind w:left="5040" w:hanging="360"/>
+      </w:pPr>
+      <w:rPr>
+        <w:rFonts w:ascii="Symbol" w:hAnsi="Symbol" w:hint="default"/>
+      </w:rPr>
+    </w:lvl>
+    <w:lvl w:ilvl="7" w:tplc="04210003" w:tentative="1">
+      <w:start w:val="1"/>
+      <w:numFmt w:val="bullet"/>
+      <w:lvlText w:val="o"/>
+      <w:lvlJc w:val="left"/>
+      <w:pPr>
+        <w:ind w:left="5760" w:hanging="360"/>
+      </w:pPr>
+      <w:rPr>
+        <w:rFonts w:ascii="Courier New" w:hAnsi="Courier New" w:cs="Courier New" w:hint="default"/>
+      </w:rPr>
+    </w:lvl>
+    <w:lvl w:ilvl="8" w:tplc="04210005" w:tentative="1">
+      <w:start w:val="1"/>
+      <w:numFmt w:val="bullet"/>
+      <w:lvlText w:val=""/>
+      <w:lvlJc w:val="left"/>
+      <w:pPr>
+        <w:ind w:left="6480" w:hanging="360"/>
+      </w:pPr>
+      <w:rPr>
+        <w:rFonts w:ascii="Wingdings" w:hAnsi="Wingdings" w:hint="default"/>
+      </w:rPr>
+    </w:lvl>
+  </w:abstractNum>
+  <w:abstractNum w:abstractNumId="2" w15:restartNumberingAfterBreak="0">
     <w:nsid w:val="408C7D8D"/>
     <w:multiLevelType w:val="hybridMultilevel"/>
     <w:tmpl w:val="B560A1A4"/>
@@ -3055,7 +2727,7 @@
       </w:rPr>
     </w:lvl>
   </w:abstractNum>
-  <w:abstractNum w:abstractNumId="2" w15:restartNumberingAfterBreak="0">
+  <w:abstractNum w:abstractNumId="3" w15:restartNumberingAfterBreak="0">
     <w:nsid w:val="5E1E7DA5"/>
     <w:multiLevelType w:val="hybridMultilevel"/>
     <w:tmpl w:val="D096B0F2"/>
@@ -3168,7 +2840,7 @@
       </w:rPr>
     </w:lvl>
   </w:abstractNum>
-  <w:abstractNum w:abstractNumId="3" w15:restartNumberingAfterBreak="0">
+  <w:abstractNum w:abstractNumId="4" w15:restartNumberingAfterBreak="0">
     <w:nsid w:val="62547F64"/>
     <w:multiLevelType w:val="hybridMultilevel"/>
     <w:tmpl w:val="59965E7C"/>
@@ -3257,7 +2929,7 @@
       </w:pPr>
     </w:lvl>
   </w:abstractNum>
-  <w:abstractNum w:abstractNumId="4" w15:restartNumberingAfterBreak="0">
+  <w:abstractNum w:abstractNumId="5" w15:restartNumberingAfterBreak="0">
     <w:nsid w:val="6E673E3E"/>
     <w:multiLevelType w:val="hybridMultilevel"/>
     <w:tmpl w:val="279AA7EE"/>
@@ -3343,7 +3015,7 @@
       </w:pPr>
     </w:lvl>
   </w:abstractNum>
-  <w:abstractNum w:abstractNumId="5" w15:restartNumberingAfterBreak="0">
+  <w:abstractNum w:abstractNumId="6" w15:restartNumberingAfterBreak="0">
     <w:nsid w:val="74930CEE"/>
     <w:multiLevelType w:val="hybridMultilevel"/>
     <w:tmpl w:val="2AF07CCA"/>
@@ -3432,29 +3104,264 @@
       </w:pPr>
     </w:lvl>
   </w:abstractNum>
+  <w:abstractNum w:abstractNumId="7" w15:restartNumberingAfterBreak="0">
+    <w:nsid w:val="78452F2D"/>
+    <w:multiLevelType w:val="hybridMultilevel"/>
+    <w:tmpl w:val="260C08A8"/>
+    <w:lvl w:ilvl="0" w:tplc="04210001">
+      <w:start w:val="1"/>
+      <w:numFmt w:val="bullet"/>
+      <w:lvlText w:val=""/>
+      <w:lvlJc w:val="left"/>
+      <w:pPr>
+        <w:ind w:left="720" w:hanging="360"/>
+      </w:pPr>
+      <w:rPr>
+        <w:rFonts w:ascii="Symbol" w:hAnsi="Symbol" w:hint="default"/>
+      </w:rPr>
+    </w:lvl>
+    <w:lvl w:ilvl="1" w:tplc="04210003" w:tentative="1">
+      <w:start w:val="1"/>
+      <w:numFmt w:val="bullet"/>
+      <w:lvlText w:val="o"/>
+      <w:lvlJc w:val="left"/>
+      <w:pPr>
+        <w:ind w:left="1440" w:hanging="360"/>
+      </w:pPr>
+      <w:rPr>
+        <w:rFonts w:ascii="Courier New" w:hAnsi="Courier New" w:cs="Courier New" w:hint="default"/>
+      </w:rPr>
+    </w:lvl>
+    <w:lvl w:ilvl="2" w:tplc="04210005" w:tentative="1">
+      <w:start w:val="1"/>
+      <w:numFmt w:val="bullet"/>
+      <w:lvlText w:val=""/>
+      <w:lvlJc w:val="left"/>
+      <w:pPr>
+        <w:ind w:left="2160" w:hanging="360"/>
+      </w:pPr>
+      <w:rPr>
+        <w:rFonts w:ascii="Wingdings" w:hAnsi="Wingdings" w:hint="default"/>
+      </w:rPr>
+    </w:lvl>
+    <w:lvl w:ilvl="3" w:tplc="04210001" w:tentative="1">
+      <w:start w:val="1"/>
+      <w:numFmt w:val="bullet"/>
+      <w:lvlText w:val=""/>
+      <w:lvlJc w:val="left"/>
+      <w:pPr>
+        <w:ind w:left="2880" w:hanging="360"/>
+      </w:pPr>
+      <w:rPr>
+        <w:rFonts w:ascii="Symbol" w:hAnsi="Symbol" w:hint="default"/>
+      </w:rPr>
+    </w:lvl>
+    <w:lvl w:ilvl="4" w:tplc="04210003" w:tentative="1">
+      <w:start w:val="1"/>
+      <w:numFmt w:val="bullet"/>
+      <w:lvlText w:val="o"/>
+      <w:lvlJc w:val="left"/>
+      <w:pPr>
+        <w:ind w:left="3600" w:hanging="360"/>
+      </w:pPr>
+      <w:rPr>
+        <w:rFonts w:ascii="Courier New" w:hAnsi="Courier New" w:cs="Courier New" w:hint="default"/>
+      </w:rPr>
+    </w:lvl>
+    <w:lvl w:ilvl="5" w:tplc="04210005" w:tentative="1">
+      <w:start w:val="1"/>
+      <w:numFmt w:val="bullet"/>
+      <w:lvlText w:val=""/>
+      <w:lvlJc w:val="left"/>
+      <w:pPr>
+        <w:ind w:left="4320" w:hanging="360"/>
+      </w:pPr>
+      <w:rPr>
+        <w:rFonts w:ascii="Wingdings" w:hAnsi="Wingdings" w:hint="default"/>
+      </w:rPr>
+    </w:lvl>
+    <w:lvl w:ilvl="6" w:tplc="04210001" w:tentative="1">
+      <w:start w:val="1"/>
+      <w:numFmt w:val="bullet"/>
+      <w:lvlText w:val=""/>
+      <w:lvlJc w:val="left"/>
+      <w:pPr>
+        <w:ind w:left="5040" w:hanging="360"/>
+      </w:pPr>
+      <w:rPr>
+        <w:rFonts w:ascii="Symbol" w:hAnsi="Symbol" w:hint="default"/>
+      </w:rPr>
+    </w:lvl>
+    <w:lvl w:ilvl="7" w:tplc="04210003" w:tentative="1">
+      <w:start w:val="1"/>
+      <w:numFmt w:val="bullet"/>
+      <w:lvlText w:val="o"/>
+      <w:lvlJc w:val="left"/>
+      <w:pPr>
+        <w:ind w:left="5760" w:hanging="360"/>
+      </w:pPr>
+      <w:rPr>
+        <w:rFonts w:ascii="Courier New" w:hAnsi="Courier New" w:cs="Courier New" w:hint="default"/>
+      </w:rPr>
+    </w:lvl>
+    <w:lvl w:ilvl="8" w:tplc="04210005" w:tentative="1">
+      <w:start w:val="1"/>
+      <w:numFmt w:val="bullet"/>
+      <w:lvlText w:val=""/>
+      <w:lvlJc w:val="left"/>
+      <w:pPr>
+        <w:ind w:left="6480" w:hanging="360"/>
+      </w:pPr>
+      <w:rPr>
+        <w:rFonts w:ascii="Wingdings" w:hAnsi="Wingdings" w:hint="default"/>
+      </w:rPr>
+    </w:lvl>
+  </w:abstractNum>
+  <w:abstractNum w:abstractNumId="8" w15:restartNumberingAfterBreak="0">
+    <w:nsid w:val="7D394F93"/>
+    <w:multiLevelType w:val="hybridMultilevel"/>
+    <w:tmpl w:val="1EFC0ABC"/>
+    <w:lvl w:ilvl="0" w:tplc="04210001">
+      <w:start w:val="1"/>
+      <w:numFmt w:val="bullet"/>
+      <w:lvlText w:val=""/>
+      <w:lvlJc w:val="left"/>
+      <w:pPr>
+        <w:ind w:left="720" w:hanging="360"/>
+      </w:pPr>
+      <w:rPr>
+        <w:rFonts w:ascii="Symbol" w:hAnsi="Symbol" w:hint="default"/>
+      </w:rPr>
+    </w:lvl>
+    <w:lvl w:ilvl="1" w:tplc="04210003" w:tentative="1">
+      <w:start w:val="1"/>
+      <w:numFmt w:val="bullet"/>
+      <w:lvlText w:val="o"/>
+      <w:lvlJc w:val="left"/>
+      <w:pPr>
+        <w:ind w:left="1440" w:hanging="360"/>
+      </w:pPr>
+      <w:rPr>
+        <w:rFonts w:ascii="Courier New" w:hAnsi="Courier New" w:cs="Courier New" w:hint="default"/>
+      </w:rPr>
+    </w:lvl>
+    <w:lvl w:ilvl="2" w:tplc="04210005" w:tentative="1">
+      <w:start w:val="1"/>
+      <w:numFmt w:val="bullet"/>
+      <w:lvlText w:val=""/>
+      <w:lvlJc w:val="left"/>
+      <w:pPr>
+        <w:ind w:left="2160" w:hanging="360"/>
+      </w:pPr>
+      <w:rPr>
+        <w:rFonts w:ascii="Wingdings" w:hAnsi="Wingdings" w:hint="default"/>
+      </w:rPr>
+    </w:lvl>
+    <w:lvl w:ilvl="3" w:tplc="04210001" w:tentative="1">
+      <w:start w:val="1"/>
+      <w:numFmt w:val="bullet"/>
+      <w:lvlText w:val=""/>
+      <w:lvlJc w:val="left"/>
+      <w:pPr>
+        <w:ind w:left="2880" w:hanging="360"/>
+      </w:pPr>
+      <w:rPr>
+        <w:rFonts w:ascii="Symbol" w:hAnsi="Symbol" w:hint="default"/>
+      </w:rPr>
+    </w:lvl>
+    <w:lvl w:ilvl="4" w:tplc="04210003" w:tentative="1">
+      <w:start w:val="1"/>
+      <w:numFmt w:val="bullet"/>
+      <w:lvlText w:val="o"/>
+      <w:lvlJc w:val="left"/>
+      <w:pPr>
+        <w:ind w:left="3600" w:hanging="360"/>
+      </w:pPr>
+      <w:rPr>
+        <w:rFonts w:ascii="Courier New" w:hAnsi="Courier New" w:cs="Courier New" w:hint="default"/>
+      </w:rPr>
+    </w:lvl>
+    <w:lvl w:ilvl="5" w:tplc="04210005" w:tentative="1">
+      <w:start w:val="1"/>
+      <w:numFmt w:val="bullet"/>
+      <w:lvlText w:val=""/>
+      <w:lvlJc w:val="left"/>
+      <w:pPr>
+        <w:ind w:left="4320" w:hanging="360"/>
+      </w:pPr>
+      <w:rPr>
+        <w:rFonts w:ascii="Wingdings" w:hAnsi="Wingdings" w:hint="default"/>
+      </w:rPr>
+    </w:lvl>
+    <w:lvl w:ilvl="6" w:tplc="04210001" w:tentative="1">
+      <w:start w:val="1"/>
+      <w:numFmt w:val="bullet"/>
+      <w:lvlText w:val=""/>
+      <w:lvlJc w:val="left"/>
+      <w:pPr>
+        <w:ind w:left="5040" w:hanging="360"/>
+      </w:pPr>
+      <w:rPr>
+        <w:rFonts w:ascii="Symbol" w:hAnsi="Symbol" w:hint="default"/>
+      </w:rPr>
+    </w:lvl>
+    <w:lvl w:ilvl="7" w:tplc="04210003" w:tentative="1">
+      <w:start w:val="1"/>
+      <w:numFmt w:val="bullet"/>
+      <w:lvlText w:val="o"/>
+      <w:lvlJc w:val="left"/>
+      <w:pPr>
+        <w:ind w:left="5760" w:hanging="360"/>
+      </w:pPr>
+      <w:rPr>
+        <w:rFonts w:ascii="Courier New" w:hAnsi="Courier New" w:cs="Courier New" w:hint="default"/>
+      </w:rPr>
+    </w:lvl>
+    <w:lvl w:ilvl="8" w:tplc="04210005" w:tentative="1">
+      <w:start w:val="1"/>
+      <w:numFmt w:val="bullet"/>
+      <w:lvlText w:val=""/>
+      <w:lvlJc w:val="left"/>
+      <w:pPr>
+        <w:ind w:left="6480" w:hanging="360"/>
+      </w:pPr>
+      <w:rPr>
+        <w:rFonts w:ascii="Wingdings" w:hAnsi="Wingdings" w:hint="default"/>
+      </w:rPr>
+    </w:lvl>
+  </w:abstractNum>
   <w:num w:numId="1">
+    <w:abstractNumId w:val="4"/>
+  </w:num>
+  <w:num w:numId="2">
+    <w:abstractNumId w:val="6"/>
+  </w:num>
+  <w:num w:numId="3">
     <w:abstractNumId w:val="3"/>
   </w:num>
-  <w:num w:numId="2">
+  <w:num w:numId="4">
     <w:abstractNumId w:val="5"/>
   </w:num>
-  <w:num w:numId="3">
+  <w:num w:numId="5">
     <w:abstractNumId w:val="2"/>
-  </w:num>
-  <w:num w:numId="4">
-    <w:abstractNumId w:val="4"/>
-  </w:num>
-  <w:num w:numId="5">
-    <w:abstractNumId w:val="1"/>
   </w:num>
   <w:num w:numId="6">
     <w:abstractNumId w:val="0"/>
+  </w:num>
+  <w:num w:numId="7">
+    <w:abstractNumId w:val="8"/>
+  </w:num>
+  <w:num w:numId="8">
+    <w:abstractNumId w:val="7"/>
+  </w:num>
+  <w:num w:numId="9">
+    <w:abstractNumId w:val="1"/>
   </w:num>
 </w:numbering>
 </file>
 
 <file path=word/styles.xml><?xml version="1.0" encoding="utf-8"?>
-<w:styles xmlns:mc="http://schemas.openxmlformats.org/markup-compatibility/2006" xmlns:r="http://schemas.openxmlformats.org/officeDocument/2006/relationships" xmlns:w="http://schemas.openxmlformats.org/wordprocessingml/2006/main" xmlns:w14="http://schemas.microsoft.com/office/word/2010/wordml" xmlns:w15="http://schemas.microsoft.com/office/word/2012/wordml" mc:Ignorable="w14 w15">
+<w:styles xmlns:mc="http://schemas.openxmlformats.org/markup-compatibility/2006" xmlns:r="http://schemas.openxmlformats.org/officeDocument/2006/relationships" xmlns:w="http://schemas.openxmlformats.org/wordprocessingml/2006/main" xmlns:w14="http://schemas.microsoft.com/office/word/2010/wordml" xmlns:w15="http://schemas.microsoft.com/office/word/2012/wordml" xmlns:w16se="http://schemas.microsoft.com/office/word/2015/wordml/symex" mc:Ignorable="w14 w15 w16se">
   <w:docDefaults>
     <w:rPrDefault>
       <w:rPr>

</xml_diff>

<commit_message>
#20161220 -> final version
</commit_message>
<xml_diff>
--- a/__DOCUMENTATION/Documentation.docx
+++ b/__DOCUMENTATION/Documentation.docx
@@ -229,6 +229,42 @@
         </w:rPr>
         <w:t>Worked!</w:t>
       </w:r>
+    </w:p>
+    <w:p>
+      <w:r>
+        <w:t>User Account untuk Testing:</w:t>
+      </w:r>
+    </w:p>
+    <w:p>
+      <w:pPr>
+        <w:pStyle w:val="ListParagraph"/>
+        <w:numPr>
+          <w:ilvl w:val="0"/>
+          <w:numId w:val="10"/>
+        </w:numPr>
+      </w:pPr>
+      <w:r>
+        <w:t>Role Member: username -&gt; jeffryang24, password-&gt;jeffryang24</w:t>
+      </w:r>
+    </w:p>
+    <w:p>
+      <w:pPr>
+        <w:pStyle w:val="ListParagraph"/>
+        <w:numPr>
+          <w:ilvl w:val="0"/>
+          <w:numId w:val="10"/>
+        </w:numPr>
+      </w:pPr>
+      <w:r>
+        <w:t>Role Admin: username-&gt;admin, password-&gt;administrator</w:t>
+      </w:r>
+    </w:p>
+    <w:p>
+      <w:r>
+        <w:t>Untuk lebih lanjut dapat Anda lihat pada tabel BJ_User pada database aplikasi ini.</w:t>
+      </w:r>
+      <w:bookmarkStart w:id="0" w:name="_GoBack"/>
+      <w:bookmarkEnd w:id="0"/>
     </w:p>
     <w:p>
       <w:pPr>
@@ -298,27 +334,14 @@
       <w:r>
         <w:t xml:space="preserve">Bagan </w:t>
       </w:r>
-      <w:r>
-        <w:fldChar w:fldCharType="begin"/>
-      </w:r>
-      <w:r>
-        <w:instrText xml:space="preserve"> SEQ Bagan \* ARABIC </w:instrText>
-      </w:r>
-      <w:r>
-        <w:fldChar w:fldCharType="separate"/>
-      </w:r>
-      <w:r>
-        <w:rPr>
-          <w:noProof/>
-        </w:rPr>
-        <w:t>1</w:t>
-      </w:r>
-      <w:r>
-        <w:rPr>
-          <w:noProof/>
-        </w:rPr>
-        <w:fldChar w:fldCharType="end"/>
-      </w:r>
+      <w:fldSimple w:instr=" SEQ Bagan \* ARABIC ">
+        <w:r>
+          <w:rPr>
+            <w:noProof/>
+          </w:rPr>
+          <w:t>1</w:t>
+        </w:r>
+      </w:fldSimple>
       <w:r>
         <w:rPr>
           <w:lang w:val="en-US"/>
@@ -473,6 +496,7 @@
           <w:b/>
           <w:lang w:val="en-US"/>
         </w:rPr>
+        <w:lastRenderedPageBreak/>
         <w:t xml:space="preserve">utility -&gt; </w:t>
       </w:r>
       <w:r>
@@ -531,7 +555,6 @@
         <w:rPr>
           <w:lang w:val="en-US"/>
         </w:rPr>
-        <w:lastRenderedPageBreak/>
         <w:t>Layout pada aplikasi ini menggunakan css framework Bootstrap</w:t>
       </w:r>
       <w:r>
@@ -686,24 +709,14 @@
       <w:r>
         <w:t xml:space="preserve">Bagan </w:t>
       </w:r>
-      <w:r>
-        <w:fldChar w:fldCharType="begin"/>
-      </w:r>
-      <w:r>
-        <w:instrText xml:space="preserve"> SEQ Bagan \* ARABIC </w:instrText>
-      </w:r>
-      <w:r>
-        <w:fldChar w:fldCharType="separate"/>
-      </w:r>
-      <w:r>
-        <w:rPr>
-          <w:noProof/>
-        </w:rPr>
-        <w:t>2</w:t>
-      </w:r>
-      <w:r>
-        <w:fldChar w:fldCharType="end"/>
-      </w:r>
+      <w:fldSimple w:instr=" SEQ Bagan \* ARABIC ">
+        <w:r>
+          <w:rPr>
+            <w:noProof/>
+          </w:rPr>
+          <w:t>2</w:t>
+        </w:r>
+      </w:fldSimple>
       <w:r>
         <w:t xml:space="preserve"> File db.php</w:t>
       </w:r>
@@ -864,24 +877,14 @@
       <w:r>
         <w:t xml:space="preserve">Bagan </w:t>
       </w:r>
-      <w:r>
-        <w:fldChar w:fldCharType="begin"/>
-      </w:r>
-      <w:r>
-        <w:instrText xml:space="preserve"> SEQ Bagan \* ARABIC </w:instrText>
-      </w:r>
-      <w:r>
-        <w:fldChar w:fldCharType="separate"/>
-      </w:r>
-      <w:r>
-        <w:rPr>
-          <w:noProof/>
-        </w:rPr>
-        <w:t>3</w:t>
-      </w:r>
-      <w:r>
-        <w:fldChar w:fldCharType="end"/>
-      </w:r>
+      <w:fldSimple w:instr=" SEQ Bagan \* ARABIC ">
+        <w:r>
+          <w:rPr>
+            <w:noProof/>
+          </w:rPr>
+          <w:t>3</w:t>
+        </w:r>
+      </w:fldSimple>
       <w:r>
         <w:t xml:space="preserve"> Tabel BJ_User</w:t>
       </w:r>
@@ -987,24 +990,14 @@
       <w:r>
         <w:t xml:space="preserve">Bagan </w:t>
       </w:r>
-      <w:r>
-        <w:fldChar w:fldCharType="begin"/>
-      </w:r>
-      <w:r>
-        <w:instrText xml:space="preserve"> SEQ Bagan \* ARABIC </w:instrText>
-      </w:r>
-      <w:r>
-        <w:fldChar w:fldCharType="separate"/>
-      </w:r>
-      <w:r>
-        <w:rPr>
-          <w:noProof/>
-        </w:rPr>
-        <w:t>4</w:t>
-      </w:r>
-      <w:r>
-        <w:fldChar w:fldCharType="end"/>
-      </w:r>
+      <w:fldSimple w:instr=" SEQ Bagan \* ARABIC ">
+        <w:r>
+          <w:rPr>
+            <w:noProof/>
+          </w:rPr>
+          <w:t>4</w:t>
+        </w:r>
+      </w:fldSimple>
       <w:r>
         <w:t xml:space="preserve"> Tabel BJ_Role</w:t>
       </w:r>
@@ -1024,10 +1017,7 @@
     </w:p>
     <w:p>
       <w:r>
-        <w:t xml:space="preserve">Saya menggunakan model header-detail untuk tabel transaksi pada aplikasi ini. Saya akan menjelaskan mengenai statusID untuk </w:t>
-      </w:r>
-      <w:r>
-        <w:t>tabel HeaderTransaction.</w:t>
+        <w:t>Saya menggunakan model header-detail untuk tabel transaksi pada aplikasi ini. Saya akan menjelaskan mengenai statusID untuk tabel HeaderTransaction.</w:t>
       </w:r>
     </w:p>
     <w:p>
@@ -1083,24 +1073,14 @@
       <w:r>
         <w:t xml:space="preserve">Bagan </w:t>
       </w:r>
-      <w:r>
-        <w:fldChar w:fldCharType="begin"/>
-      </w:r>
-      <w:r>
-        <w:instrText xml:space="preserve"> SEQ Bagan \* ARABIC </w:instrText>
-      </w:r>
-      <w:r>
-        <w:fldChar w:fldCharType="separate"/>
-      </w:r>
-      <w:r>
-        <w:rPr>
-          <w:noProof/>
-        </w:rPr>
-        <w:t>5</w:t>
-      </w:r>
-      <w:r>
-        <w:fldChar w:fldCharType="end"/>
-      </w:r>
+      <w:fldSimple w:instr=" SEQ Bagan \* ARABIC ">
+        <w:r>
+          <w:rPr>
+            <w:noProof/>
+          </w:rPr>
+          <w:t>5</w:t>
+        </w:r>
+      </w:fldSimple>
       <w:r>
         <w:t xml:space="preserve"> tabel BJ_TransactionHeader</w:t>
       </w:r>
@@ -1198,24 +1178,14 @@
       <w:r>
         <w:t xml:space="preserve">Bagan </w:t>
       </w:r>
-      <w:r>
-        <w:fldChar w:fldCharType="begin"/>
-      </w:r>
-      <w:r>
-        <w:instrText xml:space="preserve"> SEQ Bagan \* ARABIC </w:instrText>
-      </w:r>
-      <w:r>
-        <w:fldChar w:fldCharType="separate"/>
-      </w:r>
-      <w:r>
-        <w:rPr>
-          <w:noProof/>
-        </w:rPr>
-        <w:t>6</w:t>
-      </w:r>
-      <w:r>
-        <w:fldChar w:fldCharType="end"/>
-      </w:r>
+      <w:fldSimple w:instr=" SEQ Bagan \* ARABIC ">
+        <w:r>
+          <w:rPr>
+            <w:noProof/>
+          </w:rPr>
+          <w:t>6</w:t>
+        </w:r>
+      </w:fldSimple>
       <w:r>
         <w:t xml:space="preserve"> Tabel BJ_TransactionStatus</w:t>
       </w:r>
@@ -1299,24 +1269,14 @@
       <w:r>
         <w:t xml:space="preserve">Bagan </w:t>
       </w:r>
-      <w:r>
-        <w:fldChar w:fldCharType="begin"/>
-      </w:r>
-      <w:r>
-        <w:instrText xml:space="preserve"> SEQ Bagan \* ARABIC </w:instrText>
-      </w:r>
-      <w:r>
-        <w:fldChar w:fldCharType="separate"/>
-      </w:r>
-      <w:r>
-        <w:rPr>
-          <w:noProof/>
-        </w:rPr>
-        <w:t>7</w:t>
-      </w:r>
-      <w:r>
-        <w:fldChar w:fldCharType="end"/>
-      </w:r>
+      <w:fldSimple w:instr=" SEQ Bagan \* ARABIC ">
+        <w:r>
+          <w:rPr>
+            <w:noProof/>
+          </w:rPr>
+          <w:t>7</w:t>
+        </w:r>
+      </w:fldSimple>
       <w:r>
         <w:t xml:space="preserve"> Tabel BJ_Menu</w:t>
       </w:r>
@@ -1395,24 +1355,14 @@
       <w:r>
         <w:t xml:space="preserve">Bagan </w:t>
       </w:r>
-      <w:r>
-        <w:fldChar w:fldCharType="begin"/>
-      </w:r>
-      <w:r>
-        <w:instrText xml:space="preserve"> SEQ Bagan \* ARABIC </w:instrText>
-      </w:r>
-      <w:r>
-        <w:fldChar w:fldCharType="separate"/>
-      </w:r>
-      <w:r>
-        <w:rPr>
-          <w:noProof/>
-        </w:rPr>
-        <w:t>8</w:t>
-      </w:r>
-      <w:r>
-        <w:fldChar w:fldCharType="end"/>
-      </w:r>
+      <w:fldSimple w:instr=" SEQ Bagan \* ARABIC ">
+        <w:r>
+          <w:rPr>
+            <w:noProof/>
+          </w:rPr>
+          <w:t>8</w:t>
+        </w:r>
+      </w:fldSimple>
       <w:r>
         <w:t xml:space="preserve"> Folder uploaded_images untuk gambar hasil upload</w:t>
       </w:r>
@@ -1546,27 +1496,14 @@
       <w:r>
         <w:t xml:space="preserve">Bagan </w:t>
       </w:r>
-      <w:r>
-        <w:fldChar w:fldCharType="begin"/>
-      </w:r>
-      <w:r>
-        <w:instrText xml:space="preserve"> SEQ Bagan \* ARABIC </w:instrText>
-      </w:r>
-      <w:r>
-        <w:fldChar w:fldCharType="separate"/>
-      </w:r>
-      <w:r>
-        <w:rPr>
-          <w:noProof/>
-        </w:rPr>
-        <w:t>9</w:t>
-      </w:r>
-      <w:r>
-        <w:rPr>
-          <w:noProof/>
-        </w:rPr>
-        <w:fldChar w:fldCharType="end"/>
-      </w:r>
+      <w:fldSimple w:instr=" SEQ Bagan \* ARABIC ">
+        <w:r>
+          <w:rPr>
+            <w:noProof/>
+          </w:rPr>
+          <w:t>9</w:t>
+        </w:r>
+      </w:fldSimple>
       <w:r>
         <w:rPr>
           <w:lang w:val="en-US"/>
@@ -1629,27 +1566,14 @@
       <w:r>
         <w:t xml:space="preserve">Bagan </w:t>
       </w:r>
-      <w:r>
-        <w:fldChar w:fldCharType="begin"/>
-      </w:r>
-      <w:r>
-        <w:instrText xml:space="preserve"> SEQ Bagan \* ARABIC </w:instrText>
-      </w:r>
-      <w:r>
-        <w:fldChar w:fldCharType="separate"/>
-      </w:r>
-      <w:r>
-        <w:rPr>
-          <w:noProof/>
-        </w:rPr>
-        <w:t>10</w:t>
-      </w:r>
-      <w:r>
-        <w:rPr>
-          <w:noProof/>
-        </w:rPr>
-        <w:fldChar w:fldCharType="end"/>
-      </w:r>
+      <w:fldSimple w:instr=" SEQ Bagan \* ARABIC ">
+        <w:r>
+          <w:rPr>
+            <w:noProof/>
+          </w:rPr>
+          <w:t>10</w:t>
+        </w:r>
+      </w:fldSimple>
       <w:r>
         <w:rPr>
           <w:lang w:val="en-US"/>
@@ -1713,27 +1637,14 @@
       <w:r>
         <w:t xml:space="preserve">Bagan </w:t>
       </w:r>
-      <w:r>
-        <w:fldChar w:fldCharType="begin"/>
-      </w:r>
-      <w:r>
-        <w:instrText xml:space="preserve"> SEQ Bagan \* ARABIC </w:instrText>
-      </w:r>
-      <w:r>
-        <w:fldChar w:fldCharType="separate"/>
-      </w:r>
-      <w:r>
-        <w:rPr>
-          <w:noProof/>
-        </w:rPr>
-        <w:t>11</w:t>
-      </w:r>
-      <w:r>
-        <w:rPr>
-          <w:noProof/>
-        </w:rPr>
-        <w:fldChar w:fldCharType="end"/>
-      </w:r>
+      <w:fldSimple w:instr=" SEQ Bagan \* ARABIC ">
+        <w:r>
+          <w:rPr>
+            <w:noProof/>
+          </w:rPr>
+          <w:t>11</w:t>
+        </w:r>
+      </w:fldSimple>
       <w:r>
         <w:rPr>
           <w:lang w:val="en-US"/>
@@ -1796,27 +1707,14 @@
       <w:r>
         <w:t xml:space="preserve">Bagan </w:t>
       </w:r>
-      <w:r>
-        <w:fldChar w:fldCharType="begin"/>
-      </w:r>
-      <w:r>
-        <w:instrText xml:space="preserve"> SEQ Bagan \* ARABIC </w:instrText>
-      </w:r>
-      <w:r>
-        <w:fldChar w:fldCharType="separate"/>
-      </w:r>
-      <w:r>
-        <w:rPr>
-          <w:noProof/>
-        </w:rPr>
-        <w:t>12</w:t>
-      </w:r>
-      <w:r>
-        <w:rPr>
-          <w:noProof/>
-        </w:rPr>
-        <w:fldChar w:fldCharType="end"/>
-      </w:r>
+      <w:fldSimple w:instr=" SEQ Bagan \* ARABIC ">
+        <w:r>
+          <w:rPr>
+            <w:noProof/>
+          </w:rPr>
+          <w:t>12</w:t>
+        </w:r>
+      </w:fldSimple>
       <w:r>
         <w:rPr>
           <w:lang w:val="en-US"/>
@@ -1880,27 +1778,14 @@
       <w:r>
         <w:t xml:space="preserve">Bagan </w:t>
       </w:r>
-      <w:r>
-        <w:fldChar w:fldCharType="begin"/>
-      </w:r>
-      <w:r>
-        <w:instrText xml:space="preserve"> SEQ Bagan \* ARABIC </w:instrText>
-      </w:r>
-      <w:r>
-        <w:fldChar w:fldCharType="separate"/>
-      </w:r>
-      <w:r>
-        <w:rPr>
-          <w:noProof/>
-        </w:rPr>
-        <w:t>13</w:t>
-      </w:r>
-      <w:r>
-        <w:rPr>
-          <w:noProof/>
-        </w:rPr>
-        <w:fldChar w:fldCharType="end"/>
-      </w:r>
+      <w:fldSimple w:instr=" SEQ Bagan \* ARABIC ">
+        <w:r>
+          <w:rPr>
+            <w:noProof/>
+          </w:rPr>
+          <w:t>13</w:t>
+        </w:r>
+      </w:fldSimple>
       <w:r>
         <w:rPr>
           <w:lang w:val="en-US"/>
@@ -1963,27 +1848,14 @@
       <w:r>
         <w:t xml:space="preserve">Bagan </w:t>
       </w:r>
-      <w:r>
-        <w:fldChar w:fldCharType="begin"/>
-      </w:r>
-      <w:r>
-        <w:instrText xml:space="preserve"> SEQ Bagan \* ARABIC </w:instrText>
-      </w:r>
-      <w:r>
-        <w:fldChar w:fldCharType="separate"/>
-      </w:r>
-      <w:r>
-        <w:rPr>
-          <w:noProof/>
-        </w:rPr>
-        <w:t>14</w:t>
-      </w:r>
-      <w:r>
-        <w:rPr>
-          <w:noProof/>
-        </w:rPr>
-        <w:fldChar w:fldCharType="end"/>
-      </w:r>
+      <w:fldSimple w:instr=" SEQ Bagan \* ARABIC ">
+        <w:r>
+          <w:rPr>
+            <w:noProof/>
+          </w:rPr>
+          <w:t>14</w:t>
+        </w:r>
+      </w:fldSimple>
       <w:r>
         <w:rPr>
           <w:lang w:val="en-US"/>
@@ -2047,27 +1919,14 @@
       <w:r>
         <w:t xml:space="preserve">Bagan </w:t>
       </w:r>
-      <w:r>
-        <w:fldChar w:fldCharType="begin"/>
-      </w:r>
-      <w:r>
-        <w:instrText xml:space="preserve"> SEQ Bagan \* ARABIC </w:instrText>
-      </w:r>
-      <w:r>
-        <w:fldChar w:fldCharType="separate"/>
-      </w:r>
-      <w:r>
-        <w:rPr>
-          <w:noProof/>
-        </w:rPr>
-        <w:t>15</w:t>
-      </w:r>
-      <w:r>
-        <w:rPr>
-          <w:noProof/>
-        </w:rPr>
-        <w:fldChar w:fldCharType="end"/>
-      </w:r>
+      <w:fldSimple w:instr=" SEQ Bagan \* ARABIC ">
+        <w:r>
+          <w:rPr>
+            <w:noProof/>
+          </w:rPr>
+          <w:t>15</w:t>
+        </w:r>
+      </w:fldSimple>
       <w:r>
         <w:rPr>
           <w:lang w:val="en-US"/>
@@ -2130,27 +1989,14 @@
       <w:r>
         <w:t xml:space="preserve">Bagan </w:t>
       </w:r>
-      <w:r>
-        <w:fldChar w:fldCharType="begin"/>
-      </w:r>
-      <w:r>
-        <w:instrText xml:space="preserve"> SEQ Bagan \* ARABIC </w:instrText>
-      </w:r>
-      <w:r>
-        <w:fldChar w:fldCharType="separate"/>
-      </w:r>
-      <w:r>
-        <w:rPr>
-          <w:noProof/>
-        </w:rPr>
-        <w:t>16</w:t>
-      </w:r>
-      <w:r>
-        <w:rPr>
-          <w:noProof/>
-        </w:rPr>
-        <w:fldChar w:fldCharType="end"/>
-      </w:r>
+      <w:fldSimple w:instr=" SEQ Bagan \* ARABIC ">
+        <w:r>
+          <w:rPr>
+            <w:noProof/>
+          </w:rPr>
+          <w:t>16</w:t>
+        </w:r>
+      </w:fldSimple>
       <w:r>
         <w:rPr>
           <w:lang w:val="en-US"/>
@@ -2214,27 +2060,14 @@
       <w:r>
         <w:t xml:space="preserve">Bagan </w:t>
       </w:r>
-      <w:r>
-        <w:fldChar w:fldCharType="begin"/>
-      </w:r>
-      <w:r>
-        <w:instrText xml:space="preserve"> SEQ Bagan \* ARABIC </w:instrText>
-      </w:r>
-      <w:r>
-        <w:fldChar w:fldCharType="separate"/>
-      </w:r>
-      <w:r>
-        <w:rPr>
-          <w:noProof/>
-        </w:rPr>
-        <w:t>17</w:t>
-      </w:r>
-      <w:r>
-        <w:rPr>
-          <w:noProof/>
-        </w:rPr>
-        <w:fldChar w:fldCharType="end"/>
-      </w:r>
+      <w:fldSimple w:instr=" SEQ Bagan \* ARABIC ">
+        <w:r>
+          <w:rPr>
+            <w:noProof/>
+          </w:rPr>
+          <w:t>17</w:t>
+        </w:r>
+      </w:fldSimple>
       <w:r>
         <w:rPr>
           <w:lang w:val="en-US"/>
@@ -2370,8 +2203,6 @@
       </w:rPr>
       <w:t>BJDOC/2016/12/20/REV1</w:t>
     </w:r>
-    <w:bookmarkStart w:id="0" w:name="_GoBack"/>
-    <w:bookmarkEnd w:id="0"/>
   </w:p>
 </w:hdr>
 </file>
@@ -2615,6 +2446,119 @@
     </w:lvl>
   </w:abstractNum>
   <w:abstractNum w:abstractNumId="2" w15:restartNumberingAfterBreak="0">
+    <w:nsid w:val="39995F03"/>
+    <w:multiLevelType w:val="hybridMultilevel"/>
+    <w:tmpl w:val="765E7DF6"/>
+    <w:lvl w:ilvl="0" w:tplc="04210001">
+      <w:start w:val="1"/>
+      <w:numFmt w:val="bullet"/>
+      <w:lvlText w:val=""/>
+      <w:lvlJc w:val="left"/>
+      <w:pPr>
+        <w:ind w:left="720" w:hanging="360"/>
+      </w:pPr>
+      <w:rPr>
+        <w:rFonts w:ascii="Symbol" w:hAnsi="Symbol" w:hint="default"/>
+      </w:rPr>
+    </w:lvl>
+    <w:lvl w:ilvl="1" w:tplc="04210003" w:tentative="1">
+      <w:start w:val="1"/>
+      <w:numFmt w:val="bullet"/>
+      <w:lvlText w:val="o"/>
+      <w:lvlJc w:val="left"/>
+      <w:pPr>
+        <w:ind w:left="1440" w:hanging="360"/>
+      </w:pPr>
+      <w:rPr>
+        <w:rFonts w:ascii="Courier New" w:hAnsi="Courier New" w:cs="Courier New" w:hint="default"/>
+      </w:rPr>
+    </w:lvl>
+    <w:lvl w:ilvl="2" w:tplc="04210005" w:tentative="1">
+      <w:start w:val="1"/>
+      <w:numFmt w:val="bullet"/>
+      <w:lvlText w:val=""/>
+      <w:lvlJc w:val="left"/>
+      <w:pPr>
+        <w:ind w:left="2160" w:hanging="360"/>
+      </w:pPr>
+      <w:rPr>
+        <w:rFonts w:ascii="Wingdings" w:hAnsi="Wingdings" w:hint="default"/>
+      </w:rPr>
+    </w:lvl>
+    <w:lvl w:ilvl="3" w:tplc="04210001" w:tentative="1">
+      <w:start w:val="1"/>
+      <w:numFmt w:val="bullet"/>
+      <w:lvlText w:val=""/>
+      <w:lvlJc w:val="left"/>
+      <w:pPr>
+        <w:ind w:left="2880" w:hanging="360"/>
+      </w:pPr>
+      <w:rPr>
+        <w:rFonts w:ascii="Symbol" w:hAnsi="Symbol" w:hint="default"/>
+      </w:rPr>
+    </w:lvl>
+    <w:lvl w:ilvl="4" w:tplc="04210003" w:tentative="1">
+      <w:start w:val="1"/>
+      <w:numFmt w:val="bullet"/>
+      <w:lvlText w:val="o"/>
+      <w:lvlJc w:val="left"/>
+      <w:pPr>
+        <w:ind w:left="3600" w:hanging="360"/>
+      </w:pPr>
+      <w:rPr>
+        <w:rFonts w:ascii="Courier New" w:hAnsi="Courier New" w:cs="Courier New" w:hint="default"/>
+      </w:rPr>
+    </w:lvl>
+    <w:lvl w:ilvl="5" w:tplc="04210005" w:tentative="1">
+      <w:start w:val="1"/>
+      <w:numFmt w:val="bullet"/>
+      <w:lvlText w:val=""/>
+      <w:lvlJc w:val="left"/>
+      <w:pPr>
+        <w:ind w:left="4320" w:hanging="360"/>
+      </w:pPr>
+      <w:rPr>
+        <w:rFonts w:ascii="Wingdings" w:hAnsi="Wingdings" w:hint="default"/>
+      </w:rPr>
+    </w:lvl>
+    <w:lvl w:ilvl="6" w:tplc="04210001" w:tentative="1">
+      <w:start w:val="1"/>
+      <w:numFmt w:val="bullet"/>
+      <w:lvlText w:val=""/>
+      <w:lvlJc w:val="left"/>
+      <w:pPr>
+        <w:ind w:left="5040" w:hanging="360"/>
+      </w:pPr>
+      <w:rPr>
+        <w:rFonts w:ascii="Symbol" w:hAnsi="Symbol" w:hint="default"/>
+      </w:rPr>
+    </w:lvl>
+    <w:lvl w:ilvl="7" w:tplc="04210003" w:tentative="1">
+      <w:start w:val="1"/>
+      <w:numFmt w:val="bullet"/>
+      <w:lvlText w:val="o"/>
+      <w:lvlJc w:val="left"/>
+      <w:pPr>
+        <w:ind w:left="5760" w:hanging="360"/>
+      </w:pPr>
+      <w:rPr>
+        <w:rFonts w:ascii="Courier New" w:hAnsi="Courier New" w:cs="Courier New" w:hint="default"/>
+      </w:rPr>
+    </w:lvl>
+    <w:lvl w:ilvl="8" w:tplc="04210005" w:tentative="1">
+      <w:start w:val="1"/>
+      <w:numFmt w:val="bullet"/>
+      <w:lvlText w:val=""/>
+      <w:lvlJc w:val="left"/>
+      <w:pPr>
+        <w:ind w:left="6480" w:hanging="360"/>
+      </w:pPr>
+      <w:rPr>
+        <w:rFonts w:ascii="Wingdings" w:hAnsi="Wingdings" w:hint="default"/>
+      </w:rPr>
+    </w:lvl>
+  </w:abstractNum>
+  <w:abstractNum w:abstractNumId="3" w15:restartNumberingAfterBreak="0">
     <w:nsid w:val="408C7D8D"/>
     <w:multiLevelType w:val="hybridMultilevel"/>
     <w:tmpl w:val="B560A1A4"/>
@@ -2727,7 +2671,7 @@
       </w:rPr>
     </w:lvl>
   </w:abstractNum>
-  <w:abstractNum w:abstractNumId="3" w15:restartNumberingAfterBreak="0">
+  <w:abstractNum w:abstractNumId="4" w15:restartNumberingAfterBreak="0">
     <w:nsid w:val="5E1E7DA5"/>
     <w:multiLevelType w:val="hybridMultilevel"/>
     <w:tmpl w:val="D096B0F2"/>
@@ -2840,7 +2784,7 @@
       </w:rPr>
     </w:lvl>
   </w:abstractNum>
-  <w:abstractNum w:abstractNumId="4" w15:restartNumberingAfterBreak="0">
+  <w:abstractNum w:abstractNumId="5" w15:restartNumberingAfterBreak="0">
     <w:nsid w:val="62547F64"/>
     <w:multiLevelType w:val="hybridMultilevel"/>
     <w:tmpl w:val="59965E7C"/>
@@ -2929,7 +2873,7 @@
       </w:pPr>
     </w:lvl>
   </w:abstractNum>
-  <w:abstractNum w:abstractNumId="5" w15:restartNumberingAfterBreak="0">
+  <w:abstractNum w:abstractNumId="6" w15:restartNumberingAfterBreak="0">
     <w:nsid w:val="6E673E3E"/>
     <w:multiLevelType w:val="hybridMultilevel"/>
     <w:tmpl w:val="279AA7EE"/>
@@ -3015,7 +2959,7 @@
       </w:pPr>
     </w:lvl>
   </w:abstractNum>
-  <w:abstractNum w:abstractNumId="6" w15:restartNumberingAfterBreak="0">
+  <w:abstractNum w:abstractNumId="7" w15:restartNumberingAfterBreak="0">
     <w:nsid w:val="74930CEE"/>
     <w:multiLevelType w:val="hybridMultilevel"/>
     <w:tmpl w:val="2AF07CCA"/>
@@ -3104,7 +3048,7 @@
       </w:pPr>
     </w:lvl>
   </w:abstractNum>
-  <w:abstractNum w:abstractNumId="7" w15:restartNumberingAfterBreak="0">
+  <w:abstractNum w:abstractNumId="8" w15:restartNumberingAfterBreak="0">
     <w:nsid w:val="78452F2D"/>
     <w:multiLevelType w:val="hybridMultilevel"/>
     <w:tmpl w:val="260C08A8"/>
@@ -3217,7 +3161,7 @@
       </w:rPr>
     </w:lvl>
   </w:abstractNum>
-  <w:abstractNum w:abstractNumId="8" w15:restartNumberingAfterBreak="0">
+  <w:abstractNum w:abstractNumId="9" w15:restartNumberingAfterBreak="0">
     <w:nsid w:val="7D394F93"/>
     <w:multiLevelType w:val="hybridMultilevel"/>
     <w:tmpl w:val="1EFC0ABC"/>
@@ -3331,31 +3275,34 @@
     </w:lvl>
   </w:abstractNum>
   <w:num w:numId="1">
+    <w:abstractNumId w:val="5"/>
+  </w:num>
+  <w:num w:numId="2">
+    <w:abstractNumId w:val="7"/>
+  </w:num>
+  <w:num w:numId="3">
     <w:abstractNumId w:val="4"/>
   </w:num>
-  <w:num w:numId="2">
+  <w:num w:numId="4">
     <w:abstractNumId w:val="6"/>
   </w:num>
-  <w:num w:numId="3">
+  <w:num w:numId="5">
     <w:abstractNumId w:val="3"/>
-  </w:num>
-  <w:num w:numId="4">
-    <w:abstractNumId w:val="5"/>
-  </w:num>
-  <w:num w:numId="5">
-    <w:abstractNumId w:val="2"/>
   </w:num>
   <w:num w:numId="6">
     <w:abstractNumId w:val="0"/>
   </w:num>
   <w:num w:numId="7">
-    <w:abstractNumId w:val="8"/>
+    <w:abstractNumId w:val="9"/>
   </w:num>
   <w:num w:numId="8">
-    <w:abstractNumId w:val="7"/>
+    <w:abstractNumId w:val="8"/>
   </w:num>
   <w:num w:numId="9">
     <w:abstractNumId w:val="1"/>
+  </w:num>
+  <w:num w:numId="10">
+    <w:abstractNumId w:val="2"/>
   </w:num>
 </w:numbering>
 </file>

</xml_diff>